<commit_message>
updated readme and code script
</commit_message>
<xml_diff>
--- a/2022_manuscript/code manuscript.docx
+++ b/2022_manuscript/code manuscript.docx
@@ -4,17 +4,23 @@
   <w:body>
     <w:p>
       <w:pPr>
+        <w:pStyle w:val="berschrift1"/>
+      </w:pPr>
+      <w:r>
+        <w:t xml:space="preserve">Title </w:t>
+      </w:r>
+    </w:p>
+    <w:p>
+      <w:pPr>
         <w:pStyle w:val="Formatvorlage1"/>
-        <w:jc w:val="both"/>
-      </w:pPr>
-      <w:r>
-        <w:t xml:space="preserve">Title </w:t>
-      </w:r>
-    </w:p>
-    <w:p>
-      <w:pPr>
-        <w:pStyle w:val="Formatvorlage1"/>
-        <w:jc w:val="both"/>
+      </w:pPr>
+      <w:r>
+        <w:t>A custom analysis pipeline for brain data using Statistical Parametric Mapping software</w:t>
+      </w:r>
+    </w:p>
+    <w:p>
+      <w:pPr>
+        <w:pStyle w:val="berschrift1"/>
       </w:pPr>
       <w:r>
         <w:t>Authors</w:t>
@@ -59,17 +65,72 @@
     </w:p>
     <w:p>
       <w:pPr>
+        <w:pStyle w:val="berschrift1"/>
+      </w:pPr>
+      <w:r>
+        <w:t>Abstract</w:t>
+      </w:r>
+    </w:p>
+    <w:p>
+      <w:pPr>
         <w:pStyle w:val="Formatvorlage1"/>
-        <w:jc w:val="both"/>
-      </w:pPr>
-      <w:r>
-        <w:t>Abstract</w:t>
-      </w:r>
-    </w:p>
-    <w:p>
-      <w:pPr>
-        <w:pStyle w:val="Formatvorlage1"/>
-        <w:jc w:val="both"/>
+      </w:pPr>
+      <w:r>
+        <w:t xml:space="preserve">The following short paper provides information about an analysis pipeline designed to analyze and display results pertaining to behavioral and hemodynamic data. Subjects performed two learning tasks, a procedural learning task, and an object location association task. Code was written using </w:t>
+      </w:r>
+      <w:r>
+        <w:t>Matlab and IBM SPSS</w:t>
+      </w:r>
+      <w:r>
+        <w:t xml:space="preserve"> 25 and can be found </w:t>
+      </w:r>
+      <w:commentRangeStart w:id="0"/>
+      <w:r>
+        <w:fldChar w:fldCharType="begin"/>
+      </w:r>
+      <w:r>
+        <w:instrText xml:space="preserve"> HYPERLINK "https://github.com/acv132/UniBonnPraktikum2022" </w:instrText>
+      </w:r>
+      <w:r>
+        <w:fldChar w:fldCharType="separate"/>
+      </w:r>
+      <w:r>
+        <w:rPr>
+          <w:rStyle w:val="Hyperlink"/>
+        </w:rPr>
+        <w:t>he</w:t>
+      </w:r>
+      <w:r>
+        <w:rPr>
+          <w:rStyle w:val="Hyperlink"/>
+        </w:rPr>
+        <w:t>r</w:t>
+      </w:r>
+      <w:r>
+        <w:rPr>
+          <w:rStyle w:val="Hyperlink"/>
+        </w:rPr>
+        <w:t>e</w:t>
+      </w:r>
+      <w:r>
+        <w:fldChar w:fldCharType="end"/>
+      </w:r>
+      <w:commentRangeEnd w:id="0"/>
+      <w:r>
+        <w:rPr>
+          <w:rStyle w:val="Kommentarzeichen"/>
+          <w:rFonts w:asciiTheme="minorHAnsi" w:eastAsiaTheme="minorHAnsi" w:hAnsiTheme="minorHAnsi" w:cstheme="minorBidi"/>
+          <w:lang w:val="de-DE"/>
+        </w:rPr>
+        <w:commentReference w:id="0"/>
+      </w:r>
+      <w:r>
+        <w:t xml:space="preserve">. </w:t>
+      </w:r>
+    </w:p>
+    <w:p>
+      <w:pPr>
+        <w:pStyle w:val="berschrift1"/>
       </w:pPr>
       <w:r>
         <w:t>Intro</w:t>
@@ -80,8 +141,7 @@
     </w:p>
     <w:p>
       <w:pPr>
-        <w:pStyle w:val="Formatvorlage2"/>
-        <w:jc w:val="both"/>
+        <w:pStyle w:val="berschrift2"/>
       </w:pPr>
       <w:r>
         <w:t>Purpose</w:t>
@@ -99,7 +159,19 @@
         <w:rPr>
           <w:lang w:val="en-US"/>
         </w:rPr>
-        <w:t xml:space="preserve">The given scripts served </w:t>
+        <w:t xml:space="preserve">The given scripts </w:t>
+      </w:r>
+      <w:r>
+        <w:rPr>
+          <w:lang w:val="en-US"/>
+        </w:rPr>
+        <w:t>was supposed to serve</w:t>
+      </w:r>
+      <w:r>
+        <w:rPr>
+          <w:lang w:val="en-US"/>
+        </w:rPr>
+        <w:t xml:space="preserve"> </w:t>
       </w:r>
       <w:r>
         <w:rPr>
@@ -153,7 +225,19 @@
         <w:rPr>
           <w:lang w:val="en-US"/>
         </w:rPr>
-        <w:t xml:space="preserve"> nicotine, or a placebo. Subjects were healthy right-handed male non-smokers (</w:t>
+        <w:t xml:space="preserve"> nicotine, or a placebo. </w:t>
+      </w:r>
+      <w:r>
+        <w:rPr>
+          <w:lang w:val="en-US"/>
+        </w:rPr>
+        <w:t xml:space="preserve">Using the provided code for analysis was meant to automate the process of obtaining results and make replication possible more easily. </w:t>
+      </w:r>
+      <w:r>
+        <w:rPr>
+          <w:lang w:val="en-US"/>
+        </w:rPr>
+        <w:t>Subjects were healthy right-handed male non-smokers (</w:t>
       </w:r>
       <w:r>
         <w:rPr>
@@ -207,11 +291,16 @@
     </w:p>
     <w:p>
       <w:pPr>
-        <w:pStyle w:val="Formatvorlage2"/>
-      </w:pPr>
-      <w:r>
-        <w:t>Behavioral data</w:t>
-      </w:r>
+        <w:pStyle w:val="berschrift2"/>
+      </w:pPr>
+      <w:bookmarkStart w:id="1" w:name="_Ref104362554"/>
+      <w:r>
+        <w:t>Behavioral</w:t>
+      </w:r>
+      <w:r>
+        <w:t xml:space="preserve"> data</w:t>
+      </w:r>
+      <w:bookmarkEnd w:id="1"/>
     </w:p>
     <w:p>
       <w:pPr>
@@ -225,13 +314,41 @@
         <w:rPr>
           <w:lang w:val="en-US"/>
         </w:rPr>
+        <w:t xml:space="preserve">All analyses were written in Matlab (SOURCE) and IBM SPSS (SOURCE). </w:t>
+      </w:r>
+      <w:r>
+        <w:rPr>
+          <w:lang w:val="en-US"/>
+        </w:rPr>
         <w:t xml:space="preserve">The available code is structured in two pipelines: behavioral data analysis and analysis of fMRI brain data. The first pipeline </w:t>
       </w:r>
       <w:r>
         <w:rPr>
           <w:lang w:val="en-US"/>
         </w:rPr>
-        <w:t>starts by creating a data frame holding relevant task variables. Using IBM SPSS (SOURCE), descriptive statistics are collected for included subjects (</w:t>
+        <w:t xml:space="preserve">starts by creating a data frame holding relevant task variables. </w:t>
+      </w:r>
+      <w:del w:id="2" w:author="Anna V" w:date="2022-05-25T09:08:00Z">
+        <w:r>
+          <w:rPr>
+            <w:lang w:val="en-US"/>
+          </w:rPr>
+          <w:delText>Using IBM SPSS (SOURCE), d</w:delText>
+        </w:r>
+      </w:del>
+      <w:ins w:id="3" w:author="Anna V" w:date="2022-05-25T09:08:00Z">
+        <w:r>
+          <w:rPr>
+            <w:lang w:val="en-US"/>
+          </w:rPr>
+          <w:t>D</w:t>
+        </w:r>
+      </w:ins>
+      <w:r>
+        <w:rPr>
+          <w:lang w:val="en-US"/>
+        </w:rPr>
+        <w:t>escriptive statistics are collected for included subjects (</w:t>
       </w:r>
       <w:r>
         <w:rPr>
@@ -243,7 +360,19 @@
         <w:rPr>
           <w:lang w:val="en-US"/>
         </w:rPr>
-        <w:t xml:space="preserve"> = 71). S</w:t>
+        <w:t xml:space="preserve"> = 71).</w:t>
+      </w:r>
+      <w:r>
+        <w:rPr>
+          <w:lang w:val="en-US"/>
+        </w:rPr>
+        <w:t xml:space="preserve"> Optionally, a chi-square criterion is calculated to exclude subjects from the OLA analysis that statistically only guessed the correct spatial context rather than retrieving it.</w:t>
+      </w:r>
+      <w:r>
+        <w:rPr>
+          <w:lang w:val="en-US"/>
+        </w:rPr>
+        <w:t xml:space="preserve"> S</w:t>
       </w:r>
       <w:r>
         <w:rPr>
@@ -273,7 +402,14 @@
         <w:rPr>
           <w:lang w:val="en-US"/>
         </w:rPr>
-        <w:t>time points of measurement</w:t>
+        <w:t xml:space="preserve">time points of </w:t>
+      </w:r>
+      <w:r>
+        <w:rPr>
+          <w:lang w:val="en-US"/>
+        </w:rPr>
+        <w:lastRenderedPageBreak/>
+        <w:t>measurement</w:t>
       </w:r>
       <w:r>
         <w:rPr>
@@ -297,19 +433,20 @@
         <w:rPr>
           <w:lang w:val="en-US"/>
         </w:rPr>
-        <w:t xml:space="preserve">Subsequently, PL and OLA behavioral data is analyzed. For the PL task, mean reaction times (RTs), </w:t>
-      </w:r>
-      <w:r>
-        <w:rPr>
-          <w:lang w:val="en-US"/>
-        </w:rPr>
-        <w:t>standard de</w:t>
-      </w:r>
-      <w:r>
-        <w:rPr>
-          <w:lang w:val="en-US"/>
-        </w:rPr>
-        <w:t>viations (SDs), and coefficients of variation (CVs) of random and pattern trials were investigated using repeated measures analysis of variance (ANOVA) with trial type and block as within-subject factors (for details see SOURCE).</w:t>
+        <w:br/>
+        <w:t xml:space="preserve"> </w:t>
+      </w:r>
+      <w:r>
+        <w:rPr>
+          <w:lang w:val="en-US"/>
+        </w:rPr>
+        <w:tab/>
+      </w:r>
+      <w:r>
+        <w:rPr>
+          <w:lang w:val="en-US"/>
+        </w:rPr>
+        <w:t>Subsequently, PL and OLA behavioral data is analyzed. For the PL task, mean reaction times (RTs), standard deviations (SDs), and coefficients of variation (CVs) of random and pattern trials were investigated using repeated measures analysis of variance (ANOVA) with trial type and block as within-subject factors (for details see SOURCE).</w:t>
       </w:r>
       <w:r>
         <w:rPr>
@@ -341,8 +478,6 @@
         </w:rPr>
         <w:tab/>
       </w:r>
-      <w:bookmarkStart w:id="0" w:name="_GoBack"/>
-      <w:bookmarkEnd w:id="0"/>
       <w:r>
         <w:rPr>
           <w:lang w:val="en-US"/>
@@ -384,7 +519,19 @@
         <w:rPr>
           <w:lang w:val="en-US"/>
         </w:rPr>
-        <w:t>onsisting of two effects of interest (</w:t>
+        <w:t>onsisting of two effects of interest</w:t>
+      </w:r>
+      <w:r>
+        <w:rPr>
+          <w:lang w:val="en-US"/>
+        </w:rPr>
+        <w:t xml:space="preserve">, correctly and falsely encoded spatial context, respectively, </w:t>
+      </w:r>
+      <w:r>
+        <w:rPr>
+          <w:lang w:val="en-US"/>
+        </w:rPr>
+        <w:t>(</w:t>
       </w:r>
       <w:proofErr w:type="spellStart"/>
       <w:r>
@@ -424,14 +571,7 @@
         <w:rPr>
           <w:lang w:val="en-US"/>
         </w:rPr>
-        <w:t xml:space="preserve">(comprising items presented during encoding but which </w:t>
-      </w:r>
-      <w:r>
-        <w:rPr>
-          <w:lang w:val="en-US"/>
-        </w:rPr>
-        <w:lastRenderedPageBreak/>
-        <w:t xml:space="preserve">were classified as “new” during retrieval as well as missed responses in the encoding and retrieval sessions). </w:t>
+        <w:t xml:space="preserve">(comprising items presented during encoding but which were classified as “new” during retrieval as well as missed responses in the encoding and retrieval sessions). </w:t>
       </w:r>
       <w:r>
         <w:rPr>
@@ -719,7 +859,7 @@
     </w:p>
     <w:p>
       <w:pPr>
-        <w:pStyle w:val="Formatvorlage2"/>
+        <w:pStyle w:val="berschrift2"/>
       </w:pPr>
       <w:r>
         <w:t>FMRI data</w:t>
@@ -737,13 +877,179 @@
         <w:rPr>
           <w:lang w:val="en-US"/>
         </w:rPr>
-        <w:t>Further, the available code offers the possibility to run a scripted analysis of fMRI brain data.</w:t>
-      </w:r>
-      <w:r>
-        <w:rPr>
-          <w:lang w:val="en-US"/>
-        </w:rPr>
-        <w:tab/>
+        <w:t>Further, the available code offers the possibility to run a scrip</w:t>
+      </w:r>
+      <w:r>
+        <w:rPr>
+          <w:lang w:val="en-US"/>
+        </w:rPr>
+        <w:t>ted analysis of fMRI brain data</w:t>
+      </w:r>
+      <w:r>
+        <w:rPr>
+          <w:lang w:val="en-US"/>
+        </w:rPr>
+        <w:t xml:space="preserve"> with the Statistical Parametric Mapping (SPM) toolbox (SOURCE)</w:t>
+      </w:r>
+      <w:r>
+        <w:rPr>
+          <w:lang w:val="en-US"/>
+        </w:rPr>
+        <w:t xml:space="preserve">. </w:t>
+      </w:r>
+      <w:r>
+        <w:rPr>
+          <w:lang w:val="en-US"/>
+        </w:rPr>
+        <w:t xml:space="preserve">Adjustments to analyses were made possible by configuration options implemented in functions pertaining to each analysis step. </w:t>
+      </w:r>
+      <w:r>
+        <w:rPr>
+          <w:lang w:val="en-US"/>
+        </w:rPr>
+        <w:t>First, subjects’ hemodynamic data was preprocessed in a standard procedure including slice-realignment, slice time correction, co-registration and segmentation of images, normalization, and smoothing. After completion of all preprocessing steps, a first-level analysis was performed for both tasks. A full-factorial model was then estimated and an ANOVA was performed for the PL task, OLA encoding, and OLA retrieval phase, respectively</w:t>
+      </w:r>
+      <w:r>
+        <w:rPr>
+          <w:lang w:val="en-US"/>
+        </w:rPr>
+        <w:t xml:space="preserve"> (see </w:t>
+      </w:r>
+      <w:r>
+        <w:rPr>
+          <w:lang w:val="en-US"/>
+        </w:rPr>
+        <w:fldChar w:fldCharType="begin"/>
+      </w:r>
+      <w:r>
+        <w:rPr>
+          <w:lang w:val="en-US"/>
+        </w:rPr>
+        <w:instrText xml:space="preserve"> REF _Ref104362554 \h </w:instrText>
+      </w:r>
+      <w:r>
+        <w:rPr>
+          <w:lang w:val="en-US"/>
+        </w:rPr>
+      </w:r>
+      <w:r>
+        <w:rPr>
+          <w:lang w:val="en-US"/>
+        </w:rPr>
+        <w:instrText xml:space="preserve"> \* MERGEFORMAT </w:instrText>
+      </w:r>
+      <w:r>
+        <w:rPr>
+          <w:lang w:val="en-US"/>
+        </w:rPr>
+        <w:fldChar w:fldCharType="separate"/>
+      </w:r>
+      <w:r>
+        <w:rPr>
+          <w:lang w:val="en-US"/>
+        </w:rPr>
+        <w:t>B</w:t>
+      </w:r>
+      <w:r>
+        <w:rPr>
+          <w:lang w:val="en-US"/>
+        </w:rPr>
+        <w:t>e</w:t>
+      </w:r>
+      <w:r>
+        <w:rPr>
+          <w:lang w:val="en-US"/>
+        </w:rPr>
+        <w:t>havioral data</w:t>
+      </w:r>
+      <w:r>
+        <w:rPr>
+          <w:lang w:val="en-US"/>
+        </w:rPr>
+        <w:fldChar w:fldCharType="end"/>
+      </w:r>
+      <w:r>
+        <w:rPr>
+          <w:lang w:val="en-US"/>
+        </w:rPr>
+        <w:t xml:space="preserve"> </w:t>
+      </w:r>
+      <w:r>
+        <w:rPr>
+          <w:lang w:val="en-US"/>
+        </w:rPr>
+        <w:t>for details)</w:t>
+      </w:r>
+      <w:r>
+        <w:rPr>
+          <w:lang w:val="en-US"/>
+        </w:rPr>
+        <w:t xml:space="preserve">. Six </w:t>
+      </w:r>
+      <w:r>
+        <w:rPr>
+          <w:lang w:val="en-US"/>
+        </w:rPr>
+        <w:t>head movement parameters were included as confounds</w:t>
+      </w:r>
+      <w:r>
+        <w:rPr>
+          <w:lang w:val="en-US"/>
+        </w:rPr>
+        <w:t>.</w:t>
+      </w:r>
+      <w:r>
+        <w:rPr>
+          <w:lang w:val="en-US"/>
+        </w:rPr>
+        <w:t xml:space="preserve"> Further, a pipeline was constructed to display and save results with options to overlay different masks based on contrasts defined during analyses or regions of interest (ROIs). Finally, using the </w:t>
+      </w:r>
+      <w:proofErr w:type="spellStart"/>
+      <w:r>
+        <w:rPr>
+          <w:lang w:val="en-US"/>
+        </w:rPr>
+        <w:t>marsbar</w:t>
+      </w:r>
+      <w:proofErr w:type="spellEnd"/>
+      <w:r>
+        <w:rPr>
+          <w:lang w:val="en-US"/>
+        </w:rPr>
+        <w:t xml:space="preserve"> toolbox (SOURCE)</w:t>
+      </w:r>
+      <w:r>
+        <w:rPr>
+          <w:lang w:val="en-US"/>
+        </w:rPr>
+        <w:t xml:space="preserve">, it was investigated what percentage of signal change occurred in specific ROIs during the individual tasks. The code allows for definition of a ROI from a </w:t>
+      </w:r>
+      <w:r>
+        <w:rPr>
+          <w:lang w:val="en-US"/>
+        </w:rPr>
+        <w:lastRenderedPageBreak/>
+        <w:t>given file and displays average r</w:t>
+      </w:r>
+      <w:r>
+        <w:rPr>
+          <w:lang w:val="en-US"/>
+        </w:rPr>
+        <w:t>e</w:t>
+      </w:r>
+      <w:r>
+        <w:rPr>
+          <w:lang w:val="en-US"/>
+        </w:rPr>
+        <w:t>sults in form of bar graphs showing the signal change in each substance group.</w:t>
+      </w:r>
+    </w:p>
+    <w:p>
+      <w:pPr>
+        <w:pStyle w:val="berschrift2"/>
+      </w:pPr>
+      <w:r>
+        <w:t xml:space="preserve">Requirements </w:t>
       </w:r>
     </w:p>
     <w:p>
@@ -758,289 +1064,105 @@
         <w:rPr>
           <w:lang w:val="en-US"/>
         </w:rPr>
-        <w:t>The six head movement parameters were included as confounds</w:t>
-      </w:r>
-      <w:r>
-        <w:rPr>
-          <w:lang w:val="en-US"/>
-        </w:rPr>
-        <w:t>.</w:t>
-      </w:r>
-    </w:p>
-    <w:p>
-      <w:pPr>
-        <w:pStyle w:val="Standard1"/>
-        <w:jc w:val="both"/>
-        <w:rPr>
-          <w:lang w:val="en-US"/>
-        </w:rPr>
-      </w:pPr>
-      <w:r>
-        <w:rPr>
-          <w:lang w:val="en-US"/>
-        </w:rPr>
-        <w:t>Purpose</w:t>
-      </w:r>
-      <w:r>
-        <w:rPr>
-          <w:lang w:val="en-US"/>
-        </w:rPr>
-        <w:t>/capabilities:</w:t>
-      </w:r>
-      <w:r>
-        <w:rPr>
-          <w:lang w:val="en-US"/>
+        <w:t xml:space="preserve">The pipeline was written on a Windows system and requires IBM SPSS 25 (SOURCE), Matlab SPM12 (SOURCE), and related toolboxes </w:t>
+      </w:r>
+      <w:proofErr w:type="spellStart"/>
+      <w:r>
+        <w:rPr>
+          <w:lang w:val="en-US"/>
+        </w:rPr>
+        <w:t>marsbar</w:t>
+      </w:r>
+      <w:proofErr w:type="spellEnd"/>
+      <w:r>
+        <w:rPr>
+          <w:lang w:val="en-US"/>
+        </w:rPr>
+        <w:t xml:space="preserve"> (SOURCE) and WFU brain atlas (SOURCE)</w:t>
+      </w:r>
+    </w:p>
+    <w:p>
+      <w:pPr>
+        <w:pStyle w:val="berschrift1"/>
+      </w:pPr>
+      <w:r>
+        <w:t>Developer Access, Licensing and Availability</w:t>
+      </w:r>
+    </w:p>
+    <w:p>
+      <w:pPr>
+        <w:pStyle w:val="berschrift1"/>
+      </w:pPr>
+      <w:r>
+        <w:t>Conclusion</w:t>
+      </w:r>
+    </w:p>
+    <w:p>
+      <w:pPr>
+        <w:pStyle w:val="Formatvorlage1"/>
+      </w:pPr>
+      <w:r>
+        <w:t xml:space="preserve">The provided code </w:t>
+      </w:r>
+      <w:r>
+        <w:t xml:space="preserve">can be used as an analysis pipeline for the tasks at hand. Both behavioral and brain data </w:t>
+      </w:r>
+      <w:r>
+        <w:t>was analyzed successfully. Analysis steps can be repeated easily and by systematically modifying provided configuration options in the script, steps can be altered without use of the SPM interface.</w:t>
+      </w:r>
+      <w:r>
+        <w:t xml:space="preserve"> It should be noted that, while this code is clearly </w:t>
+      </w:r>
+      <w:r>
+        <w:rPr>
+          <w:i/>
+        </w:rPr>
+        <w:t>not</w:t>
+      </w:r>
+      <w:r>
+        <w:rPr>
+          <w:i/>
         </w:rPr>
         <w:t xml:space="preserve"> </w:t>
       </w:r>
-    </w:p>
-    <w:p>
-      <w:pPr>
-        <w:pStyle w:val="Standard1"/>
-        <w:ind w:firstLine="708"/>
-        <w:jc w:val="both"/>
-        <w:rPr>
-          <w:lang w:val="en-US"/>
-        </w:rPr>
-      </w:pPr>
-      <w:proofErr w:type="gramStart"/>
-      <w:r>
-        <w:rPr>
-          <w:lang w:val="en-US"/>
-        </w:rPr>
-        <w:t>analysis</w:t>
-      </w:r>
-      <w:proofErr w:type="gramEnd"/>
-      <w:r>
-        <w:rPr>
-          <w:lang w:val="en-US"/>
-        </w:rPr>
-        <w:t xml:space="preserve"> of behavioral data</w:t>
-      </w:r>
-    </w:p>
-    <w:p>
-      <w:pPr>
-        <w:pStyle w:val="Standard1"/>
-        <w:ind w:firstLine="708"/>
-        <w:jc w:val="both"/>
-        <w:rPr>
-          <w:lang w:val="en-US"/>
-        </w:rPr>
-      </w:pPr>
-      <w:r>
-        <w:rPr>
-          <w:lang w:val="en-US"/>
-        </w:rPr>
-        <w:tab/>
-      </w:r>
-      <w:proofErr w:type="gramStart"/>
-      <w:r>
-        <w:rPr>
-          <w:lang w:val="en-US"/>
-        </w:rPr>
-        <w:t>exclusion</w:t>
-      </w:r>
-      <w:proofErr w:type="gramEnd"/>
-      <w:r>
-        <w:rPr>
-          <w:lang w:val="en-US"/>
-        </w:rPr>
-        <w:t xml:space="preserve"> </w:t>
-      </w:r>
-      <w:proofErr w:type="spellStart"/>
-      <w:r>
-        <w:rPr>
-          <w:lang w:val="en-US"/>
-        </w:rPr>
-        <w:t>criterium</w:t>
-      </w:r>
-      <w:proofErr w:type="spellEnd"/>
-      <w:r>
-        <w:rPr>
-          <w:lang w:val="en-US"/>
-        </w:rPr>
-        <w:t xml:space="preserve"> chi-square is calculated</w:t>
-      </w:r>
-    </w:p>
-    <w:p>
-      <w:pPr>
-        <w:pStyle w:val="Standard1"/>
-        <w:ind w:firstLine="708"/>
-        <w:jc w:val="both"/>
-        <w:rPr>
-          <w:lang w:val="en-US"/>
-        </w:rPr>
-      </w:pPr>
-      <w:proofErr w:type="gramStart"/>
-      <w:r>
-        <w:rPr>
-          <w:lang w:val="en-US"/>
-        </w:rPr>
-        <w:t>analysis</w:t>
-      </w:r>
-      <w:proofErr w:type="gramEnd"/>
-      <w:r>
-        <w:rPr>
-          <w:lang w:val="en-US"/>
-        </w:rPr>
-        <w:t xml:space="preserve"> </w:t>
-      </w:r>
-      <w:proofErr w:type="spellStart"/>
-      <w:r>
-        <w:rPr>
-          <w:lang w:val="en-US"/>
-        </w:rPr>
-        <w:t>fmri</w:t>
-      </w:r>
-      <w:proofErr w:type="spellEnd"/>
-      <w:r>
-        <w:rPr>
-          <w:lang w:val="en-US"/>
-        </w:rPr>
-        <w:t xml:space="preserve"> results with </w:t>
-      </w:r>
-      <w:proofErr w:type="spellStart"/>
-      <w:r>
-        <w:rPr>
-          <w:lang w:val="en-US"/>
-        </w:rPr>
-        <w:t>spm</w:t>
-      </w:r>
-      <w:proofErr w:type="spellEnd"/>
-      <w:r>
-        <w:rPr>
-          <w:lang w:val="en-US"/>
-        </w:rPr>
-        <w:t xml:space="preserve"> &amp; </w:t>
-      </w:r>
-      <w:proofErr w:type="spellStart"/>
-      <w:r>
-        <w:rPr>
-          <w:lang w:val="en-US"/>
-        </w:rPr>
-        <w:t>marsbar</w:t>
-      </w:r>
-      <w:proofErr w:type="spellEnd"/>
-      <w:r>
-        <w:rPr>
-          <w:lang w:val="en-US"/>
-        </w:rPr>
-        <w:t xml:space="preserve"> </w:t>
+      <w:r>
+        <w:t>written to provide a general SPM analysis pipeline of fMRI data, individual functions and the overall structure might be useful in developing new pipelines and possibly a more universally applicable script.</w:t>
+      </w:r>
+    </w:p>
+    <w:p>
+      <w:pPr>
+        <w:pStyle w:val="berschrift1"/>
+      </w:pPr>
+      <w:r>
+        <w:t>Acknowledgements</w:t>
+      </w:r>
+    </w:p>
+    <w:p>
+      <w:pPr>
+        <w:pStyle w:val="berschrift1"/>
+      </w:pPr>
+      <w:r>
+        <w:t>References</w:t>
+      </w:r>
+    </w:p>
+    <w:p>
+      <w:pPr>
+        <w:pStyle w:val="Formatvorlage1"/>
+      </w:pPr>
+      <w:bookmarkStart w:id="4" w:name="_GoBack"/>
+      <w:bookmarkEnd w:id="4"/>
+    </w:p>
+    <w:p>
+      <w:pPr>
+        <w:pStyle w:val="berschrift1"/>
+      </w:pPr>
+      <w:r>
+        <w:t>Appendix</w:t>
       </w:r>
     </w:p>
     <w:p>
       <w:pPr>
         <w:pStyle w:val="Formatvorlage2"/>
-        <w:jc w:val="both"/>
-      </w:pPr>
-      <w:r>
-        <w:t xml:space="preserve">Requirements </w:t>
-      </w:r>
-    </w:p>
-    <w:p>
-      <w:pPr>
-        <w:pStyle w:val="Standard1"/>
-        <w:jc w:val="both"/>
-        <w:rPr>
-          <w:lang w:val="en-US"/>
-        </w:rPr>
-      </w:pPr>
-      <w:r>
-        <w:rPr>
-          <w:lang w:val="en-US"/>
-        </w:rPr>
-        <w:t xml:space="preserve">The pipeline was written on a Windows system and requires IBM SPSS 25 (SOURCE), </w:t>
-      </w:r>
-      <w:proofErr w:type="spellStart"/>
-      <w:r>
-        <w:rPr>
-          <w:lang w:val="en-US"/>
-        </w:rPr>
-        <w:t>Matlab</w:t>
-      </w:r>
-      <w:proofErr w:type="spellEnd"/>
-      <w:r>
-        <w:rPr>
-          <w:lang w:val="en-US"/>
-        </w:rPr>
-        <w:t xml:space="preserve"> SPM12 (SOURCE), and related toolboxes </w:t>
-      </w:r>
-      <w:proofErr w:type="spellStart"/>
-      <w:r>
-        <w:rPr>
-          <w:lang w:val="en-US"/>
-        </w:rPr>
-        <w:t>marsbar</w:t>
-      </w:r>
-      <w:proofErr w:type="spellEnd"/>
-      <w:r>
-        <w:rPr>
-          <w:lang w:val="en-US"/>
-        </w:rPr>
-        <w:t xml:space="preserve"> (SOURCE) and WFU brain atlas (SOURCE)</w:t>
-      </w:r>
-    </w:p>
-    <w:p>
-      <w:pPr>
-        <w:pStyle w:val="Standard1"/>
-        <w:jc w:val="both"/>
-        <w:rPr>
-          <w:lang w:val="en-US"/>
-        </w:rPr>
-      </w:pPr>
-      <w:r>
-        <w:rPr>
-          <w:lang w:val="en-US"/>
-        </w:rPr>
-        <w:t>Developer Access, Licensing and Availability</w:t>
-      </w:r>
-    </w:p>
-    <w:p>
-      <w:pPr>
-        <w:pStyle w:val="Standard1"/>
-        <w:jc w:val="both"/>
-        <w:rPr>
-          <w:lang w:val="en-US"/>
-        </w:rPr>
-      </w:pPr>
-      <w:r>
-        <w:rPr>
-          <w:lang w:val="en-US"/>
-        </w:rPr>
-        <w:t>Conclusion</w:t>
-      </w:r>
-    </w:p>
-    <w:p>
-      <w:pPr>
-        <w:pStyle w:val="Formatvorlage1"/>
-        <w:jc w:val="both"/>
-      </w:pPr>
-      <w:r>
-        <w:t>Acknowledgements</w:t>
-      </w:r>
-    </w:p>
-    <w:p>
-      <w:pPr>
-        <w:pStyle w:val="Formatvorlage1"/>
-        <w:jc w:val="both"/>
-      </w:pPr>
-      <w:r>
-        <w:t>References</w:t>
-      </w:r>
-    </w:p>
-    <w:p>
-      <w:pPr>
-        <w:pStyle w:val="Formatvorlage1"/>
-        <w:jc w:val="both"/>
-      </w:pPr>
-      <w:r>
-        <w:t>Appendix</w:t>
-      </w:r>
-    </w:p>
-    <w:p>
-      <w:pPr>
-        <w:pStyle w:val="Formatvorlage2"/>
-        <w:jc w:val="both"/>
       </w:pPr>
       <w:r>
         <w:t>Usage examples</w:t>
@@ -1054,6 +1176,39 @@
     </w:sectPr>
   </w:body>
 </w:document>
+</file>
+
+<file path=word/comments.xml><?xml version="1.0" encoding="utf-8"?>
+<w:comments xmlns:wpc="http://schemas.microsoft.com/office/word/2010/wordprocessingCanvas" xmlns:mc="http://schemas.openxmlformats.org/markup-compatibility/2006" xmlns:o="urn:schemas-microsoft-com:office:office" xmlns:r="http://schemas.openxmlformats.org/officeDocument/2006/relationships" xmlns:m="http://schemas.openxmlformats.org/officeDocument/2006/math" xmlns:v="urn:schemas-microsoft-com:vml" xmlns:wp14="http://schemas.microsoft.com/office/word/2010/wordprocessingDrawing" xmlns:wp="http://schemas.openxmlformats.org/drawingml/2006/wordprocessingDrawing" xmlns:w10="urn:schemas-microsoft-com:office:word" xmlns:w="http://schemas.openxmlformats.org/wordprocessingml/2006/main" xmlns:w14="http://schemas.microsoft.com/office/word/2010/wordml" xmlns:w15="http://schemas.microsoft.com/office/word/2012/wordml" xmlns:wpg="http://schemas.microsoft.com/office/word/2010/wordprocessingGroup" xmlns:wpi="http://schemas.microsoft.com/office/word/2010/wordprocessingInk" xmlns:wne="http://schemas.microsoft.com/office/word/2006/wordml" xmlns:wps="http://schemas.microsoft.com/office/word/2010/wordprocessingShape" mc:Ignorable="w14 w15 wp14">
+  <w:comment w:id="0" w:author="Anna V" w:date="2022-05-25T09:25:00Z" w:initials="AV">
+    <w:p>
+      <w:pPr>
+        <w:pStyle w:val="Kommentartext"/>
+        <w:rPr>
+          <w:lang w:val="en-US"/>
+        </w:rPr>
+      </w:pPr>
+      <w:r>
+        <w:rPr>
+          <w:rStyle w:val="Kommentarzeichen"/>
+        </w:rPr>
+        <w:annotationRef/>
+      </w:r>
+      <w:r>
+        <w:rPr>
+          <w:lang w:val="en-US"/>
+        </w:rPr>
+        <w:t>Not public yet → cannot be accessed currently</w:t>
+      </w:r>
+    </w:p>
+  </w:comment>
+</w:comments>
+</file>
+
+<file path=word/commentsExtended.xml><?xml version="1.0" encoding="utf-8"?>
+<w15:commentsEx xmlns:wpc="http://schemas.microsoft.com/office/word/2010/wordprocessingCanvas" xmlns:mc="http://schemas.openxmlformats.org/markup-compatibility/2006" xmlns:o="urn:schemas-microsoft-com:office:office" xmlns:r="http://schemas.openxmlformats.org/officeDocument/2006/relationships" xmlns:m="http://schemas.openxmlformats.org/officeDocument/2006/math" xmlns:v="urn:schemas-microsoft-com:vml" xmlns:wp14="http://schemas.microsoft.com/office/word/2010/wordprocessingDrawing" xmlns:wp="http://schemas.openxmlformats.org/drawingml/2006/wordprocessingDrawing" xmlns:w10="urn:schemas-microsoft-com:office:word" xmlns:w="http://schemas.openxmlformats.org/wordprocessingml/2006/main" xmlns:w14="http://schemas.microsoft.com/office/word/2010/wordml" xmlns:w15="http://schemas.microsoft.com/office/word/2012/wordml" xmlns:wpg="http://schemas.microsoft.com/office/word/2010/wordprocessingGroup" xmlns:wpi="http://schemas.microsoft.com/office/word/2010/wordprocessingInk" xmlns:wne="http://schemas.microsoft.com/office/word/2006/wordml" xmlns:wps="http://schemas.microsoft.com/office/word/2010/wordprocessingShape" mc:Ignorable="w14 w15 wp14">
+  <w15:commentEx w15:paraId="6F3B54E1" w15:done="0"/>
+</w15:commentsEx>
 </file>
 
 <file path=word/numbering.xml><?xml version="1.0" encoding="utf-8"?>
@@ -1151,6 +1306,14 @@
     <w:abstractNumId w:val="0"/>
   </w:num>
 </w:numbering>
+</file>
+
+<file path=word/people.xml><?xml version="1.0" encoding="utf-8"?>
+<w15:people xmlns:wpc="http://schemas.microsoft.com/office/word/2010/wordprocessingCanvas" xmlns:mc="http://schemas.openxmlformats.org/markup-compatibility/2006" xmlns:o="urn:schemas-microsoft-com:office:office" xmlns:r="http://schemas.openxmlformats.org/officeDocument/2006/relationships" xmlns:m="http://schemas.openxmlformats.org/officeDocument/2006/math" xmlns:v="urn:schemas-microsoft-com:vml" xmlns:wp14="http://schemas.microsoft.com/office/word/2010/wordprocessingDrawing" xmlns:wp="http://schemas.openxmlformats.org/drawingml/2006/wordprocessingDrawing" xmlns:w10="urn:schemas-microsoft-com:office:word" xmlns:w="http://schemas.openxmlformats.org/wordprocessingml/2006/main" xmlns:w14="http://schemas.microsoft.com/office/word/2010/wordml" xmlns:w15="http://schemas.microsoft.com/office/word/2012/wordml" xmlns:wpg="http://schemas.microsoft.com/office/word/2010/wordprocessingGroup" xmlns:wpi="http://schemas.microsoft.com/office/word/2010/wordprocessingInk" xmlns:wne="http://schemas.microsoft.com/office/word/2006/wordml" xmlns:wps="http://schemas.microsoft.com/office/word/2010/wordprocessingShape" mc:Ignorable="w14 w15 wp14">
+  <w15:person w15:author="Anna V">
+    <w15:presenceInfo w15:providerId="None" w15:userId="Anna V"/>
+  </w15:person>
+</w15:people>
 </file>
 
 <file path=word/styles.xml><?xml version="1.0" encoding="utf-8"?>
@@ -1554,18 +1717,33 @@
     <w:link w:val="berschrift1Zchn"/>
     <w:uiPriority w:val="9"/>
     <w:qFormat/>
-    <w:rsid w:val="003958B4"/>
+    <w:rsid w:val="00A0187F"/>
     <w:pPr>
       <w:keepNext/>
       <w:keepLines/>
-      <w:spacing w:before="240" w:after="0"/>
+      <w:spacing w:before="120" w:after="120"/>
+      <w:jc w:val="both"/>
       <w:outlineLvl w:val="0"/>
     </w:pPr>
     <w:rPr>
-      <w:rFonts w:asciiTheme="majorHAnsi" w:eastAsiaTheme="majorEastAsia" w:hAnsiTheme="majorHAnsi" w:cstheme="majorBidi"/>
-      <w:color w:val="2E74B5" w:themeColor="accent1" w:themeShade="BF"/>
-      <w:sz w:val="32"/>
-      <w:szCs w:val="32"/>
+      <w:rFonts w:ascii="Times New Roman" w:eastAsiaTheme="majorEastAsia" w:hAnsi="Times New Roman" w:cs="Times New Roman"/>
+      <w:b/>
+      <w:sz w:val="24"/>
+      <w:szCs w:val="24"/>
+      <w:lang w:val="en-US"/>
+    </w:rPr>
+  </w:style>
+  <w:style w:type="paragraph" w:styleId="berschrift2">
+    <w:name w:val="heading 2"/>
+    <w:basedOn w:val="Formatvorlage2"/>
+    <w:next w:val="Standard"/>
+    <w:link w:val="berschrift2Zchn"/>
+    <w:uiPriority w:val="9"/>
+    <w:unhideWhenUsed/>
+    <w:qFormat/>
+    <w:rsid w:val="00A0187F"/>
+    <w:rPr>
+      <w:b/>
     </w:rPr>
   </w:style>
   <w:style w:type="character" w:default="1" w:styleId="Absatz-Standardschriftart">
@@ -1599,12 +1777,13 @@
     <w:basedOn w:val="Absatz-Standardschriftart"/>
     <w:link w:val="berschrift1"/>
     <w:uiPriority w:val="9"/>
-    <w:rsid w:val="003958B4"/>
+    <w:rsid w:val="00A0187F"/>
     <w:rPr>
-      <w:rFonts w:asciiTheme="majorHAnsi" w:eastAsiaTheme="majorEastAsia" w:hAnsiTheme="majorHAnsi" w:cstheme="majorBidi"/>
-      <w:color w:val="2E74B5" w:themeColor="accent1" w:themeShade="BF"/>
-      <w:sz w:val="32"/>
-      <w:szCs w:val="32"/>
+      <w:rFonts w:ascii="Times New Roman" w:eastAsiaTheme="majorEastAsia" w:hAnsi="Times New Roman" w:cs="Times New Roman"/>
+      <w:b/>
+      <w:sz w:val="24"/>
+      <w:szCs w:val="24"/>
+      <w:lang w:val="en-US"/>
     </w:rPr>
   </w:style>
   <w:style w:type="paragraph" w:customStyle="1" w:styleId="Formatvorlage1">
@@ -1612,17 +1791,13 @@
     <w:basedOn w:val="berschrift1"/>
     <w:link w:val="Formatvorlage1Zchn"/>
     <w:qFormat/>
-    <w:rsid w:val="007554A0"/>
+    <w:rsid w:val="00A5453F"/>
     <w:pPr>
-      <w:spacing w:before="120" w:after="120"/>
+      <w:spacing w:line="360" w:lineRule="auto"/>
+      <w:outlineLvl w:val="9"/>
     </w:pPr>
     <w:rPr>
-      <w:rFonts w:ascii="Times New Roman" w:hAnsi="Times New Roman" w:cs="Times New Roman"/>
-      <w:b/>
-      <w:color w:val="auto"/>
-      <w:sz w:val="24"/>
-      <w:szCs w:val="24"/>
-      <w:lang w:val="en-US"/>
+      <w:b w:val="0"/>
     </w:rPr>
   </w:style>
   <w:style w:type="paragraph" w:customStyle="1" w:styleId="Formatvorlage2">
@@ -1642,11 +1817,10 @@
     <w:name w:val="Formatvorlage1 Zchn"/>
     <w:basedOn w:val="berschrift1Zchn"/>
     <w:link w:val="Formatvorlage1"/>
-    <w:rsid w:val="007554A0"/>
+    <w:rsid w:val="00A5453F"/>
     <w:rPr>
       <w:rFonts w:ascii="Times New Roman" w:eastAsiaTheme="majorEastAsia" w:hAnsi="Times New Roman" w:cs="Times New Roman"/>
-      <w:b/>
-      <w:color w:val="2E74B5" w:themeColor="accent1" w:themeShade="BF"/>
+      <w:b w:val="0"/>
       <w:sz w:val="24"/>
       <w:szCs w:val="24"/>
       <w:lang w:val="en-US"/>
@@ -1673,7 +1847,7 @@
     <w:rsid w:val="001525C1"/>
     <w:rPr>
       <w:rFonts w:ascii="Times New Roman" w:eastAsiaTheme="majorEastAsia" w:hAnsi="Times New Roman" w:cs="Times New Roman"/>
-      <w:b/>
+      <w:b w:val="0"/>
       <w:i/>
       <w:color w:val="2E74B5" w:themeColor="accent1" w:themeShade="BF"/>
       <w:sz w:val="24"/>
@@ -1689,6 +1863,142 @@
     <w:rPr>
       <w:rFonts w:ascii="Times New Roman" w:hAnsi="Times New Roman" w:cs="Times New Roman"/>
       <w:sz w:val="24"/>
+    </w:rPr>
+  </w:style>
+  <w:style w:type="character" w:customStyle="1" w:styleId="berschrift2Zchn">
+    <w:name w:val="Überschrift 2 Zchn"/>
+    <w:basedOn w:val="Absatz-Standardschriftart"/>
+    <w:link w:val="berschrift2"/>
+    <w:uiPriority w:val="9"/>
+    <w:rsid w:val="00A0187F"/>
+    <w:rPr>
+      <w:rFonts w:ascii="Times New Roman" w:eastAsiaTheme="majorEastAsia" w:hAnsi="Times New Roman" w:cs="Times New Roman"/>
+      <w:b/>
+      <w:i/>
+      <w:sz w:val="24"/>
+      <w:szCs w:val="24"/>
+      <w:lang w:val="en-US"/>
+    </w:rPr>
+  </w:style>
+  <w:style w:type="character" w:styleId="Hyperlink">
+    <w:name w:val="Hyperlink"/>
+    <w:basedOn w:val="Absatz-Standardschriftart"/>
+    <w:uiPriority w:val="99"/>
+    <w:unhideWhenUsed/>
+    <w:rsid w:val="009120B4"/>
+    <w:rPr>
+      <w:color w:val="0563C1" w:themeColor="hyperlink"/>
+      <w:u w:val="single"/>
+    </w:rPr>
+  </w:style>
+  <w:style w:type="character" w:styleId="BesuchterHyperlink">
+    <w:name w:val="FollowedHyperlink"/>
+    <w:basedOn w:val="Absatz-Standardschriftart"/>
+    <w:uiPriority w:val="99"/>
+    <w:semiHidden/>
+    <w:unhideWhenUsed/>
+    <w:rsid w:val="009120B4"/>
+    <w:rPr>
+      <w:color w:val="954F72" w:themeColor="followedHyperlink"/>
+      <w:u w:val="single"/>
+    </w:rPr>
+  </w:style>
+  <w:style w:type="character" w:styleId="Kommentarzeichen">
+    <w:name w:val="annotation reference"/>
+    <w:basedOn w:val="Absatz-Standardschriftart"/>
+    <w:uiPriority w:val="99"/>
+    <w:semiHidden/>
+    <w:unhideWhenUsed/>
+    <w:rsid w:val="009120B4"/>
+    <w:rPr>
+      <w:sz w:val="16"/>
+      <w:szCs w:val="16"/>
+    </w:rPr>
+  </w:style>
+  <w:style w:type="paragraph" w:styleId="Kommentartext">
+    <w:name w:val="annotation text"/>
+    <w:basedOn w:val="Standard"/>
+    <w:link w:val="KommentartextZchn"/>
+    <w:uiPriority w:val="99"/>
+    <w:semiHidden/>
+    <w:unhideWhenUsed/>
+    <w:rsid w:val="009120B4"/>
+    <w:pPr>
+      <w:spacing w:line="240" w:lineRule="auto"/>
+    </w:pPr>
+    <w:rPr>
+      <w:sz w:val="20"/>
+      <w:szCs w:val="20"/>
+    </w:rPr>
+  </w:style>
+  <w:style w:type="character" w:customStyle="1" w:styleId="KommentartextZchn">
+    <w:name w:val="Kommentartext Zchn"/>
+    <w:basedOn w:val="Absatz-Standardschriftart"/>
+    <w:link w:val="Kommentartext"/>
+    <w:uiPriority w:val="99"/>
+    <w:semiHidden/>
+    <w:rsid w:val="009120B4"/>
+    <w:rPr>
+      <w:sz w:val="20"/>
+      <w:szCs w:val="20"/>
+    </w:rPr>
+  </w:style>
+  <w:style w:type="paragraph" w:styleId="Kommentarthema">
+    <w:name w:val="annotation subject"/>
+    <w:basedOn w:val="Kommentartext"/>
+    <w:next w:val="Kommentartext"/>
+    <w:link w:val="KommentarthemaZchn"/>
+    <w:uiPriority w:val="99"/>
+    <w:semiHidden/>
+    <w:unhideWhenUsed/>
+    <w:rsid w:val="009120B4"/>
+    <w:rPr>
+      <w:b/>
+      <w:bCs/>
+    </w:rPr>
+  </w:style>
+  <w:style w:type="character" w:customStyle="1" w:styleId="KommentarthemaZchn">
+    <w:name w:val="Kommentarthema Zchn"/>
+    <w:basedOn w:val="KommentartextZchn"/>
+    <w:link w:val="Kommentarthema"/>
+    <w:uiPriority w:val="99"/>
+    <w:semiHidden/>
+    <w:rsid w:val="009120B4"/>
+    <w:rPr>
+      <w:b/>
+      <w:bCs/>
+      <w:sz w:val="20"/>
+      <w:szCs w:val="20"/>
+    </w:rPr>
+  </w:style>
+  <w:style w:type="paragraph" w:styleId="Sprechblasentext">
+    <w:name w:val="Balloon Text"/>
+    <w:basedOn w:val="Standard"/>
+    <w:link w:val="SprechblasentextZchn"/>
+    <w:uiPriority w:val="99"/>
+    <w:semiHidden/>
+    <w:unhideWhenUsed/>
+    <w:rsid w:val="009120B4"/>
+    <w:pPr>
+      <w:spacing w:after="0" w:line="240" w:lineRule="auto"/>
+    </w:pPr>
+    <w:rPr>
+      <w:rFonts w:ascii="Segoe UI" w:hAnsi="Segoe UI" w:cs="Segoe UI"/>
+      <w:sz w:val="18"/>
+      <w:szCs w:val="18"/>
+    </w:rPr>
+  </w:style>
+  <w:style w:type="character" w:customStyle="1" w:styleId="SprechblasentextZchn">
+    <w:name w:val="Sprechblasentext Zchn"/>
+    <w:basedOn w:val="Absatz-Standardschriftart"/>
+    <w:link w:val="Sprechblasentext"/>
+    <w:uiPriority w:val="99"/>
+    <w:semiHidden/>
+    <w:rsid w:val="009120B4"/>
+    <w:rPr>
+      <w:rFonts w:ascii="Segoe UI" w:hAnsi="Segoe UI" w:cs="Segoe UI"/>
+      <w:sz w:val="18"/>
+      <w:szCs w:val="18"/>
     </w:rPr>
   </w:style>
 </w:styles>
@@ -1960,7 +2270,7 @@
 </file>
 
 <file path=customXml/itemProps1.xml><?xml version="1.0" encoding="utf-8"?>
-<ds:datastoreItem xmlns:ds="http://schemas.openxmlformats.org/officeDocument/2006/customXml" ds:itemID="{3EFDAAE0-D665-4041-B10D-8C6F9FC88C90}">
+<ds:datastoreItem xmlns:ds="http://schemas.openxmlformats.org/officeDocument/2006/customXml" ds:itemID="{B5E9942C-9890-44AA-8AAE-CFF0FC8AD2D8}">
   <ds:schemaRefs>
     <ds:schemaRef ds:uri="http://schemas.openxmlformats.org/officeDocument/2006/bibliography"/>
   </ds:schemaRefs>

</xml_diff>

<commit_message>
commit on 2022-05-25 - 16:33:26
</commit_message>
<xml_diff>
--- a/2022_manuscript/code manuscript.docx
+++ b/2022_manuscript/code manuscript.docx
@@ -20,11 +20,27 @@
       <w:r>
         <w:t>fMRI</w:t>
       </w:r>
+      <w:r>
+        <w:t xml:space="preserve"> data using Statistical Parametric Mapping software</w:t>
+      </w:r>
+    </w:p>
+    <w:p>
+      <w:pPr>
+        <w:pStyle w:val="Formatvorlage1"/>
+      </w:pPr>
+      <w:r>
+        <w:t>A custom analysis pipeline for data pertaining to two learning tasks</w:t>
+      </w:r>
+    </w:p>
+    <w:p>
+      <w:pPr>
+        <w:pStyle w:val="Formatvorlage1"/>
+      </w:pPr>
+      <w:r>
+        <w:t>Matlab pipeline for analysis of behavioral and hemodynamic data of two learning tasks</w:t>
+      </w:r>
       <w:bookmarkStart w:id="0" w:name="_GoBack"/>
       <w:bookmarkEnd w:id="0"/>
-      <w:r>
-        <w:t xml:space="preserve"> data using Statistical Parametric Mapping software</w:t>
-      </w:r>
     </w:p>
     <w:p>
       <w:pPr>
@@ -84,7 +100,13 @@
         <w:t xml:space="preserve"> </w:t>
       </w:r>
       <w:r>
-        <w:t xml:space="preserve">Code was </w:t>
+        <w:t xml:space="preserve">Code </w:t>
+      </w:r>
+      <w:r>
+        <w:t>is</w:t>
+      </w:r>
+      <w:r>
+        <w:t xml:space="preserve"> </w:t>
       </w:r>
       <w:r>
         <w:t>implemented</w:t>
@@ -180,11 +202,22 @@
       <w:pPr>
         <w:pStyle w:val="berschrift1"/>
       </w:pPr>
+      <w:commentRangeStart w:id="2"/>
       <w:r>
         <w:t>Intro</w:t>
       </w:r>
       <w:r>
         <w:t>duction</w:t>
+      </w:r>
+      <w:commentRangeEnd w:id="2"/>
+      <w:r>
+        <w:rPr>
+          <w:rStyle w:val="Kommentarzeichen"/>
+          <w:rFonts w:asciiTheme="minorHAnsi" w:eastAsiaTheme="minorHAnsi" w:hAnsiTheme="minorHAnsi" w:cstheme="minorBidi"/>
+          <w:b w:val="0"/>
+          <w:lang w:val="de-DE"/>
+        </w:rPr>
+        <w:commentReference w:id="2"/>
       </w:r>
     </w:p>
     <w:p>
@@ -216,13 +249,7 @@
         <w:rPr>
           <w:lang w:val="en-US"/>
         </w:rPr>
-        <w:t>w</w:t>
-      </w:r>
-      <w:r>
-        <w:rPr>
-          <w:lang w:val="en-US"/>
-        </w:rPr>
-        <w:t>ere</w:t>
+        <w:t>are</w:t>
       </w:r>
       <w:r>
         <w:rPr>
@@ -356,7 +383,14 @@
         <w:rPr>
           <w:lang w:val="en-US"/>
         </w:rPr>
-        <w:t xml:space="preserve"> with two phases. During the first phase, images of either artificial or natural objects were shown in one of four quadrants on a screen (encoding phase). The same images were presented together with a set of novel images during the second phase and subjects were asked to recall whether the image was generally familiar and in which quadrant it was presented ([spatial context] retrieval phase; for details see </w:t>
+        <w:t xml:space="preserve"> with two phases. During the first phase, images of either artificial or natural objects were shown in one of four quadrants on a screen (encoding phase). The same images were presented together with a set of novel images during the second phase and subjects </w:t>
+      </w:r>
+      <w:r>
+        <w:rPr>
+          <w:lang w:val="en-US"/>
+        </w:rPr>
+        <w:lastRenderedPageBreak/>
+        <w:t xml:space="preserve">were asked to recall whether the image was generally familiar and in which quadrant it was presented ([spatial context] retrieval phase; for details see </w:t>
       </w:r>
       <w:r>
         <w:rPr>
@@ -380,17 +414,24 @@
     </w:p>
     <w:p>
       <w:pPr>
+        <w:pStyle w:val="berschrift1"/>
+      </w:pPr>
+      <w:bookmarkStart w:id="3" w:name="_Ref104362554"/>
+      <w:r>
+        <w:t>Methods</w:t>
+      </w:r>
+    </w:p>
+    <w:p>
+      <w:pPr>
         <w:pStyle w:val="berschrift2"/>
       </w:pPr>
-      <w:bookmarkStart w:id="2" w:name="_Ref104362554"/>
-      <w:r>
-        <w:lastRenderedPageBreak/>
+      <w:r>
         <w:t>Behavioral</w:t>
       </w:r>
       <w:r>
         <w:t xml:space="preserve"> data</w:t>
       </w:r>
-      <w:bookmarkEnd w:id="2"/>
+      <w:bookmarkEnd w:id="3"/>
     </w:p>
     <w:p>
       <w:pPr>
@@ -444,7 +485,7 @@
         </w:rPr>
         <w:t xml:space="preserve">starts by creating a data frame holding relevant task variables. </w:t>
       </w:r>
-      <w:del w:id="3" w:author="Anna V" w:date="2022-05-25T09:08:00Z">
+      <w:del w:id="4" w:author="Anna V" w:date="2022-05-25T09:08:00Z">
         <w:r>
           <w:rPr>
             <w:lang w:val="en-US"/>
@@ -452,6 +493,7 @@
           <w:delText>Using IBM SPSS (</w:delText>
         </w:r>
       </w:del>
+      <w:proofErr w:type="spellStart"/>
       <w:r>
         <w:rPr>
           <w:highlight w:val="yellow"/>
@@ -459,7 +501,7 @@
         </w:rPr>
         <w:t>SOURCE</w:t>
       </w:r>
-      <w:del w:id="4" w:author="Anna V" w:date="2022-05-25T09:08:00Z">
+      <w:del w:id="5" w:author="Anna V" w:date="2022-05-25T09:08:00Z">
         <w:r>
           <w:rPr>
             <w:lang w:val="en-US"/>
@@ -467,7 +509,7 @@
           <w:delText>), d</w:delText>
         </w:r>
       </w:del>
-      <w:ins w:id="5" w:author="Anna V" w:date="2022-05-25T09:08:00Z">
+      <w:ins w:id="6" w:author="Anna V" w:date="2022-05-25T09:08:00Z">
         <w:r>
           <w:rPr>
             <w:lang w:val="en-US"/>
@@ -479,7 +521,26 @@
         <w:rPr>
           <w:lang w:val="en-US"/>
         </w:rPr>
-        <w:t>escriptive statistics are collected for included subjects (</w:t>
+        <w:t>escriptive</w:t>
+      </w:r>
+      <w:proofErr w:type="spellEnd"/>
+      <w:r>
+        <w:rPr>
+          <w:lang w:val="en-US"/>
+        </w:rPr>
+        <w:t xml:space="preserve"> statistics </w:t>
+      </w:r>
+      <w:r>
+        <w:rPr>
+          <w:lang w:val="en-US"/>
+        </w:rPr>
+        <w:t>are</w:t>
+      </w:r>
+      <w:r>
+        <w:rPr>
+          <w:lang w:val="en-US"/>
+        </w:rPr>
+        <w:t xml:space="preserve"> collected for included subjects (</w:t>
       </w:r>
       <w:r>
         <w:rPr>
@@ -497,13 +558,43 @@
         <w:rPr>
           <w:lang w:val="en-US"/>
         </w:rPr>
-        <w:t xml:space="preserve"> Optionally, a chi-square criterion is calculated to exclude subjects from the OLA analysis that statistically only guessed the correct spatial context rather than retrieving it.</w:t>
-      </w:r>
-      <w:r>
-        <w:rPr>
-          <w:lang w:val="en-US"/>
-        </w:rPr>
-        <w:t xml:space="preserve"> S</w:t>
+        <w:t xml:space="preserve"> A</w:t>
+      </w:r>
+      <w:r>
+        <w:rPr>
+          <w:lang w:val="en-US"/>
+        </w:rPr>
+        <w:t xml:space="preserve"> chi-square criterion </w:t>
+      </w:r>
+      <w:r>
+        <w:rPr>
+          <w:lang w:val="en-US"/>
+        </w:rPr>
+        <w:t>was</w:t>
+      </w:r>
+      <w:r>
+        <w:rPr>
+          <w:lang w:val="en-US"/>
+        </w:rPr>
+        <w:t xml:space="preserve"> calculated to exclude subjects from the OLA analysis that statistically only guessed the correct spatial context rather than retrieving it.</w:t>
+      </w:r>
+      <w:r>
+        <w:rPr>
+          <w:lang w:val="en-US"/>
+        </w:rPr>
+        <w:t xml:space="preserve"> </w:t>
+      </w:r>
+      <w:r>
+        <w:rPr>
+          <w:lang w:val="en-US"/>
+        </w:rPr>
+        <w:t xml:space="preserve">This can optionally be used to exclude some of the subjects from the OLA analyses. </w:t>
+      </w:r>
+      <w:r>
+        <w:rPr>
+          <w:lang w:val="en-US"/>
+        </w:rPr>
+        <w:t>S</w:t>
       </w:r>
       <w:r>
         <w:rPr>
@@ -515,44 +606,583 @@
         <w:rPr>
           <w:lang w:val="en-US"/>
         </w:rPr>
-        <w:t xml:space="preserve">assessed by [a questionnaire, </w:t>
+        <w:t>assessed by</w:t>
+      </w:r>
+      <w:r>
+        <w:rPr>
+          <w:lang w:val="en-US"/>
+        </w:rPr>
+        <w:t xml:space="preserve"> </w:t>
+      </w:r>
+      <w:r>
+        <w:rPr>
+          <w:lang w:val="en-US"/>
+        </w:rPr>
+        <w:t>visual analogue rating scales (</w:t>
       </w:r>
       <w:r>
         <w:rPr>
           <w:highlight w:val="yellow"/>
           <w:lang w:val="en-US"/>
         </w:rPr>
+        <w:t xml:space="preserve">Bond &amp; </w:t>
+      </w:r>
+      <w:proofErr w:type="spellStart"/>
+      <w:r>
+        <w:rPr>
+          <w:highlight w:val="yellow"/>
+          <w:lang w:val="en-US"/>
+        </w:rPr>
+        <w:t>Lader</w:t>
+      </w:r>
+      <w:proofErr w:type="spellEnd"/>
+      <w:r>
+        <w:rPr>
+          <w:highlight w:val="yellow"/>
+          <w:lang w:val="en-US"/>
+        </w:rPr>
+        <w:t xml:space="preserve"> 1974</w:t>
+      </w:r>
+      <w:r>
+        <w:rPr>
+          <w:lang w:val="en-US"/>
+        </w:rPr>
+        <w:t>)</w:t>
+      </w:r>
+      <w:r>
+        <w:rPr>
+          <w:lang w:val="en-US"/>
+        </w:rPr>
+        <w:t xml:space="preserve"> </w:t>
+      </w:r>
+      <w:r>
+        <w:rPr>
+          <w:lang w:val="en-US"/>
+        </w:rPr>
+        <w:t>are</w:t>
+      </w:r>
+      <w:r>
+        <w:rPr>
+          <w:lang w:val="en-US"/>
+        </w:rPr>
+        <w:t xml:space="preserve"> processed and compared between </w:t>
+      </w:r>
+      <w:r>
+        <w:rPr>
+          <w:lang w:val="en-US"/>
+        </w:rPr>
+        <w:t xml:space="preserve">three </w:t>
+      </w:r>
+      <w:r>
+        <w:rPr>
+          <w:lang w:val="en-US"/>
+        </w:rPr>
+        <w:t>time points of measurement</w:t>
+      </w:r>
+      <w:r>
+        <w:rPr>
+          <w:lang w:val="en-US"/>
+        </w:rPr>
+        <w:t xml:space="preserve"> (pre-medication, pre-scanning, post-scanning)</w:t>
+      </w:r>
+      <w:r>
+        <w:rPr>
+          <w:lang w:val="en-US"/>
+        </w:rPr>
+        <w:t>.</w:t>
+      </w:r>
+      <w:r>
+        <w:rPr>
+          <w:lang w:val="en-US"/>
+        </w:rPr>
+        <w:tab/>
+      </w:r>
+      <w:r>
+        <w:rPr>
+          <w:lang w:val="en-US"/>
+        </w:rPr>
+        <w:br/>
+        <w:t xml:space="preserve"> </w:t>
+      </w:r>
+      <w:r>
+        <w:rPr>
+          <w:lang w:val="en-US"/>
+        </w:rPr>
+        <w:tab/>
+      </w:r>
+      <w:r>
+        <w:rPr>
+          <w:lang w:val="en-US"/>
+        </w:rPr>
+        <w:t xml:space="preserve">Subsequently, PL and OLA behavioral data is analyzed. For the PL task, mean reaction times (RTs), standard deviations (SDs), and coefficients of variation (CVs) of random and pattern trials </w:t>
+      </w:r>
+      <w:r>
+        <w:rPr>
+          <w:lang w:val="en-US"/>
+        </w:rPr>
+        <w:t>are</w:t>
+      </w:r>
+      <w:r>
+        <w:rPr>
+          <w:lang w:val="en-US"/>
+        </w:rPr>
+        <w:t xml:space="preserve"> investigated using repeated measures analysis of variance (ANOVA) with trial type and block as within-subject factors (for details see </w:t>
+      </w:r>
+      <w:r>
+        <w:rPr>
+          <w:highlight w:val="yellow"/>
+          <w:lang w:val="en-US"/>
+        </w:rPr>
         <w:t>SOURCE</w:t>
       </w:r>
       <w:r>
         <w:rPr>
           <w:lang w:val="en-US"/>
         </w:rPr>
-        <w:t xml:space="preserve">] </w:t>
-      </w:r>
-      <w:r>
-        <w:rPr>
-          <w:lang w:val="en-US"/>
-        </w:rPr>
-        <w:t xml:space="preserve">are processed and compared between </w:t>
-      </w:r>
-      <w:r>
-        <w:rPr>
-          <w:lang w:val="en-US"/>
-        </w:rPr>
-        <w:t xml:space="preserve">three </w:t>
-      </w:r>
-      <w:r>
-        <w:rPr>
-          <w:lang w:val="en-US"/>
-        </w:rPr>
-        <w:t>time points of measurement</w:t>
-      </w:r>
-      <w:r>
-        <w:rPr>
-          <w:lang w:val="en-US"/>
-        </w:rPr>
-        <w:t xml:space="preserve"> (pre-medication, pre-scanning, post-scanning)</w:t>
+        <w:t>).</w:t>
+      </w:r>
+      <w:r>
+        <w:rPr>
+          <w:lang w:val="en-US"/>
+        </w:rPr>
+        <w:t xml:space="preserve"> A</w:t>
+      </w:r>
+      <w:r>
+        <w:rPr>
+          <w:lang w:val="en-US"/>
+        </w:rPr>
+        <w:t xml:space="preserve"> possible association between the amount of PL and </w:t>
+      </w:r>
+      <w:r>
+        <w:rPr>
+          <w:lang w:val="en-US"/>
+        </w:rPr>
+        <w:t>sedation ratings</w:t>
+      </w:r>
+      <w:r>
+        <w:rPr>
+          <w:lang w:val="en-US"/>
+        </w:rPr>
+        <w:t xml:space="preserve"> </w:t>
+      </w:r>
+      <w:r>
+        <w:rPr>
+          <w:lang w:val="en-US"/>
+        </w:rPr>
+        <w:t>is</w:t>
+      </w:r>
+      <w:r>
+        <w:rPr>
+          <w:lang w:val="en-US"/>
+        </w:rPr>
+        <w:t xml:space="preserve"> examined with correlational analysis (Pearson’s r).</w:t>
+      </w:r>
+      <w:r>
+        <w:rPr>
+          <w:lang w:val="en-US"/>
+        </w:rPr>
+        <w:tab/>
+      </w:r>
+      <w:r>
+        <w:rPr>
+          <w:lang w:val="en-US"/>
+        </w:rPr>
+        <w:br/>
+      </w:r>
+      <w:r>
+        <w:rPr>
+          <w:lang w:val="en-US"/>
+        </w:rPr>
+        <w:tab/>
+        <w:t xml:space="preserve">For the OLA task, encoding and retrieval phase </w:t>
+      </w:r>
+      <w:r>
+        <w:rPr>
+          <w:lang w:val="en-US"/>
+        </w:rPr>
+        <w:t>are</w:t>
+      </w:r>
+      <w:r>
+        <w:rPr>
+          <w:lang w:val="en-US"/>
+        </w:rPr>
+        <w:t xml:space="preserve"> analyzed separately. </w:t>
+      </w:r>
+      <w:r>
+        <w:rPr>
+          <w:lang w:val="en-US"/>
+        </w:rPr>
+        <w:t xml:space="preserve">For the encoding session, three event types </w:t>
+      </w:r>
+      <w:r>
+        <w:rPr>
+          <w:lang w:val="en-US"/>
+        </w:rPr>
+        <w:t>are</w:t>
+      </w:r>
+      <w:r>
+        <w:rPr>
+          <w:lang w:val="en-US"/>
+        </w:rPr>
+        <w:t xml:space="preserve"> defined</w:t>
+      </w:r>
+      <w:r>
+        <w:rPr>
+          <w:lang w:val="en-US"/>
+        </w:rPr>
+        <w:t xml:space="preserve">, </w:t>
+      </w:r>
+      <w:r>
+        <w:rPr>
+          <w:lang w:val="en-US"/>
+        </w:rPr>
+        <w:t>c</w:t>
+      </w:r>
+      <w:r>
+        <w:rPr>
+          <w:lang w:val="en-US"/>
+        </w:rPr>
+        <w:t>onsisting of two effects of interest</w:t>
+      </w:r>
+      <w:r>
+        <w:rPr>
+          <w:lang w:val="en-US"/>
+        </w:rPr>
+        <w:t xml:space="preserve">, correctly and falsely encoded spatial context, respectively, </w:t>
+      </w:r>
+      <w:r>
+        <w:rPr>
+          <w:lang w:val="en-US"/>
+        </w:rPr>
+        <w:t>(CorSCE, FalSCE) and one effect of no interest</w:t>
+      </w:r>
+      <w:r>
+        <w:rPr>
+          <w:lang w:val="en-US"/>
+        </w:rPr>
+        <w:t xml:space="preserve"> </w:t>
+      </w:r>
+      <w:r>
+        <w:rPr>
+          <w:lang w:val="en-US"/>
+        </w:rPr>
+        <w:t xml:space="preserve">(comprising items presented during encoding but which </w:t>
+      </w:r>
+      <w:r>
+        <w:rPr>
+          <w:lang w:val="en-US"/>
+        </w:rPr>
+        <w:t>were</w:t>
+      </w:r>
+      <w:r>
+        <w:rPr>
+          <w:lang w:val="en-US"/>
+        </w:rPr>
+        <w:t xml:space="preserve"> classified as “new” during retrieval as well as missed responses in the encoding and retrieval sessions). </w:t>
+      </w:r>
+      <w:r>
+        <w:rPr>
+          <w:lang w:val="en-US"/>
+        </w:rPr>
+        <w:t xml:space="preserve">Similarly, </w:t>
+      </w:r>
+      <w:r>
+        <w:rPr>
+          <w:lang w:val="en-US"/>
+        </w:rPr>
+        <w:t xml:space="preserve">three event types </w:t>
+      </w:r>
+      <w:r>
+        <w:rPr>
+          <w:lang w:val="en-US"/>
+        </w:rPr>
+        <w:t>are</w:t>
+      </w:r>
+      <w:r>
+        <w:rPr>
+          <w:lang w:val="en-US"/>
+        </w:rPr>
+        <w:t xml:space="preserve"> defined</w:t>
+      </w:r>
+      <w:r>
+        <w:rPr>
+          <w:lang w:val="en-US"/>
+        </w:rPr>
+        <w:t xml:space="preserve"> for the retrieval session</w:t>
+      </w:r>
+      <w:r>
+        <w:rPr>
+          <w:lang w:val="en-US"/>
+        </w:rPr>
+        <w:t>: two effects of interest (CorSCR, FalSCR)</w:t>
+      </w:r>
+      <w:r>
+        <w:rPr>
+          <w:lang w:val="en-US"/>
+        </w:rPr>
+        <w:t xml:space="preserve"> </w:t>
+      </w:r>
+      <w:r>
+        <w:rPr>
+          <w:lang w:val="en-US"/>
+        </w:rPr>
+        <w:t>and one effect of no interest (including items shown during encoding but which were falsely attributed to be “new”,</w:t>
+      </w:r>
+      <w:r>
+        <w:rPr>
+          <w:lang w:val="en-US"/>
+        </w:rPr>
+        <w:t xml:space="preserve"> </w:t>
+      </w:r>
+      <w:r>
+        <w:rPr>
+          <w:lang w:val="en-US"/>
+        </w:rPr>
+        <w:t xml:space="preserve">new items correctly or incorrectly responded to, and missed responses). </w:t>
+      </w:r>
+      <w:r>
+        <w:rPr>
+          <w:lang w:val="en-US"/>
+        </w:rPr>
+        <w:t xml:space="preserve">A </w:t>
+      </w:r>
+      <w:r>
+        <w:rPr>
+          <w:lang w:val="en-US"/>
+        </w:rPr>
+        <w:t xml:space="preserve">two-way </w:t>
+      </w:r>
+      <w:r>
+        <w:rPr>
+          <w:lang w:val="en-US"/>
+        </w:rPr>
+        <w:t>repeated measures ANOVA</w:t>
+      </w:r>
+      <w:r>
+        <w:rPr>
+          <w:lang w:val="en-US"/>
+        </w:rPr>
+        <w:t xml:space="preserve"> </w:t>
+      </w:r>
+      <w:r>
+        <w:rPr>
+          <w:lang w:val="en-US"/>
+        </w:rPr>
+        <w:t>is</w:t>
+      </w:r>
+      <w:r>
+        <w:rPr>
+          <w:lang w:val="en-US"/>
+        </w:rPr>
+        <w:t xml:space="preserve"> then performed </w:t>
+      </w:r>
+      <w:r>
+        <w:rPr>
+          <w:lang w:val="en-US"/>
+        </w:rPr>
+        <w:t xml:space="preserve">on RTs for effect of </w:t>
+      </w:r>
+      <w:r>
+        <w:rPr>
+          <w:lang w:val="en-US"/>
+        </w:rPr>
+        <w:t>substance</w:t>
+      </w:r>
+      <w:r>
+        <w:rPr>
+          <w:lang w:val="en-US"/>
+        </w:rPr>
+        <w:t xml:space="preserve">, subsequent </w:t>
+      </w:r>
+      <w:r>
+        <w:rPr>
+          <w:lang w:val="en-US"/>
+        </w:rPr>
+        <w:t>source</w:t>
+      </w:r>
+      <w:r>
+        <w:rPr>
+          <w:lang w:val="en-US"/>
+        </w:rPr>
+        <w:t xml:space="preserve"> judgments</w:t>
+      </w:r>
+      <w:r>
+        <w:rPr>
+          <w:lang w:val="en-US"/>
+        </w:rPr>
+        <w:t>,</w:t>
+      </w:r>
+      <w:r>
+        <w:rPr>
+          <w:lang w:val="en-US"/>
+        </w:rPr>
+        <w:t xml:space="preserve"> or interaction between them</w:t>
+      </w:r>
+      <w:r>
+        <w:rPr>
+          <w:lang w:val="en-US"/>
+        </w:rPr>
+        <w:t xml:space="preserve">. </w:t>
+      </w:r>
+      <w:r>
+        <w:rPr>
+          <w:lang w:val="en-US"/>
+        </w:rPr>
+        <w:t xml:space="preserve">Additionally a signal detection analysis </w:t>
+      </w:r>
+      <w:r>
+        <w:rPr>
+          <w:lang w:val="en-US"/>
+        </w:rPr>
+        <w:t>is</w:t>
+      </w:r>
+      <w:r>
+        <w:rPr>
+          <w:lang w:val="en-US"/>
+        </w:rPr>
+        <w:t xml:space="preserve"> </w:t>
+      </w:r>
+      <w:r>
+        <w:rPr>
+          <w:lang w:val="en-US"/>
+        </w:rPr>
+        <w:t xml:space="preserve">applied to investigate </w:t>
+      </w:r>
+      <w:r>
+        <w:rPr>
+          <w:lang w:val="en-US"/>
+        </w:rPr>
+        <w:t>substance-</w:t>
+      </w:r>
+      <w:r>
+        <w:rPr>
+          <w:lang w:val="en-US"/>
+        </w:rPr>
+        <w:t>related differences in</w:t>
+      </w:r>
+      <w:r>
+        <w:rPr>
+          <w:lang w:val="en-US"/>
+        </w:rPr>
+        <w:t xml:space="preserve"> “old” versus “new” </w:t>
+      </w:r>
+      <w:r>
+        <w:rPr>
+          <w:lang w:val="en-US"/>
+        </w:rPr>
+        <w:t>judgments</w:t>
+      </w:r>
+      <w:r>
+        <w:rPr>
+          <w:lang w:val="en-US"/>
+        </w:rPr>
+        <w:t xml:space="preserve">. </w:t>
+      </w:r>
+      <w:r>
+        <w:rPr>
+          <w:lang w:val="en-US"/>
+        </w:rPr>
+        <w:t>This</w:t>
+      </w:r>
+      <w:r>
+        <w:rPr>
+          <w:lang w:val="en-US"/>
+        </w:rPr>
+        <w:t xml:space="preserve"> </w:t>
+      </w:r>
+      <w:r>
+        <w:rPr>
+          <w:lang w:val="en-US"/>
+        </w:rPr>
+        <w:t>anal</w:t>
+      </w:r>
+      <w:r>
+        <w:rPr>
+          <w:lang w:val="en-US"/>
+        </w:rPr>
+        <w:t>ysis determined the sensitivity</w:t>
+      </w:r>
+      <w:r>
+        <w:rPr>
+          <w:lang w:val="en-US"/>
+        </w:rPr>
+        <w:t xml:space="preserve"> </w:t>
+      </w:r>
+      <w:r>
+        <w:rPr>
+          <w:i/>
+          <w:lang w:val="en-US"/>
+        </w:rPr>
+        <w:t>d'</w:t>
+      </w:r>
+      <w:r>
+        <w:rPr>
+          <w:lang w:val="en-US"/>
+        </w:rPr>
+        <w:t xml:space="preserve"> and the response bias</w:t>
+      </w:r>
+      <w:r>
+        <w:rPr>
+          <w:lang w:val="en-US"/>
+        </w:rPr>
+        <w:t xml:space="preserve"> </w:t>
+      </w:r>
+      <w:r>
+        <w:rPr>
+          <w:i/>
+          <w:lang w:val="en-US"/>
+        </w:rPr>
+        <w:t>c</w:t>
+      </w:r>
+      <w:r>
+        <w:rPr>
+          <w:lang w:val="en-US"/>
+        </w:rPr>
+        <w:t xml:space="preserve"> </w:t>
+      </w:r>
+      <w:r>
+        <w:rPr>
+          <w:lang w:val="en-US"/>
+        </w:rPr>
+        <w:t xml:space="preserve">and </w:t>
+      </w:r>
+      <w:r>
+        <w:rPr>
+          <w:i/>
+          <w:lang w:val="en-US"/>
+        </w:rPr>
+        <w:t>β</w:t>
+      </w:r>
+      <w:r>
+        <w:rPr>
+          <w:lang w:val="en-US"/>
+        </w:rPr>
+        <w:t xml:space="preserve"> </w:t>
+      </w:r>
+      <w:r>
+        <w:rPr>
+          <w:lang w:val="en-US"/>
+        </w:rPr>
+        <w:t>of classifying old items as “old”</w:t>
+      </w:r>
+      <w:r>
+        <w:rPr>
+          <w:lang w:val="en-US"/>
+        </w:rPr>
+        <w:t xml:space="preserve"> (for details see </w:t>
+      </w:r>
+      <w:r>
+        <w:rPr>
+          <w:highlight w:val="yellow"/>
+          <w:lang w:val="en-US"/>
+        </w:rPr>
+        <w:t>SOURCE</w:t>
+      </w:r>
+      <w:r>
+        <w:rPr>
+          <w:lang w:val="en-US"/>
+        </w:rPr>
+        <w:t>)</w:t>
       </w:r>
       <w:r>
         <w:rPr>
@@ -560,427 +1190,13 @@
         </w:rPr>
         <w:t>.</w:t>
       </w:r>
-      <w:r>
-        <w:rPr>
-          <w:lang w:val="en-US"/>
-        </w:rPr>
-        <w:tab/>
-      </w:r>
-      <w:r>
-        <w:rPr>
-          <w:lang w:val="en-US"/>
-        </w:rPr>
-        <w:br/>
-        <w:t xml:space="preserve"> </w:t>
-      </w:r>
-      <w:r>
-        <w:rPr>
-          <w:lang w:val="en-US"/>
-        </w:rPr>
-        <w:tab/>
-      </w:r>
-      <w:r>
-        <w:rPr>
-          <w:lang w:val="en-US"/>
-        </w:rPr>
-        <w:t xml:space="preserve">Subsequently, PL and OLA behavioral data is analyzed. For the PL task, mean reaction times (RTs), standard deviations (SDs), and coefficients of variation (CVs) of random and pattern trials were investigated using repeated measures analysis of variance (ANOVA) with trial type and block as within-subject factors (for details see </w:t>
-      </w:r>
-      <w:r>
-        <w:rPr>
-          <w:highlight w:val="yellow"/>
-          <w:lang w:val="en-US"/>
-        </w:rPr>
-        <w:t>SOURCE</w:t>
-      </w:r>
-      <w:r>
-        <w:rPr>
-          <w:lang w:val="en-US"/>
-        </w:rPr>
-        <w:t>).</w:t>
-      </w:r>
-      <w:r>
-        <w:rPr>
-          <w:lang w:val="en-US"/>
-        </w:rPr>
-        <w:t xml:space="preserve"> A</w:t>
-      </w:r>
-      <w:r>
-        <w:rPr>
-          <w:lang w:val="en-US"/>
-        </w:rPr>
-        <w:t xml:space="preserve"> possible association between the amount of PL and </w:t>
-      </w:r>
-      <w:r>
-        <w:rPr>
-          <w:lang w:val="en-US"/>
-        </w:rPr>
-        <w:t>sedation ratings</w:t>
-      </w:r>
-      <w:r>
-        <w:rPr>
-          <w:lang w:val="en-US"/>
-        </w:rPr>
-        <w:t xml:space="preserve"> was examined with correlational analysis (Pearson’s r).</w:t>
-      </w:r>
-      <w:r>
-        <w:rPr>
-          <w:lang w:val="en-US"/>
-        </w:rPr>
-        <w:tab/>
-      </w:r>
-      <w:r>
-        <w:rPr>
-          <w:lang w:val="en-US"/>
-        </w:rPr>
-        <w:br/>
-      </w:r>
-      <w:r>
-        <w:rPr>
-          <w:lang w:val="en-US"/>
-        </w:rPr>
-        <w:tab/>
-        <w:t xml:space="preserve">For the OLA task, encoding and retrieval phase were analyzed separately. </w:t>
-      </w:r>
-      <w:r>
-        <w:rPr>
-          <w:lang w:val="en-US"/>
-        </w:rPr>
-        <w:t xml:space="preserve">For the encoding session, three event types </w:t>
-      </w:r>
-      <w:r>
-        <w:rPr>
-          <w:lang w:val="en-US"/>
-        </w:rPr>
-        <w:t>were defined</w:t>
-      </w:r>
-      <w:r>
-        <w:rPr>
-          <w:lang w:val="en-US"/>
-        </w:rPr>
-        <w:t xml:space="preserve">, </w:t>
-      </w:r>
-      <w:r>
-        <w:rPr>
-          <w:lang w:val="en-US"/>
-        </w:rPr>
-        <w:t>c</w:t>
-      </w:r>
-      <w:r>
-        <w:rPr>
-          <w:lang w:val="en-US"/>
-        </w:rPr>
-        <w:t>onsisting of two effects of interest</w:t>
-      </w:r>
-      <w:r>
-        <w:rPr>
-          <w:lang w:val="en-US"/>
-        </w:rPr>
-        <w:t xml:space="preserve">, correctly and falsely encoded spatial context, respectively, </w:t>
-      </w:r>
-      <w:r>
-        <w:rPr>
-          <w:lang w:val="en-US"/>
-        </w:rPr>
-        <w:t>(CorSCE, FalSCE) and one effect of no interest</w:t>
-      </w:r>
-      <w:r>
-        <w:rPr>
-          <w:lang w:val="en-US"/>
-        </w:rPr>
-        <w:t xml:space="preserve"> </w:t>
-      </w:r>
-      <w:r>
-        <w:rPr>
-          <w:lang w:val="en-US"/>
-        </w:rPr>
-        <w:t xml:space="preserve">(comprising items presented during encoding but which were classified as “new” during retrieval as well as missed responses in the encoding and retrieval sessions). </w:t>
-      </w:r>
-      <w:r>
-        <w:rPr>
-          <w:lang w:val="en-US"/>
-        </w:rPr>
-        <w:t xml:space="preserve">Similarly, </w:t>
-      </w:r>
-      <w:r>
-        <w:rPr>
-          <w:lang w:val="en-US"/>
-        </w:rPr>
-        <w:t>three event types were defined</w:t>
-      </w:r>
-      <w:r>
-        <w:rPr>
-          <w:lang w:val="en-US"/>
-        </w:rPr>
-        <w:t xml:space="preserve"> for the retrieval session</w:t>
-      </w:r>
-      <w:r>
-        <w:rPr>
-          <w:lang w:val="en-US"/>
-        </w:rPr>
-        <w:t>: two effects of interest (CorSCR, FalSCR)</w:t>
-      </w:r>
-      <w:r>
-        <w:rPr>
-          <w:lang w:val="en-US"/>
-        </w:rPr>
-        <w:t xml:space="preserve"> </w:t>
-      </w:r>
-      <w:r>
-        <w:rPr>
-          <w:lang w:val="en-US"/>
-        </w:rPr>
-        <w:t>and one effect of no interest (including items shown during encoding but which were falsely attributed to be “new”,</w:t>
-      </w:r>
-      <w:r>
-        <w:rPr>
-          <w:lang w:val="en-US"/>
-        </w:rPr>
-        <w:t xml:space="preserve"> </w:t>
-      </w:r>
-      <w:r>
-        <w:rPr>
-          <w:lang w:val="en-US"/>
-        </w:rPr>
-        <w:t xml:space="preserve">new items correctly or incorrectly responded to, and missed responses). </w:t>
-      </w:r>
-      <w:r>
-        <w:rPr>
-          <w:lang w:val="en-US"/>
-        </w:rPr>
-        <w:t xml:space="preserve">A </w:t>
-      </w:r>
-      <w:r>
-        <w:rPr>
-          <w:lang w:val="en-US"/>
-        </w:rPr>
-        <w:t xml:space="preserve">two-way </w:t>
-      </w:r>
-      <w:r>
-        <w:rPr>
-          <w:lang w:val="en-US"/>
-        </w:rPr>
-        <w:t>repeated measures ANOVA</w:t>
-      </w:r>
-      <w:r>
-        <w:rPr>
-          <w:lang w:val="en-US"/>
-        </w:rPr>
-        <w:t xml:space="preserve"> was then performed </w:t>
-      </w:r>
-      <w:r>
-        <w:rPr>
-          <w:lang w:val="en-US"/>
-        </w:rPr>
-        <w:t xml:space="preserve">on RTs for effect of </w:t>
-      </w:r>
-      <w:r>
-        <w:rPr>
-          <w:lang w:val="en-US"/>
-        </w:rPr>
-        <w:t>substance</w:t>
-      </w:r>
-      <w:r>
-        <w:rPr>
-          <w:lang w:val="en-US"/>
-        </w:rPr>
-        <w:t xml:space="preserve">, subsequent </w:t>
-      </w:r>
-      <w:r>
-        <w:rPr>
-          <w:lang w:val="en-US"/>
-        </w:rPr>
-        <w:t>source</w:t>
-      </w:r>
-      <w:r>
-        <w:rPr>
-          <w:lang w:val="en-US"/>
-        </w:rPr>
-        <w:t xml:space="preserve"> judgments</w:t>
-      </w:r>
-      <w:r>
-        <w:rPr>
-          <w:lang w:val="en-US"/>
-        </w:rPr>
-        <w:t>,</w:t>
-      </w:r>
-      <w:r>
-        <w:rPr>
-          <w:lang w:val="en-US"/>
-        </w:rPr>
-        <w:t xml:space="preserve"> or interaction between them</w:t>
-      </w:r>
-      <w:r>
-        <w:rPr>
-          <w:lang w:val="en-US"/>
-        </w:rPr>
-        <w:t xml:space="preserve">. </w:t>
-      </w:r>
-      <w:r>
-        <w:rPr>
-          <w:lang w:val="en-US"/>
-        </w:rPr>
-        <w:t xml:space="preserve">Additionally a signal detection analysis </w:t>
-      </w:r>
-      <w:r>
-        <w:rPr>
-          <w:lang w:val="en-US"/>
-        </w:rPr>
-        <w:t xml:space="preserve">was </w:t>
-      </w:r>
-      <w:r>
-        <w:rPr>
-          <w:lang w:val="en-US"/>
-        </w:rPr>
-        <w:t xml:space="preserve">applied to investigate </w:t>
-      </w:r>
-      <w:r>
-        <w:rPr>
-          <w:lang w:val="en-US"/>
-        </w:rPr>
-        <w:t>substance-</w:t>
-      </w:r>
-      <w:r>
-        <w:rPr>
-          <w:lang w:val="en-US"/>
-        </w:rPr>
-        <w:t>related differences in</w:t>
-      </w:r>
-      <w:r>
-        <w:rPr>
-          <w:lang w:val="en-US"/>
-        </w:rPr>
-        <w:t xml:space="preserve"> “old” versus “new” </w:t>
-      </w:r>
-      <w:r>
-        <w:rPr>
-          <w:lang w:val="en-US"/>
-        </w:rPr>
-        <w:t>judgments</w:t>
-      </w:r>
-      <w:r>
-        <w:rPr>
-          <w:lang w:val="en-US"/>
-        </w:rPr>
-        <w:t xml:space="preserve">. </w:t>
-      </w:r>
-      <w:r>
-        <w:rPr>
-          <w:lang w:val="en-US"/>
-        </w:rPr>
-        <w:t>This</w:t>
-      </w:r>
-      <w:r>
-        <w:rPr>
-          <w:lang w:val="en-US"/>
-        </w:rPr>
-        <w:t xml:space="preserve"> </w:t>
-      </w:r>
-      <w:r>
-        <w:rPr>
-          <w:lang w:val="en-US"/>
-        </w:rPr>
-        <w:t>anal</w:t>
-      </w:r>
-      <w:r>
-        <w:rPr>
-          <w:lang w:val="en-US"/>
-        </w:rPr>
-        <w:t>ysis determined the sensitivity</w:t>
-      </w:r>
-      <w:r>
-        <w:rPr>
-          <w:lang w:val="en-US"/>
-        </w:rPr>
-        <w:t xml:space="preserve"> </w:t>
-      </w:r>
-      <w:r>
-        <w:rPr>
-          <w:i/>
-          <w:lang w:val="en-US"/>
-        </w:rPr>
-        <w:t>d'</w:t>
-      </w:r>
-      <w:r>
-        <w:rPr>
-          <w:lang w:val="en-US"/>
-        </w:rPr>
-        <w:t xml:space="preserve"> and the response bias</w:t>
-      </w:r>
-      <w:r>
-        <w:rPr>
-          <w:lang w:val="en-US"/>
-        </w:rPr>
-        <w:t xml:space="preserve"> </w:t>
-      </w:r>
-      <w:r>
-        <w:rPr>
-          <w:i/>
-          <w:lang w:val="en-US"/>
-        </w:rPr>
-        <w:t>c</w:t>
-      </w:r>
-      <w:r>
-        <w:rPr>
-          <w:lang w:val="en-US"/>
-        </w:rPr>
-        <w:t xml:space="preserve"> </w:t>
-      </w:r>
-      <w:r>
-        <w:rPr>
-          <w:lang w:val="en-US"/>
-        </w:rPr>
-        <w:t xml:space="preserve">and </w:t>
-      </w:r>
-      <w:r>
-        <w:rPr>
-          <w:i/>
-          <w:lang w:val="en-US"/>
-        </w:rPr>
-        <w:t>β</w:t>
-      </w:r>
-      <w:r>
-        <w:rPr>
-          <w:lang w:val="en-US"/>
-        </w:rPr>
-        <w:t xml:space="preserve"> </w:t>
-      </w:r>
-      <w:r>
-        <w:rPr>
-          <w:lang w:val="en-US"/>
-        </w:rPr>
-        <w:t>of classifying old items as “old”</w:t>
-      </w:r>
-      <w:r>
-        <w:rPr>
-          <w:lang w:val="en-US"/>
-        </w:rPr>
-        <w:t xml:space="preserve"> (for details see </w:t>
-      </w:r>
-      <w:r>
-        <w:rPr>
-          <w:highlight w:val="yellow"/>
-          <w:lang w:val="en-US"/>
-        </w:rPr>
-        <w:t>SOURCE</w:t>
-      </w:r>
-      <w:r>
-        <w:rPr>
-          <w:lang w:val="en-US"/>
-        </w:rPr>
-        <w:t>)</w:t>
-      </w:r>
-      <w:r>
-        <w:rPr>
-          <w:lang w:val="en-US"/>
-        </w:rPr>
-        <w:t>.</w:t>
-      </w:r>
     </w:p>
     <w:p>
       <w:pPr>
         <w:pStyle w:val="berschrift2"/>
       </w:pPr>
       <w:r>
+        <w:lastRenderedPageBreak/>
         <w:t>FMRI data</w:t>
       </w:r>
     </w:p>
@@ -1033,20 +1249,73 @@
         <w:rPr>
           <w:lang w:val="en-US"/>
         </w:rPr>
-        <w:t xml:space="preserve">Adjustments to analyses were made possible by configuration options implemented in functions pertaining to each analysis step. </w:t>
-      </w:r>
-      <w:r>
-        <w:rPr>
-          <w:lang w:val="en-US"/>
-        </w:rPr>
-        <w:t xml:space="preserve">First, subjects’ hemodynamic data was preprocessed in a standard procedure </w:t>
-      </w:r>
-      <w:r>
-        <w:rPr>
-          <w:lang w:val="en-US"/>
-        </w:rPr>
-        <w:lastRenderedPageBreak/>
-        <w:t>including slice-realignment, slice time correction, co-registration and segmentation of images, normalization, and smoothing. After completion of all preprocessing steps, a first-level analysis was performed for both tasks. A full-factorial model was then estimated and an ANOVA was performed for the PL task, OLA encoding, and OLA retrieval phase, respectively</w:t>
+        <w:t xml:space="preserve">Adjustments to analyses </w:t>
+      </w:r>
+      <w:r>
+        <w:rPr>
+          <w:lang w:val="en-US"/>
+        </w:rPr>
+        <w:t>are</w:t>
+      </w:r>
+      <w:r>
+        <w:rPr>
+          <w:lang w:val="en-US"/>
+        </w:rPr>
+        <w:t xml:space="preserve"> made possible by configuration options implemented in functions pertaining to each analysis step. </w:t>
+      </w:r>
+      <w:r>
+        <w:rPr>
+          <w:lang w:val="en-US"/>
+        </w:rPr>
+        <w:t xml:space="preserve">First, subjects’ hemodynamic data </w:t>
+      </w:r>
+      <w:r>
+        <w:rPr>
+          <w:lang w:val="en-US"/>
+        </w:rPr>
+        <w:t>is</w:t>
+      </w:r>
+      <w:r>
+        <w:rPr>
+          <w:lang w:val="en-US"/>
+        </w:rPr>
+        <w:t xml:space="preserve"> preprocessed in a standard procedure including slice-realignment, slice time correction, co-registration and segmentation of images, normalization, and smoothing. After completion of all preprocessing steps, a first-level analysis </w:t>
+      </w:r>
+      <w:r>
+        <w:rPr>
+          <w:lang w:val="en-US"/>
+        </w:rPr>
+        <w:t>is</w:t>
+      </w:r>
+      <w:r>
+        <w:rPr>
+          <w:lang w:val="en-US"/>
+        </w:rPr>
+        <w:t xml:space="preserve"> performed for both tasks. A full-factorial model </w:t>
+      </w:r>
+      <w:r>
+        <w:rPr>
+          <w:lang w:val="en-US"/>
+        </w:rPr>
+        <w:t>is</w:t>
+      </w:r>
+      <w:r>
+        <w:rPr>
+          <w:lang w:val="en-US"/>
+        </w:rPr>
+        <w:t xml:space="preserve"> then estimated and an ANOVA </w:t>
+      </w:r>
+      <w:r>
+        <w:rPr>
+          <w:lang w:val="en-US"/>
+        </w:rPr>
+        <w:t>is</w:t>
+      </w:r>
+      <w:r>
+        <w:rPr>
+          <w:lang w:val="en-US"/>
+        </w:rPr>
+        <w:t xml:space="preserve"> performed for the PL task, OLA encoding, and OLA retrieval phase, respectively</w:t>
       </w:r>
       <w:r>
         <w:rPr>
@@ -1129,7 +1398,19 @@
         <w:rPr>
           <w:lang w:val="en-US"/>
         </w:rPr>
-        <w:t>head movement parameters were included as confounds</w:t>
+        <w:t xml:space="preserve">head movement parameters </w:t>
+      </w:r>
+      <w:r>
+        <w:rPr>
+          <w:lang w:val="en-US"/>
+        </w:rPr>
+        <w:t>are</w:t>
+      </w:r>
+      <w:r>
+        <w:rPr>
+          <w:lang w:val="en-US"/>
+        </w:rPr>
+        <w:t xml:space="preserve"> included as confounds</w:t>
       </w:r>
       <w:r>
         <w:rPr>
@@ -1141,7 +1422,19 @@
         <w:rPr>
           <w:lang w:val="en-US"/>
         </w:rPr>
-        <w:t xml:space="preserve"> Further, a pipeline was constructed to display and save results with options to overlay different masks based on contrasts defined during analyses or regions of interest (ROIs). Finally, using the </w:t>
+        <w:t xml:space="preserve"> Further, a pipeline </w:t>
+      </w:r>
+      <w:r>
+        <w:rPr>
+          <w:lang w:val="en-US"/>
+        </w:rPr>
+        <w:t>is</w:t>
+      </w:r>
+      <w:r>
+        <w:rPr>
+          <w:lang w:val="en-US"/>
+        </w:rPr>
+        <w:t xml:space="preserve"> constructed to display and save results with options to overlay different masks based on contrasts defined during analyses or regions of interest (ROIs). Finally, using the </w:t>
       </w:r>
       <w:r>
         <w:rPr>
@@ -1172,7 +1465,19 @@
         <w:rPr>
           <w:lang w:val="en-US"/>
         </w:rPr>
-        <w:t>, it was investigated what percentage of signal change occurred in specific ROIs during the individual tasks. The code allows for definition of a ROI from a given file and displays average r</w:t>
+        <w:t xml:space="preserve">, it </w:t>
+      </w:r>
+      <w:r>
+        <w:rPr>
+          <w:lang w:val="en-US"/>
+        </w:rPr>
+        <w:t>is</w:t>
+      </w:r>
+      <w:r>
+        <w:rPr>
+          <w:lang w:val="en-US"/>
+        </w:rPr>
+        <w:t xml:space="preserve"> investigated what percentage of signal change occurred in specific ROIs during the individual tasks. The code allows for definition of a ROI from a given file and displays average r</w:t>
       </w:r>
       <w:r>
         <w:rPr>
@@ -1198,7 +1503,6 @@
         <w:pStyle w:val="berschrift2"/>
       </w:pPr>
       <w:r>
-        <w:lastRenderedPageBreak/>
         <w:t xml:space="preserve">Requirements </w:t>
       </w:r>
     </w:p>
@@ -1401,6 +1705,22 @@
         <w:pStyle w:val="berschrift1"/>
       </w:pPr>
       <w:r>
+        <w:t>Results</w:t>
+      </w:r>
+    </w:p>
+    <w:p>
+      <w:pPr>
+        <w:rPr>
+          <w:lang w:val="en-US"/>
+        </w:rPr>
+      </w:pPr>
+    </w:p>
+    <w:p>
+      <w:pPr>
+        <w:pStyle w:val="berschrift1"/>
+      </w:pPr>
+      <w:r>
+        <w:lastRenderedPageBreak/>
         <w:t>Developer Access, Licensing and Availability</w:t>
       </w:r>
     </w:p>
@@ -1454,41 +1774,6 @@
       </w:pPr>
       <w:r>
         <w:t>Conclusion</w:t>
-      </w:r>
-    </w:p>
-    <w:p>
-      <w:pPr>
-        <w:pStyle w:val="Formatvorlage1"/>
-        <w:rPr>
-          <w:del w:id="6" w:author="Anna V" w:date="2022-05-25T10:24:00Z"/>
-        </w:rPr>
-      </w:pPr>
-      <w:r>
-        <w:t xml:space="preserve">The provided code </w:t>
-      </w:r>
-      <w:r>
-        <w:t xml:space="preserve">can be used as an analysis pipeline for the tasks at hand. Both behavioral and brain data </w:t>
-      </w:r>
-      <w:r>
-        <w:t>was analyzed successfully. Analysis steps can be repeated easily and by systematically modifying provided configuration options in the script, steps can be altered without use of the SPM interface.</w:t>
-      </w:r>
-      <w:r>
-        <w:t xml:space="preserve"> It should be noted that, while this code is clearly </w:t>
-      </w:r>
-      <w:r>
-        <w:rPr>
-          <w:i/>
-        </w:rPr>
-        <w:t>not</w:t>
-      </w:r>
-      <w:r>
-        <w:rPr>
-          <w:i/>
-        </w:rPr>
-        <w:t xml:space="preserve"> </w:t>
-      </w:r>
-      <w:r>
-        <w:t>written to provide a general SPM analysis pipeline of fMRI data, individual functions and the overall structure might be useful in developing new pipelines and possibly a more universally applicable script.</w:t>
       </w:r>
     </w:p>
     <w:p>
@@ -1500,11 +1785,33 @@
           </w:pPr>
         </w:pPrChange>
       </w:pPr>
-      <w:del w:id="8" w:author="Anna V" w:date="2022-05-25T10:24:00Z">
-        <w:r>
-          <w:delText>Acknowledgements</w:delText>
-        </w:r>
-      </w:del>
+      <w:r>
+        <w:t xml:space="preserve">The provided code </w:t>
+      </w:r>
+      <w:r>
+        <w:t xml:space="preserve">can be used as an analysis pipeline for the tasks at hand. Both behavioral and brain data </w:t>
+      </w:r>
+      <w:r>
+        <w:t>was analyzed successfully. Analysis steps can be repeated easily and by systematically modifying provided configuration options in the script, steps can be altered without use of the SPM interface.</w:t>
+      </w:r>
+      <w:r>
+        <w:t xml:space="preserve"> It should be noted that, while this code is clearly </w:t>
+      </w:r>
+      <w:r>
+        <w:rPr>
+          <w:i/>
+        </w:rPr>
+        <w:t>not</w:t>
+      </w:r>
+      <w:r>
+        <w:rPr>
+          <w:i/>
+        </w:rPr>
+        <w:t xml:space="preserve"> </w:t>
+      </w:r>
+      <w:r>
+        <w:t>written to provide a general SPM analysis pipeline of fMRI data, individual functions and the overall structure might be useful in developing new pipelines and possibly a more universally applicable script.</w:t>
+      </w:r>
     </w:p>
     <w:p>
       <w:pPr>
@@ -1512,6 +1819,85 @@
       </w:pPr>
       <w:r>
         <w:t>References</w:t>
+      </w:r>
+    </w:p>
+    <w:p>
+      <w:pPr>
+        <w:spacing w:after="0" w:line="360" w:lineRule="auto"/>
+        <w:rPr>
+          <w:rFonts w:ascii="Times New Roman" w:eastAsia="Times New Roman" w:hAnsi="Times New Roman" w:cs="Times New Roman"/>
+          <w:sz w:val="24"/>
+          <w:szCs w:val="24"/>
+          <w:lang w:val="en-US" w:eastAsia="de-DE"/>
+        </w:rPr>
+      </w:pPr>
+      <w:r>
+        <w:rPr>
+          <w:rFonts w:ascii="Times New Roman" w:eastAsia="Times New Roman" w:hAnsi="Times New Roman" w:cs="Times New Roman"/>
+          <w:sz w:val="24"/>
+          <w:szCs w:val="24"/>
+          <w:lang w:val="en-US" w:eastAsia="de-DE"/>
+        </w:rPr>
+        <w:t xml:space="preserve">Bond, A., &amp; </w:t>
+      </w:r>
+      <w:proofErr w:type="spellStart"/>
+      <w:r>
+        <w:rPr>
+          <w:rFonts w:ascii="Times New Roman" w:eastAsia="Times New Roman" w:hAnsi="Times New Roman" w:cs="Times New Roman"/>
+          <w:sz w:val="24"/>
+          <w:szCs w:val="24"/>
+          <w:lang w:val="en-US" w:eastAsia="de-DE"/>
+        </w:rPr>
+        <w:t>Lader</w:t>
+      </w:r>
+      <w:proofErr w:type="spellEnd"/>
+      <w:r>
+        <w:rPr>
+          <w:rFonts w:ascii="Times New Roman" w:eastAsia="Times New Roman" w:hAnsi="Times New Roman" w:cs="Times New Roman"/>
+          <w:sz w:val="24"/>
+          <w:szCs w:val="24"/>
+          <w:lang w:val="en-US" w:eastAsia="de-DE"/>
+        </w:rPr>
+        <w:t xml:space="preserve">, M. (1974). The use of analogue scales in rating subjective feelings. </w:t>
+      </w:r>
+      <w:r>
+        <w:rPr>
+          <w:rFonts w:ascii="Times New Roman" w:eastAsia="Times New Roman" w:hAnsi="Times New Roman" w:cs="Times New Roman"/>
+          <w:sz w:val="24"/>
+          <w:szCs w:val="24"/>
+          <w:lang w:val="en-US" w:eastAsia="de-DE"/>
+        </w:rPr>
+        <w:br/>
+        <w:t xml:space="preserve"> </w:t>
+      </w:r>
+      <w:r>
+        <w:rPr>
+          <w:rFonts w:ascii="Times New Roman" w:eastAsia="Times New Roman" w:hAnsi="Times New Roman" w:cs="Times New Roman"/>
+          <w:sz w:val="24"/>
+          <w:szCs w:val="24"/>
+          <w:lang w:val="en-US" w:eastAsia="de-DE"/>
+        </w:rPr>
+        <w:tab/>
+      </w:r>
+      <w:r>
+        <w:rPr>
+          <w:rFonts w:ascii="Times New Roman" w:eastAsia="Times New Roman" w:hAnsi="Times New Roman" w:cs="Times New Roman"/>
+          <w:i/>
+          <w:iCs/>
+          <w:sz w:val="24"/>
+          <w:szCs w:val="24"/>
+          <w:lang w:val="en-US" w:eastAsia="de-DE"/>
+        </w:rPr>
+        <w:t>British Journal of Medical Psychology</w:t>
+      </w:r>
+      <w:r>
+        <w:rPr>
+          <w:rFonts w:ascii="Times New Roman" w:eastAsia="Times New Roman" w:hAnsi="Times New Roman" w:cs="Times New Roman"/>
+          <w:sz w:val="24"/>
+          <w:szCs w:val="24"/>
+          <w:lang w:val="en-US" w:eastAsia="de-DE"/>
+        </w:rPr>
+        <w:t>.</w:t>
       </w:r>
     </w:p>
     <w:p>
@@ -1920,7 +2306,6 @@
         <w:pStyle w:val="Formatvorlage1"/>
       </w:pPr>
       <w:r>
-        <w:lastRenderedPageBreak/>
         <w:t xml:space="preserve">Matthew Brett, Jean-Luc Anton, </w:t>
       </w:r>
       <w:proofErr w:type="spellStart"/>
@@ -2248,12 +2633,399 @@
       </w:r>
     </w:p>
   </w:comment>
+  <w:comment w:id="2" w:author="Anna V" w:date="2022-05-25T16:08:00Z" w:initials="AV">
+    <w:p>
+      <w:pPr>
+        <w:pStyle w:val="Kommentartext"/>
+      </w:pPr>
+      <w:r>
+        <w:rPr>
+          <w:rStyle w:val="Kommentarzeichen"/>
+        </w:rPr>
+        <w:annotationRef/>
+      </w:r>
+      <w:proofErr w:type="spellStart"/>
+      <w:r>
+        <w:t>Structure</w:t>
+      </w:r>
+      <w:proofErr w:type="spellEnd"/>
+      <w:r>
+        <w:t>:</w:t>
+      </w:r>
+    </w:p>
+    <w:p>
+      <w:pPr>
+        <w:pStyle w:val="Kommentartext"/>
+      </w:pPr>
+      <w:r>
+        <w:t>Option 1:</w:t>
+      </w:r>
+    </w:p>
+    <w:p>
+      <w:pPr>
+        <w:pStyle w:val="Kommentartext"/>
+        <w:ind w:left="1416"/>
+        <w:rPr>
+          <w:lang w:val="en-US"/>
+        </w:rPr>
+      </w:pPr>
+      <w:r>
+        <w:rPr>
+          <w:lang w:val="en-US"/>
+        </w:rPr>
+        <w:t>Abstract</w:t>
+      </w:r>
+    </w:p>
+    <w:p>
+      <w:pPr>
+        <w:pStyle w:val="Kommentartext"/>
+        <w:ind w:left="1416"/>
+        <w:rPr>
+          <w:lang w:val="en-US"/>
+        </w:rPr>
+      </w:pPr>
+      <w:r>
+        <w:rPr>
+          <w:lang w:val="en-US"/>
+        </w:rPr>
+        <w:t>Purpose,</w:t>
+      </w:r>
+    </w:p>
+    <w:p>
+      <w:pPr>
+        <w:pStyle w:val="Kommentartext"/>
+        <w:ind w:left="1416"/>
+        <w:rPr>
+          <w:lang w:val="en-US"/>
+        </w:rPr>
+      </w:pPr>
+      <w:proofErr w:type="spellStart"/>
+      <w:r>
+        <w:rPr>
+          <w:lang w:val="en-US"/>
+        </w:rPr>
+        <w:t>Beh</w:t>
+      </w:r>
+      <w:proofErr w:type="spellEnd"/>
+      <w:r>
+        <w:rPr>
+          <w:lang w:val="en-US"/>
+        </w:rPr>
+        <w:t xml:space="preserve">. </w:t>
+      </w:r>
+      <w:proofErr w:type="gramStart"/>
+      <w:r>
+        <w:rPr>
+          <w:lang w:val="en-US"/>
+        </w:rPr>
+        <w:t>d</w:t>
+      </w:r>
+      <w:r>
+        <w:rPr>
+          <w:lang w:val="en-US"/>
+        </w:rPr>
+        <w:t>ata</w:t>
+      </w:r>
+      <w:proofErr w:type="gramEnd"/>
+    </w:p>
+    <w:p>
+      <w:pPr>
+        <w:pStyle w:val="Kommentartext"/>
+        <w:ind w:left="1416"/>
+        <w:rPr>
+          <w:lang w:val="en-US"/>
+        </w:rPr>
+      </w:pPr>
+      <w:proofErr w:type="spellStart"/>
+      <w:r>
+        <w:rPr>
+          <w:lang w:val="en-US"/>
+        </w:rPr>
+        <w:t>Fmri</w:t>
+      </w:r>
+      <w:proofErr w:type="spellEnd"/>
+      <w:r>
+        <w:rPr>
+          <w:lang w:val="en-US"/>
+        </w:rPr>
+        <w:t xml:space="preserve"> data</w:t>
+      </w:r>
+    </w:p>
+    <w:p>
+      <w:pPr>
+        <w:pStyle w:val="Kommentartext"/>
+        <w:ind w:left="1416"/>
+        <w:rPr>
+          <w:lang w:val="en-US"/>
+        </w:rPr>
+      </w:pPr>
+      <w:r>
+        <w:rPr>
+          <w:lang w:val="en-US"/>
+        </w:rPr>
+        <w:t>Requirements</w:t>
+      </w:r>
+    </w:p>
+    <w:p>
+      <w:pPr>
+        <w:pStyle w:val="Kommentartext"/>
+        <w:ind w:left="1416"/>
+        <w:rPr>
+          <w:lang w:val="en-US"/>
+        </w:rPr>
+      </w:pPr>
+      <w:r>
+        <w:rPr>
+          <w:lang w:val="en-US"/>
+        </w:rPr>
+        <w:t>Developer Access, Licensing and Availability</w:t>
+      </w:r>
+    </w:p>
+    <w:p>
+      <w:pPr>
+        <w:pStyle w:val="Kommentartext"/>
+        <w:ind w:left="1416"/>
+        <w:rPr>
+          <w:lang w:val="en-US"/>
+        </w:rPr>
+      </w:pPr>
+      <w:r>
+        <w:rPr>
+          <w:lang w:val="en-US"/>
+        </w:rPr>
+        <w:t>Conclusion</w:t>
+      </w:r>
+    </w:p>
+    <w:p>
+      <w:pPr>
+        <w:pStyle w:val="Kommentartext"/>
+        <w:rPr>
+          <w:lang w:val="en-US"/>
+        </w:rPr>
+      </w:pPr>
+      <w:r>
+        <w:rPr>
+          <w:lang w:val="en-US"/>
+        </w:rPr>
+        <w:t>Option 2:</w:t>
+      </w:r>
+    </w:p>
+    <w:p>
+      <w:pPr>
+        <w:pStyle w:val="Kommentartext"/>
+        <w:ind w:left="1416"/>
+        <w:rPr>
+          <w:lang w:val="en-US"/>
+        </w:rPr>
+      </w:pPr>
+      <w:r>
+        <w:rPr>
+          <w:lang w:val="en-US"/>
+        </w:rPr>
+        <w:t>Abstract</w:t>
+      </w:r>
+    </w:p>
+    <w:p>
+      <w:pPr>
+        <w:pStyle w:val="Kommentartext"/>
+        <w:ind w:left="1416"/>
+        <w:rPr>
+          <w:lang w:val="en-US"/>
+        </w:rPr>
+      </w:pPr>
+      <w:r>
+        <w:rPr>
+          <w:lang w:val="en-US"/>
+        </w:rPr>
+        <w:t>Introduction</w:t>
+      </w:r>
+    </w:p>
+    <w:p>
+      <w:pPr>
+        <w:pStyle w:val="Kommentartext"/>
+        <w:ind w:left="2832" w:firstLine="708"/>
+        <w:rPr>
+          <w:lang w:val="en-US"/>
+        </w:rPr>
+      </w:pPr>
+      <w:r>
+        <w:rPr>
+          <w:lang w:val="en-US"/>
+        </w:rPr>
+        <w:t>Purpose</w:t>
+      </w:r>
+    </w:p>
+    <w:p>
+      <w:pPr>
+        <w:pStyle w:val="Kommentartext"/>
+        <w:ind w:left="1416"/>
+        <w:rPr>
+          <w:lang w:val="en-US"/>
+        </w:rPr>
+      </w:pPr>
+      <w:r>
+        <w:rPr>
+          <w:lang w:val="en-US"/>
+        </w:rPr>
+        <w:t>Methods</w:t>
+      </w:r>
+    </w:p>
+    <w:p>
+      <w:pPr>
+        <w:pStyle w:val="Kommentartext"/>
+        <w:ind w:left="2832"/>
+        <w:rPr>
+          <w:lang w:val="en-US"/>
+        </w:rPr>
+      </w:pPr>
+      <w:proofErr w:type="spellStart"/>
+      <w:r>
+        <w:rPr>
+          <w:lang w:val="en-US"/>
+        </w:rPr>
+        <w:t>Beh</w:t>
+      </w:r>
+      <w:proofErr w:type="spellEnd"/>
+      <w:r>
+        <w:rPr>
+          <w:lang w:val="en-US"/>
+        </w:rPr>
+        <w:t xml:space="preserve">. </w:t>
+      </w:r>
+      <w:proofErr w:type="gramStart"/>
+      <w:r>
+        <w:rPr>
+          <w:lang w:val="en-US"/>
+        </w:rPr>
+        <w:t>data</w:t>
+      </w:r>
+      <w:proofErr w:type="gramEnd"/>
+      <w:r>
+        <w:rPr>
+          <w:lang w:val="en-US"/>
+        </w:rPr>
+        <w:t xml:space="preserve"> </w:t>
+      </w:r>
+    </w:p>
+    <w:p>
+      <w:pPr>
+        <w:pStyle w:val="Kommentartext"/>
+        <w:ind w:left="2832"/>
+        <w:rPr>
+          <w:lang w:val="en-US"/>
+        </w:rPr>
+      </w:pPr>
+      <w:proofErr w:type="spellStart"/>
+      <w:r>
+        <w:rPr>
+          <w:lang w:val="en-US"/>
+        </w:rPr>
+        <w:t>Fmri</w:t>
+      </w:r>
+      <w:proofErr w:type="spellEnd"/>
+      <w:r>
+        <w:rPr>
+          <w:lang w:val="en-US"/>
+        </w:rPr>
+        <w:t xml:space="preserve"> data</w:t>
+      </w:r>
+    </w:p>
+    <w:p>
+      <w:pPr>
+        <w:pStyle w:val="Kommentartext"/>
+        <w:ind w:left="2832" w:firstLine="708"/>
+        <w:rPr>
+          <w:lang w:val="en-US"/>
+        </w:rPr>
+      </w:pPr>
+      <w:r>
+        <w:rPr>
+          <w:lang w:val="en-US"/>
+        </w:rPr>
+        <w:t>Requirements</w:t>
+      </w:r>
+    </w:p>
+    <w:p>
+      <w:pPr>
+        <w:pStyle w:val="Kommentartext"/>
+        <w:ind w:left="2832"/>
+        <w:rPr>
+          <w:lang w:val="en-US"/>
+        </w:rPr>
+      </w:pPr>
+      <w:r>
+        <w:rPr>
+          <w:lang w:val="en-US"/>
+        </w:rPr>
+        <w:t>D</w:t>
+      </w:r>
+      <w:r>
+        <w:rPr>
+          <w:lang w:val="en-US"/>
+        </w:rPr>
+        <w:t>eveloper Access, Licensing and Availability</w:t>
+      </w:r>
+    </w:p>
+    <w:p>
+      <w:pPr>
+        <w:pStyle w:val="Kommentartext"/>
+        <w:ind w:left="1416"/>
+        <w:rPr>
+          <w:lang w:val="en-US"/>
+        </w:rPr>
+      </w:pPr>
+      <w:r>
+        <w:rPr>
+          <w:lang w:val="en-US"/>
+        </w:rPr>
+        <w:t>Results</w:t>
+      </w:r>
+    </w:p>
+    <w:p>
+      <w:pPr>
+        <w:pStyle w:val="Kommentartext"/>
+        <w:ind w:left="1416"/>
+        <w:rPr>
+          <w:lang w:val="en-US"/>
+        </w:rPr>
+      </w:pPr>
+      <w:r>
+        <w:rPr>
+          <w:lang w:val="en-US"/>
+        </w:rPr>
+        <w:t>Conclusion</w:t>
+      </w:r>
+    </w:p>
+    <w:p>
+      <w:pPr>
+        <w:pStyle w:val="Kommentartext"/>
+        <w:rPr>
+          <w:lang w:val="en-US"/>
+        </w:rPr>
+      </w:pPr>
+    </w:p>
+    <w:p>
+      <w:pPr>
+        <w:pStyle w:val="Kommentartext"/>
+        <w:rPr>
+          <w:lang w:val="en-US"/>
+        </w:rPr>
+      </w:pPr>
+      <w:r>
+        <w:rPr>
+          <w:lang w:val="en-US"/>
+        </w:rPr>
+        <w:t>Option 2 would require some sort of result section I think</w:t>
+      </w:r>
+    </w:p>
+  </w:comment>
 </w:comments>
 </file>
 
 <file path=word/commentsExtended.xml><?xml version="1.0" encoding="utf-8"?>
 <w15:commentsEx xmlns:wpc="http://schemas.microsoft.com/office/word/2010/wordprocessingCanvas" xmlns:mc="http://schemas.openxmlformats.org/markup-compatibility/2006" xmlns:o="urn:schemas-microsoft-com:office:office" xmlns:r="http://schemas.openxmlformats.org/officeDocument/2006/relationships" xmlns:m="http://schemas.openxmlformats.org/officeDocument/2006/math" xmlns:v="urn:schemas-microsoft-com:vml" xmlns:wp14="http://schemas.microsoft.com/office/word/2010/wordprocessingDrawing" xmlns:wp="http://schemas.openxmlformats.org/drawingml/2006/wordprocessingDrawing" xmlns:w10="urn:schemas-microsoft-com:office:word" xmlns:w="http://schemas.openxmlformats.org/wordprocessingml/2006/main" xmlns:w14="http://schemas.microsoft.com/office/word/2010/wordml" xmlns:w15="http://schemas.microsoft.com/office/word/2012/wordml" xmlns:wpg="http://schemas.microsoft.com/office/word/2010/wordprocessingGroup" xmlns:wpi="http://schemas.microsoft.com/office/word/2010/wordprocessingInk" xmlns:wne="http://schemas.microsoft.com/office/word/2006/wordml" xmlns:wps="http://schemas.microsoft.com/office/word/2010/wordprocessingShape" mc:Ignorable="w14 w15 wp14">
   <w15:commentEx w15:paraId="5324A524" w15:done="0"/>
+  <w15:commentEx w15:paraId="227B4746" w15:done="0"/>
 </w15:commentsEx>
 </file>
 
@@ -3082,7 +3854,6 @@
     <w:basedOn w:val="Standard"/>
     <w:link w:val="KommentartextZchn"/>
     <w:uiPriority w:val="99"/>
-    <w:semiHidden/>
     <w:unhideWhenUsed/>
     <w:rsid w:val="009120B4"/>
     <w:pPr>
@@ -3098,7 +3869,6 @@
     <w:basedOn w:val="Absatz-Standardschriftart"/>
     <w:link w:val="Kommentartext"/>
     <w:uiPriority w:val="99"/>
-    <w:semiHidden/>
     <w:rsid w:val="009120B4"/>
     <w:rPr>
       <w:sz w:val="20"/>
@@ -3432,7 +4202,7 @@
 </file>
 
 <file path=customXml/itemProps1.xml><?xml version="1.0" encoding="utf-8"?>
-<ds:datastoreItem xmlns:ds="http://schemas.openxmlformats.org/officeDocument/2006/customXml" ds:itemID="{2954E454-720E-4129-9938-9617CD6E4037}">
+<ds:datastoreItem xmlns:ds="http://schemas.openxmlformats.org/officeDocument/2006/customXml" ds:itemID="{D6FA3ED9-946F-44E9-85FD-A22885AB1B42}">
   <ds:schemaRefs>
     <ds:schemaRef ds:uri="http://schemas.openxmlformats.org/officeDocument/2006/bibliography"/>
   </ds:schemaRefs>

</xml_diff>

<commit_message>
commit on 2022-05-30 - 15:27:54
</commit_message>
<xml_diff>
--- a/2022_manuscript/code manuscript.docx
+++ b/2022_manuscript/code manuscript.docx
@@ -1181,12 +1181,7 @@
         <w:t xml:space="preserve"> </w:t>
       </w:r>
       <w:r>
-        <w:t>written to provide a general SPM analysis pipeline of fMRI data, i</w:t>
-      </w:r>
-      <w:bookmarkStart w:id="3" w:name="_GoBack"/>
-      <w:bookmarkEnd w:id="3"/>
-      <w:r>
-        <w:t>ndividual functions and the overall structure might be useful in developing new pipelines and possibly a more universally applicable script.</w:t>
+        <w:t>written to provide a general SPM analysis pipeline of fMRI data, individual functions and the overall structure might be useful in developing new pipelines and possibly a more universally applicable script.</w:t>
       </w:r>
     </w:p>
     <w:p>
@@ -1194,8 +1189,19 @@
         <w:pStyle w:val="berschrift1"/>
         <w:spacing w:line="360" w:lineRule="auto"/>
       </w:pPr>
+      <w:commentRangeStart w:id="3"/>
       <w:r>
         <w:t>References</w:t>
+      </w:r>
+      <w:commentRangeEnd w:id="3"/>
+      <w:r>
+        <w:rPr>
+          <w:rStyle w:val="Kommentarzeichen"/>
+          <w:rFonts w:asciiTheme="minorHAnsi" w:eastAsiaTheme="minorHAnsi" w:hAnsiTheme="minorHAnsi" w:cstheme="minorBidi"/>
+          <w:b w:val="0"/>
+          <w:lang w:val="de-DE"/>
+        </w:rPr>
+        <w:commentReference w:id="3"/>
       </w:r>
     </w:p>
     <w:p>
@@ -1205,7 +1211,12 @@
         <w:ind w:left="720" w:hanging="720"/>
       </w:pPr>
       <w:r>
-        <w:t xml:space="preserve">Ashburner, J., Barnes, G., Chen, C.-C., Daunizeau, J., Flandin, G., Friston, K., Kiebel, S., Kilner, J., Litvak, V., &amp; Moran, R. (2014). SPM12 manual. </w:t>
+        <w:t xml:space="preserve">Ashburner, J., Barnes, G., Chen, C.-C., Daunizeau, J., Flandin, G., Friston, K., Kiebel, S., Kilner, </w:t>
+      </w:r>
+      <w:bookmarkStart w:id="4" w:name="_GoBack"/>
+      <w:bookmarkEnd w:id="4"/>
+      <w:r>
+        <w:t xml:space="preserve">J., Litvak, V., &amp; Moran, R. (2014). SPM12 manual. </w:t>
       </w:r>
       <w:r>
         <w:rPr>
@@ -1845,6 +1856,48 @@
       </w:r>
     </w:p>
   </w:comment>
+  <w:comment w:id="3" w:author="Anna V" w:date="2022-05-30T12:55:00Z" w:initials="AV">
+    <w:p>
+      <w:pPr>
+        <w:pStyle w:val="Kommentartext"/>
+      </w:pPr>
+      <w:r>
+        <w:rPr>
+          <w:rStyle w:val="Kommentarzeichen"/>
+        </w:rPr>
+        <w:annotationRef/>
+      </w:r>
+      <w:r>
+        <w:t xml:space="preserve">Add </w:t>
+      </w:r>
+      <w:proofErr w:type="spellStart"/>
+      <w:r>
+        <w:t>wfu</w:t>
+      </w:r>
+      <w:proofErr w:type="spellEnd"/>
+      <w:r>
+        <w:t xml:space="preserve"> </w:t>
+      </w:r>
+      <w:proofErr w:type="spellStart"/>
+      <w:r>
+        <w:t>pickatlas</w:t>
+      </w:r>
+      <w:proofErr w:type="spellEnd"/>
+      <w:r>
+        <w:t xml:space="preserve"> aal </w:t>
+      </w:r>
+      <w:proofErr w:type="spellStart"/>
+      <w:r>
+        <w:t>reference</w:t>
+      </w:r>
+      <w:proofErr w:type="spellEnd"/>
+    </w:p>
+    <w:p>
+      <w:pPr>
+        <w:pStyle w:val="Kommentartext"/>
+      </w:pPr>
+    </w:p>
+  </w:comment>
 </w:comments>
 </file>
 
@@ -1852,6 +1905,7 @@
 <w15:commentsEx xmlns:wpc="http://schemas.microsoft.com/office/word/2010/wordprocessingCanvas" xmlns:mc="http://schemas.openxmlformats.org/markup-compatibility/2006" xmlns:o="urn:schemas-microsoft-com:office:office" xmlns:r="http://schemas.openxmlformats.org/officeDocument/2006/relationships" xmlns:m="http://schemas.openxmlformats.org/officeDocument/2006/math" xmlns:v="urn:schemas-microsoft-com:vml" xmlns:wp14="http://schemas.microsoft.com/office/word/2010/wordprocessingDrawing" xmlns:wp="http://schemas.openxmlformats.org/drawingml/2006/wordprocessingDrawing" xmlns:w10="urn:schemas-microsoft-com:office:word" xmlns:w="http://schemas.openxmlformats.org/wordprocessingml/2006/main" xmlns:w14="http://schemas.microsoft.com/office/word/2010/wordml" xmlns:w15="http://schemas.microsoft.com/office/word/2012/wordml" xmlns:wpg="http://schemas.microsoft.com/office/word/2010/wordprocessingGroup" xmlns:wpi="http://schemas.microsoft.com/office/word/2010/wordprocessingInk" xmlns:wne="http://schemas.microsoft.com/office/word/2006/wordml" xmlns:wps="http://schemas.microsoft.com/office/word/2010/wordprocessingShape" mc:Ignorable="w14 w15 wp14">
   <w15:commentEx w15:paraId="2135EF0E" w15:done="0"/>
   <w15:commentEx w15:paraId="4E1FB4AF" w15:done="0"/>
+  <w15:commentEx w15:paraId="299CC07B" w15:done="0"/>
 </w15:commentsEx>
 </file>
 

</xml_diff>

<commit_message>
added the option to select multiple rois for displayResults and signalChange
</commit_message>
<xml_diff>
--- a/2022_manuscript/code manuscript.docx
+++ b/2022_manuscript/code manuscript.docx
@@ -65,18 +65,42 @@
         <w:t>A.</w:t>
       </w:r>
       <w:r>
-        <w:t xml:space="preserve"> Vorreuther, A. Kasparbauer, U. </w:t>
-      </w:r>
+        <w:t xml:space="preserve"> </w:t>
+      </w:r>
+      <w:proofErr w:type="spellStart"/>
+      <w:r>
+        <w:t>Vorreuther</w:t>
+      </w:r>
+      <w:proofErr w:type="spellEnd"/>
+      <w:r>
+        <w:t xml:space="preserve">, A. </w:t>
+      </w:r>
+      <w:proofErr w:type="spellStart"/>
+      <w:r>
+        <w:t>Kasparbauer</w:t>
+      </w:r>
+      <w:proofErr w:type="spellEnd"/>
+      <w:r>
+        <w:t xml:space="preserve">, U. </w:t>
+      </w:r>
+      <w:proofErr w:type="spellStart"/>
       <w:r>
         <w:t>Ettinger</w:t>
       </w:r>
+      <w:proofErr w:type="spellEnd"/>
     </w:p>
     <w:p>
       <w:pPr>
         <w:pStyle w:val="berschrift1"/>
         <w:spacing w:line="360" w:lineRule="auto"/>
-      </w:pPr>
-      <w:r>
+        <w:rPr>
+          <w:lang w:val="de-DE"/>
+        </w:rPr>
+      </w:pPr>
+      <w:r>
+        <w:rPr>
+          <w:lang w:val="de-DE"/>
+        </w:rPr>
         <w:t>Abstract</w:t>
       </w:r>
     </w:p>
@@ -309,21 +333,7 @@
         <w:rPr>
           <w:lang w:val="en-US"/>
         </w:rPr>
-        <w:t xml:space="preserve">All analyses were written in </w:t>
-      </w:r>
-      <w:proofErr w:type="spellStart"/>
-      <w:r>
-        <w:rPr>
-          <w:lang w:val="en-US"/>
-        </w:rPr>
-        <w:t>Matlab</w:t>
-      </w:r>
-      <w:proofErr w:type="spellEnd"/>
-      <w:r>
-        <w:rPr>
-          <w:lang w:val="en-US"/>
-        </w:rPr>
-        <w:t xml:space="preserve"> (2021) and IBM SPSS </w:t>
+        <w:t xml:space="preserve">All analyses were written in Matlab (2021) and IBM SPSS </w:t>
       </w:r>
       <w:r>
         <w:rPr>
@@ -935,19 +945,11 @@
         </w:rPr>
         <w:t xml:space="preserve">. Further, a pipeline is constructed to display and save results with options to overlay different masks based on contrasts defined during analyses or regions of interest (ROIs). Finally, using the </w:t>
       </w:r>
-      <w:proofErr w:type="spellStart"/>
-      <w:r>
-        <w:rPr>
-          <w:lang w:val="en-US"/>
-        </w:rPr>
-        <w:t>MarsBaR</w:t>
-      </w:r>
-      <w:proofErr w:type="spellEnd"/>
-      <w:r>
-        <w:rPr>
-          <w:lang w:val="en-US"/>
-        </w:rPr>
-        <w:t xml:space="preserve"> </w:t>
+      <w:r>
+        <w:rPr>
+          <w:lang w:val="en-US"/>
+        </w:rPr>
+        <w:t xml:space="preserve">MarsBaR </w:t>
       </w:r>
       <w:r>
         <w:rPr>
@@ -974,12 +976,21 @@
         </w:rPr>
         <w:tab/>
       </w:r>
+      <w:r>
+        <w:rPr>
+          <w:lang w:val="en-US"/>
+        </w:rPr>
+        <w:tab/>
+      </w:r>
+      <w:bookmarkStart w:id="3" w:name="_GoBack"/>
+      <w:bookmarkEnd w:id="3"/>
     </w:p>
     <w:p>
       <w:pPr>
         <w:pStyle w:val="berschrift2"/>
       </w:pPr>
       <w:r>
+        <w:lastRenderedPageBreak/>
         <w:t xml:space="preserve">Requirements </w:t>
       </w:r>
     </w:p>
@@ -1013,18 +1024,10 @@
         <w:t>(version 25, 2017)</w:t>
       </w:r>
       <w:r>
-        <w:t xml:space="preserve">, </w:t>
-      </w:r>
-      <w:proofErr w:type="spellStart"/>
-      <w:r>
-        <w:t>M</w:t>
-      </w:r>
-      <w:r>
-        <w:t>atlab</w:t>
-      </w:r>
-      <w:proofErr w:type="spellEnd"/>
-      <w:r>
-        <w:t xml:space="preserve"> (</w:t>
+        <w:t>, M</w:t>
+      </w:r>
+      <w:r>
+        <w:t>atlab (</w:t>
       </w:r>
       <w:r>
         <w:rPr>
@@ -1063,16 +1066,8 @@
       <w:r>
         <w:t xml:space="preserve">and related toolboxes </w:t>
       </w:r>
-      <w:proofErr w:type="spellStart"/>
-      <w:r>
-        <w:t>MarsBaR</w:t>
-      </w:r>
-      <w:proofErr w:type="spellEnd"/>
-      <w:r>
-        <w:t xml:space="preserve"> </w:t>
-      </w:r>
-      <w:r>
-        <w:t xml:space="preserve"> </w:t>
+      <w:r>
+        <w:t xml:space="preserve">MarsBaR </w:t>
       </w:r>
       <w:r>
         <w:rPr>
@@ -1087,7 +1082,25 @@
         <w:rPr>
           <w:noProof/>
         </w:rPr>
-        <w:t>(version 3.0.5, Maldjian et al., 2004; Maldjian et al., 2003)</w:t>
+        <w:t>(version 3.0.5, Maldjian et al., 2004; Maldjian et al., 2003</w:t>
+      </w:r>
+      <w:r>
+        <w:rPr>
+          <w:noProof/>
+        </w:rPr>
+        <w:t xml:space="preserve">; </w:t>
+      </w:r>
+      <w:r>
+        <w:t>Tzourio-Mazoyer</w:t>
+      </w:r>
+      <w:r>
+        <w:t xml:space="preserve"> et al., 2002</w:t>
+      </w:r>
+      <w:r>
+        <w:rPr>
+          <w:noProof/>
+        </w:rPr>
+        <w:t>)</w:t>
       </w:r>
       <w:r>
         <w:t>.</w:t>
@@ -1099,16 +1112,34 @@
         <w:spacing w:line="360" w:lineRule="auto"/>
       </w:pPr>
       <w:r>
-        <w:t>Results</w:t>
-      </w:r>
-    </w:p>
-    <w:p>
-      <w:pPr>
-        <w:spacing w:line="360" w:lineRule="auto"/>
-        <w:rPr>
-          <w:lang w:val="en-US"/>
-        </w:rPr>
-      </w:pPr>
+        <w:t>Developer Access, Licensing and Availability</w:t>
+      </w:r>
+    </w:p>
+    <w:p>
+      <w:pPr>
+        <w:pStyle w:val="Formatvorlage1"/>
+      </w:pPr>
+      <w:r>
+        <w:t xml:space="preserve">The </w:t>
+      </w:r>
+      <w:r>
+        <w:t>source</w:t>
+      </w:r>
+      <w:r>
+        <w:t xml:space="preserve"> code is provided under </w:t>
+      </w:r>
+      <w:r>
+        <w:t>MIT License</w:t>
+      </w:r>
+      <w:r>
+        <w:t xml:space="preserve"> and </w:t>
+      </w:r>
+      <w:r>
+        <w:t xml:space="preserve">can be found at </w:t>
+      </w:r>
+      <w:r>
+        <w:t xml:space="preserve">https://github.com/acv132/UniBonnPraktikum2022. </w:t>
+      </w:r>
     </w:p>
     <w:p>
       <w:pPr>
@@ -1116,8 +1147,7 @@
         <w:spacing w:line="360" w:lineRule="auto"/>
       </w:pPr>
       <w:r>
-        <w:lastRenderedPageBreak/>
-        <w:t>Developer Access, Licensing and Availability</w:t>
+        <w:t>Conclusion</w:t>
       </w:r>
     </w:p>
     <w:p>
@@ -1125,25 +1155,28 @@
         <w:pStyle w:val="Formatvorlage1"/>
       </w:pPr>
       <w:r>
-        <w:t xml:space="preserve">The </w:t>
-      </w:r>
-      <w:r>
-        <w:t>source</w:t>
-      </w:r>
-      <w:r>
-        <w:t xml:space="preserve"> code is provided under </w:t>
-      </w:r>
-      <w:r>
-        <w:t>MIT License</w:t>
-      </w:r>
-      <w:r>
-        <w:t xml:space="preserve"> and </w:t>
-      </w:r>
-      <w:r>
-        <w:t xml:space="preserve">can be found at </w:t>
-      </w:r>
-      <w:r>
-        <w:t xml:space="preserve">https://github.com/acv132/UniBonnPraktikum2022. </w:t>
+        <w:t xml:space="preserve">The provided code </w:t>
+      </w:r>
+      <w:r>
+        <w:t>can be used as an analysis pipeline for the tasks at hand. Both behavioral and brain data was analyzed successfully. Analysis steps can be repeated easily and by systematically modifying provided configuration options in the script, steps can be altered without use of the SPM interface.</w:t>
+      </w:r>
+      <w:r>
+        <w:t xml:space="preserve"> It should be noted that, while this code is clearly </w:t>
+      </w:r>
+      <w:r>
+        <w:rPr>
+          <w:i/>
+        </w:rPr>
+        <w:t>not</w:t>
+      </w:r>
+      <w:r>
+        <w:rPr>
+          <w:i/>
+        </w:rPr>
+        <w:t xml:space="preserve"> </w:t>
+      </w:r>
+      <w:r>
+        <w:t>written to provide a general SPM analysis pipeline of fMRI data, individual functions and the overall structure might be useful in developing new pipelines and possibly a more universally applicable script.</w:t>
       </w:r>
     </w:p>
     <w:p>
@@ -1152,56 +1185,7 @@
         <w:spacing w:line="360" w:lineRule="auto"/>
       </w:pPr>
       <w:r>
-        <w:t>Conclusion</w:t>
-      </w:r>
-    </w:p>
-    <w:p>
-      <w:pPr>
-        <w:pStyle w:val="Formatvorlage1"/>
-      </w:pPr>
-      <w:r>
-        <w:t xml:space="preserve">The provided code </w:t>
-      </w:r>
-      <w:r>
-        <w:t>can be used as an analysis pipeline for the tasks at hand. Both behavioral and brain data was analyzed successfully. Analysis steps can be repeated easily and by systematically modifying provided configuration options in the script, steps can be altered without use of the SPM interface.</w:t>
-      </w:r>
-      <w:r>
-        <w:t xml:space="preserve"> It should be noted that, while this code is clearly </w:t>
-      </w:r>
-      <w:r>
-        <w:rPr>
-          <w:i/>
-        </w:rPr>
-        <w:t>not</w:t>
-      </w:r>
-      <w:r>
-        <w:rPr>
-          <w:i/>
-        </w:rPr>
-        <w:t xml:space="preserve"> </w:t>
-      </w:r>
-      <w:r>
-        <w:t>written to provide a general SPM analysis pipeline of fMRI data, individual functions and the overall structure might be useful in developing new pipelines and possibly a more universally applicable script.</w:t>
-      </w:r>
-    </w:p>
-    <w:p>
-      <w:pPr>
-        <w:pStyle w:val="berschrift1"/>
-        <w:spacing w:line="360" w:lineRule="auto"/>
-      </w:pPr>
-      <w:commentRangeStart w:id="3"/>
-      <w:r>
         <w:t>References</w:t>
-      </w:r>
-      <w:commentRangeEnd w:id="3"/>
-      <w:r>
-        <w:rPr>
-          <w:rStyle w:val="Kommentarzeichen"/>
-          <w:rFonts w:asciiTheme="minorHAnsi" w:eastAsiaTheme="minorHAnsi" w:hAnsiTheme="minorHAnsi" w:cstheme="minorBidi"/>
-          <w:b w:val="0"/>
-          <w:lang w:val="de-DE"/>
-        </w:rPr>
-        <w:commentReference w:id="3"/>
       </w:r>
     </w:p>
     <w:p>
@@ -1211,12 +1195,7 @@
         <w:ind w:left="720" w:hanging="720"/>
       </w:pPr>
       <w:r>
-        <w:t xml:space="preserve">Ashburner, J., Barnes, G., Chen, C.-C., Daunizeau, J., Flandin, G., Friston, K., Kiebel, S., Kilner, </w:t>
-      </w:r>
-      <w:bookmarkStart w:id="4" w:name="_GoBack"/>
-      <w:bookmarkEnd w:id="4"/>
-      <w:r>
-        <w:t xml:space="preserve">J., Litvak, V., &amp; Moran, R. (2014). SPM12 manual. </w:t>
+        <w:t xml:space="preserve">Ashburner, J., Barnes, G., Chen, C.-C., Daunizeau, J., Flandin, G., Friston, K., Kiebel, S., Kilner, J., Litvak, V., &amp; Moran, R. (2014). SPM12 manual. </w:t>
       </w:r>
       <w:r>
         <w:rPr>
@@ -1332,6 +1311,7 @@
         </w:rPr>
       </w:pPr>
       <w:r>
+        <w:lastRenderedPageBreak/>
         <w:t xml:space="preserve">Maldjian, J. A., Laurienti, P. J., &amp; Burdette, J. H. (2004). Precentral gyrus discrepancy in electronic versions of the Talairach atlas. </w:t>
       </w:r>
       <w:r>
@@ -1400,7 +1380,6 @@
         <w:pStyle w:val="Formatvorlage1"/>
       </w:pPr>
       <w:r>
-        <w:lastRenderedPageBreak/>
         <w:t xml:space="preserve">MATLAB. (2021). </w:t>
       </w:r>
       <w:r>
@@ -1426,6 +1405,30 @@
     </w:p>
     <w:p>
       <w:pPr>
+        <w:pStyle w:val="EndNoteBibliography"/>
+        <w:spacing w:line="360" w:lineRule="auto"/>
+        <w:ind w:left="720" w:hanging="720"/>
+      </w:pPr>
+      <w:r>
+        <w:t>Tzourio-Mazoyer N, Landeau B, Papathanassiou D, Crivello F, Etard O, Delcroix N,</w:t>
+      </w:r>
+      <w:r>
+        <w:br/>
+        <w:t>Mazoyer B, Joliot M. Automated anatomical labeling of activations in SPM using a</w:t>
+      </w:r>
+      <w:r>
+        <w:br/>
+        <w:t>macroscopic</w:t>
+      </w:r>
+      <w:r>
+        <w:t xml:space="preserve"> anatomical parcellation of the </w:t>
+      </w:r>
+      <w:r>
+        <w:t>MNI MRI single-subject brain. Neuroimage. 2002; 15(1):273-89.</w:t>
+      </w:r>
+    </w:p>
+    <w:p>
+      <w:pPr>
         <w:pStyle w:val="berschrift1"/>
         <w:spacing w:line="360" w:lineRule="auto"/>
       </w:pPr>
@@ -1449,6 +1452,9 @@
     <w:p>
       <w:pPr>
         <w:spacing w:line="360" w:lineRule="auto"/>
+        <w:rPr>
+          <w:lang w:val="en-US"/>
+        </w:rPr>
       </w:pPr>
     </w:p>
     <w:sectPr>
@@ -1856,48 +1862,6 @@
       </w:r>
     </w:p>
   </w:comment>
-  <w:comment w:id="3" w:author="Anna V" w:date="2022-05-30T12:55:00Z" w:initials="AV">
-    <w:p>
-      <w:pPr>
-        <w:pStyle w:val="Kommentartext"/>
-      </w:pPr>
-      <w:r>
-        <w:rPr>
-          <w:rStyle w:val="Kommentarzeichen"/>
-        </w:rPr>
-        <w:annotationRef/>
-      </w:r>
-      <w:r>
-        <w:t xml:space="preserve">Add </w:t>
-      </w:r>
-      <w:proofErr w:type="spellStart"/>
-      <w:r>
-        <w:t>wfu</w:t>
-      </w:r>
-      <w:proofErr w:type="spellEnd"/>
-      <w:r>
-        <w:t xml:space="preserve"> </w:t>
-      </w:r>
-      <w:proofErr w:type="spellStart"/>
-      <w:r>
-        <w:t>pickatlas</w:t>
-      </w:r>
-      <w:proofErr w:type="spellEnd"/>
-      <w:r>
-        <w:t xml:space="preserve"> aal </w:t>
-      </w:r>
-      <w:proofErr w:type="spellStart"/>
-      <w:r>
-        <w:t>reference</w:t>
-      </w:r>
-      <w:proofErr w:type="spellEnd"/>
-    </w:p>
-    <w:p>
-      <w:pPr>
-        <w:pStyle w:val="Kommentartext"/>
-      </w:pPr>
-    </w:p>
-  </w:comment>
 </w:comments>
 </file>
 
@@ -1905,7 +1869,6 @@
 <w15:commentsEx xmlns:wpc="http://schemas.microsoft.com/office/word/2010/wordprocessingCanvas" xmlns:mc="http://schemas.openxmlformats.org/markup-compatibility/2006" xmlns:o="urn:schemas-microsoft-com:office:office" xmlns:r="http://schemas.openxmlformats.org/officeDocument/2006/relationships" xmlns:m="http://schemas.openxmlformats.org/officeDocument/2006/math" xmlns:v="urn:schemas-microsoft-com:vml" xmlns:wp14="http://schemas.microsoft.com/office/word/2010/wordprocessingDrawing" xmlns:wp="http://schemas.openxmlformats.org/drawingml/2006/wordprocessingDrawing" xmlns:w10="urn:schemas-microsoft-com:office:word" xmlns:w="http://schemas.openxmlformats.org/wordprocessingml/2006/main" xmlns:w14="http://schemas.microsoft.com/office/word/2010/wordml" xmlns:w15="http://schemas.microsoft.com/office/word/2012/wordml" xmlns:wpg="http://schemas.microsoft.com/office/word/2010/wordprocessingGroup" xmlns:wpi="http://schemas.microsoft.com/office/word/2010/wordprocessingInk" xmlns:wne="http://schemas.microsoft.com/office/word/2006/wordml" xmlns:wps="http://schemas.microsoft.com/office/word/2010/wordprocessingShape" mc:Ignorable="w14 w15 wp14">
   <w15:commentEx w15:paraId="2135EF0E" w15:done="0"/>
   <w15:commentEx w15:paraId="4E1FB4AF" w15:done="0"/>
-  <w15:commentEx w15:paraId="299CC07B" w15:done="0"/>
 </w15:commentsEx>
 </file>
 
@@ -2571,7 +2534,6 @@
   <w:style w:type="character" w:default="1" w:styleId="Absatz-Standardschriftart">
     <w:name w:val="Default Paragraph Font"/>
     <w:uiPriority w:val="1"/>
-    <w:semiHidden/>
     <w:unhideWhenUsed/>
   </w:style>
   <w:style w:type="table" w:default="1" w:styleId="NormaleTabelle">

</xml_diff>

<commit_message>
fixed multiselect ROI; added contents.m; updated readme
</commit_message>
<xml_diff>
--- a/2022_manuscript/code manuscript.docx
+++ b/2022_manuscript/code manuscript.docx
@@ -43,14 +43,12 @@
           <w:lang w:val="de-DE"/>
         </w:rPr>
       </w:pPr>
-      <w:proofErr w:type="spellStart"/>
       <w:r>
         <w:rPr>
           <w:lang w:val="de-DE"/>
         </w:rPr>
         <w:t>Authors</w:t>
       </w:r>
-      <w:proofErr w:type="spellEnd"/>
     </w:p>
     <w:p>
       <w:pPr>
@@ -65,29 +63,8 @@
         <w:t>A.</w:t>
       </w:r>
       <w:r>
-        <w:t xml:space="preserve"> </w:t>
-      </w:r>
-      <w:proofErr w:type="spellStart"/>
-      <w:r>
-        <w:t>Vorreuther</w:t>
-      </w:r>
-      <w:proofErr w:type="spellEnd"/>
-      <w:r>
-        <w:t xml:space="preserve">, A. </w:t>
-      </w:r>
-      <w:proofErr w:type="spellStart"/>
-      <w:r>
-        <w:t>Kasparbauer</w:t>
-      </w:r>
-      <w:proofErr w:type="spellEnd"/>
-      <w:r>
-        <w:t xml:space="preserve">, U. </w:t>
-      </w:r>
-      <w:proofErr w:type="spellStart"/>
-      <w:r>
-        <w:t>Ettinger</w:t>
-      </w:r>
-      <w:proofErr w:type="spellEnd"/>
+        <w:t xml:space="preserve"> Vorreuther, A. Kasparbauer, U. Ettinger</w:t>
+      </w:r>
     </w:p>
     <w:p>
       <w:pPr>
@@ -115,40 +92,7 @@
         <w:t xml:space="preserve">scripts can be found at </w:t>
       </w:r>
       <w:r>
-        <w:fldChar w:fldCharType="begin"/>
-      </w:r>
-      <w:r>
-        <w:instrText xml:space="preserve"> HYPERLINK "</w:instrText>
-      </w:r>
-      <w:commentRangeStart w:id="0"/>
-      <w:r>
-        <w:instrText>https://github.com/acv132/UniBonnPraktikum2022</w:instrText>
-      </w:r>
-      <w:commentRangeEnd w:id="0"/>
-      <w:r>
-        <w:instrText xml:space="preserve">" </w:instrText>
-      </w:r>
-      <w:r>
-        <w:fldChar w:fldCharType="separate"/>
-      </w:r>
-      <w:r>
-        <w:rPr>
-          <w:rStyle w:val="Hyperlink"/>
-          <w:color w:val="auto"/>
-          <w:u w:val="none"/>
-        </w:rPr>
-        <w:t>https://github.com/acv132/UniBonnPraktikum2022</w:t>
-      </w:r>
-      <w:r>
-        <w:fldChar w:fldCharType="end"/>
-      </w:r>
-      <w:r>
-        <w:rPr>
-          <w:rStyle w:val="Kommentarzeichen"/>
-          <w:rFonts w:asciiTheme="minorHAnsi" w:eastAsiaTheme="minorHAnsi" w:hAnsiTheme="minorHAnsi" w:cstheme="minorBidi"/>
-          <w:lang w:val="de-DE"/>
-        </w:rPr>
-        <w:commentReference w:id="0"/>
+        <w:t xml:space="preserve"> https://github.com/acv132/SPM_pipeline_learning_tasks</w:t>
       </w:r>
       <w:r>
         <w:t xml:space="preserve">. </w:t>
@@ -167,22 +111,11 @@
         <w:pStyle w:val="berschrift1"/>
         <w:spacing w:line="360" w:lineRule="auto"/>
       </w:pPr>
-      <w:commentRangeStart w:id="1"/>
       <w:r>
         <w:t>Intro</w:t>
       </w:r>
       <w:r>
         <w:t>duction</w:t>
-      </w:r>
-      <w:commentRangeEnd w:id="1"/>
-      <w:r>
-        <w:rPr>
-          <w:rStyle w:val="Kommentarzeichen"/>
-          <w:rFonts w:asciiTheme="minorHAnsi" w:eastAsiaTheme="minorHAnsi" w:hAnsiTheme="minorHAnsi" w:cstheme="minorBidi"/>
-          <w:b w:val="0"/>
-          <w:lang w:val="de-DE"/>
-        </w:rPr>
-        <w:commentReference w:id="1"/>
       </w:r>
     </w:p>
     <w:p>
@@ -304,7 +237,7 @@
         <w:pStyle w:val="berschrift1"/>
         <w:spacing w:line="360" w:lineRule="auto"/>
       </w:pPr>
-      <w:bookmarkStart w:id="2" w:name="_Ref104362554"/>
+      <w:bookmarkStart w:id="0" w:name="_Ref104362554"/>
       <w:r>
         <w:t>Methods</w:t>
       </w:r>
@@ -319,7 +252,7 @@
       <w:r>
         <w:t xml:space="preserve"> data</w:t>
       </w:r>
-      <w:bookmarkEnd w:id="2"/>
+      <w:bookmarkEnd w:id="0"/>
     </w:p>
     <w:p>
       <w:pPr>
@@ -982,8 +915,6 @@
         </w:rPr>
         <w:tab/>
       </w:r>
-      <w:bookmarkStart w:id="3" w:name="_GoBack"/>
-      <w:bookmarkEnd w:id="3"/>
     </w:p>
     <w:p>
       <w:pPr>
@@ -1047,7 +978,7 @@
       <w:r>
         <w:t xml:space="preserve">version 7771 [SPM12], </w:t>
       </w:r>
-      <w:hyperlink r:id="rId7" w:history="1">
+      <w:hyperlink r:id="rId5" w:history="1">
         <w:r>
           <w:rPr>
             <w:rStyle w:val="Hyperlink"/>
@@ -1138,7 +1069,12 @@
         <w:t xml:space="preserve">can be found at </w:t>
       </w:r>
       <w:r>
-        <w:t xml:space="preserve">https://github.com/acv132/UniBonnPraktikum2022. </w:t>
+        <w:t>https://github.com/acv132/SPM_pipeline_learning_tasks</w:t>
+      </w:r>
+      <w:bookmarkStart w:id="1" w:name="_GoBack"/>
+      <w:bookmarkEnd w:id="1"/>
+      <w:r>
+        <w:t xml:space="preserve">. </w:t>
       </w:r>
     </w:p>
     <w:p>
@@ -1465,411 +1401,6 @@
     </w:sectPr>
   </w:body>
 </w:document>
-</file>
-
-<file path=word/comments.xml><?xml version="1.0" encoding="utf-8"?>
-<w:comments xmlns:wpc="http://schemas.microsoft.com/office/word/2010/wordprocessingCanvas" xmlns:mc="http://schemas.openxmlformats.org/markup-compatibility/2006" xmlns:o="urn:schemas-microsoft-com:office:office" xmlns:r="http://schemas.openxmlformats.org/officeDocument/2006/relationships" xmlns:m="http://schemas.openxmlformats.org/officeDocument/2006/math" xmlns:v="urn:schemas-microsoft-com:vml" xmlns:wp14="http://schemas.microsoft.com/office/word/2010/wordprocessingDrawing" xmlns:wp="http://schemas.openxmlformats.org/drawingml/2006/wordprocessingDrawing" xmlns:w10="urn:schemas-microsoft-com:office:word" xmlns:w="http://schemas.openxmlformats.org/wordprocessingml/2006/main" xmlns:w14="http://schemas.microsoft.com/office/word/2010/wordml" xmlns:w15="http://schemas.microsoft.com/office/word/2012/wordml" xmlns:wpg="http://schemas.microsoft.com/office/word/2010/wordprocessingGroup" xmlns:wpi="http://schemas.microsoft.com/office/word/2010/wordprocessingInk" xmlns:wne="http://schemas.microsoft.com/office/word/2006/wordml" xmlns:wps="http://schemas.microsoft.com/office/word/2010/wordprocessingShape" mc:Ignorable="w14 w15 wp14">
-  <w:comment w:id="0" w:author="Anna V" w:date="2022-05-25T10:17:00Z" w:initials="AV">
-    <w:p>
-      <w:pPr>
-        <w:pStyle w:val="Kommentartext"/>
-        <w:rPr>
-          <w:lang w:val="en-US"/>
-        </w:rPr>
-      </w:pPr>
-      <w:r>
-        <w:rPr>
-          <w:rStyle w:val="Kommentarzeichen"/>
-        </w:rPr>
-        <w:annotationRef/>
-      </w:r>
-      <w:r>
-        <w:rPr>
-          <w:lang w:val="en-US"/>
-        </w:rPr>
-        <w:t>Not public yet → cannot be accessed currently</w:t>
-      </w:r>
-      <w:r>
-        <w:rPr>
-          <w:lang w:val="en-US"/>
-        </w:rPr>
-        <w:t>;</w:t>
-      </w:r>
-    </w:p>
-    <w:p>
-      <w:pPr>
-        <w:pStyle w:val="Kommentartext"/>
-        <w:rPr>
-          <w:lang w:val="en-US"/>
-        </w:rPr>
-      </w:pPr>
-      <w:r>
-        <w:rPr>
-          <w:lang w:val="en-US"/>
-        </w:rPr>
-        <w:t xml:space="preserve">Name of repo debatable </w:t>
-      </w:r>
-      <w:r>
-        <w:rPr>
-          <w:lang w:val="en-US"/>
-        </w:rPr>
-        <w:sym w:font="Wingdings" w:char="F04A"/>
-      </w:r>
-    </w:p>
-  </w:comment>
-  <w:comment w:id="1" w:author="Anna V" w:date="2022-05-25T16:08:00Z" w:initials="AV">
-    <w:p>
-      <w:pPr>
-        <w:pStyle w:val="Kommentartext"/>
-        <w:rPr>
-          <w:lang w:val="en-US"/>
-        </w:rPr>
-      </w:pPr>
-      <w:r>
-        <w:rPr>
-          <w:rStyle w:val="Kommentarzeichen"/>
-        </w:rPr>
-        <w:annotationRef/>
-      </w:r>
-      <w:r>
-        <w:rPr>
-          <w:lang w:val="en-US"/>
-        </w:rPr>
-        <w:t>Structure:</w:t>
-      </w:r>
-    </w:p>
-    <w:p>
-      <w:pPr>
-        <w:pStyle w:val="Kommentartext"/>
-        <w:rPr>
-          <w:lang w:val="en-US"/>
-        </w:rPr>
-      </w:pPr>
-      <w:r>
-        <w:rPr>
-          <w:lang w:val="en-US"/>
-        </w:rPr>
-        <w:t>Option 1:</w:t>
-      </w:r>
-    </w:p>
-    <w:p>
-      <w:pPr>
-        <w:pStyle w:val="Kommentartext"/>
-        <w:ind w:left="1416"/>
-        <w:rPr>
-          <w:lang w:val="en-US"/>
-        </w:rPr>
-      </w:pPr>
-      <w:r>
-        <w:rPr>
-          <w:lang w:val="en-US"/>
-        </w:rPr>
-        <w:t>Abstract</w:t>
-      </w:r>
-    </w:p>
-    <w:p>
-      <w:pPr>
-        <w:pStyle w:val="Kommentartext"/>
-        <w:ind w:left="1416"/>
-        <w:rPr>
-          <w:lang w:val="en-US"/>
-        </w:rPr>
-      </w:pPr>
-      <w:r>
-        <w:rPr>
-          <w:lang w:val="en-US"/>
-        </w:rPr>
-        <w:t>Purpose,</w:t>
-      </w:r>
-    </w:p>
-    <w:p>
-      <w:pPr>
-        <w:pStyle w:val="Kommentartext"/>
-        <w:ind w:left="1416"/>
-        <w:rPr>
-          <w:lang w:val="en-US"/>
-        </w:rPr>
-      </w:pPr>
-      <w:r>
-        <w:rPr>
-          <w:lang w:val="en-US"/>
-        </w:rPr>
-        <w:t xml:space="preserve">Beh. </w:t>
-      </w:r>
-      <w:r>
-        <w:rPr>
-          <w:lang w:val="en-US"/>
-        </w:rPr>
-        <w:t>d</w:t>
-      </w:r>
-      <w:r>
-        <w:rPr>
-          <w:lang w:val="en-US"/>
-        </w:rPr>
-        <w:t>ata</w:t>
-      </w:r>
-    </w:p>
-    <w:p>
-      <w:pPr>
-        <w:pStyle w:val="Kommentartext"/>
-        <w:ind w:left="1416"/>
-        <w:rPr>
-          <w:lang w:val="en-US"/>
-        </w:rPr>
-      </w:pPr>
-      <w:r>
-        <w:rPr>
-          <w:lang w:val="en-US"/>
-        </w:rPr>
-        <w:t>Fmri data</w:t>
-      </w:r>
-    </w:p>
-    <w:p>
-      <w:pPr>
-        <w:pStyle w:val="Kommentartext"/>
-        <w:ind w:left="1416"/>
-        <w:rPr>
-          <w:lang w:val="en-US"/>
-        </w:rPr>
-      </w:pPr>
-      <w:r>
-        <w:rPr>
-          <w:lang w:val="en-US"/>
-        </w:rPr>
-        <w:t>Requirements</w:t>
-      </w:r>
-    </w:p>
-    <w:p>
-      <w:pPr>
-        <w:pStyle w:val="Kommentartext"/>
-        <w:ind w:left="1416"/>
-        <w:rPr>
-          <w:lang w:val="en-US"/>
-        </w:rPr>
-      </w:pPr>
-      <w:r>
-        <w:rPr>
-          <w:lang w:val="en-US"/>
-        </w:rPr>
-        <w:t>Developer Access, Licensing and Availability</w:t>
-      </w:r>
-    </w:p>
-    <w:p>
-      <w:pPr>
-        <w:pStyle w:val="Kommentartext"/>
-        <w:ind w:left="1416"/>
-        <w:rPr>
-          <w:lang w:val="en-US"/>
-        </w:rPr>
-      </w:pPr>
-      <w:r>
-        <w:rPr>
-          <w:lang w:val="en-US"/>
-        </w:rPr>
-        <w:t>Conclusion</w:t>
-      </w:r>
-    </w:p>
-    <w:p>
-      <w:pPr>
-        <w:pStyle w:val="Kommentartext"/>
-        <w:rPr>
-          <w:lang w:val="en-US"/>
-        </w:rPr>
-      </w:pPr>
-      <w:r>
-        <w:rPr>
-          <w:lang w:val="en-US"/>
-        </w:rPr>
-        <w:t>Option 2:</w:t>
-      </w:r>
-    </w:p>
-    <w:p>
-      <w:pPr>
-        <w:pStyle w:val="Kommentartext"/>
-        <w:ind w:left="1416"/>
-        <w:rPr>
-          <w:lang w:val="en-US"/>
-        </w:rPr>
-      </w:pPr>
-      <w:r>
-        <w:rPr>
-          <w:lang w:val="en-US"/>
-        </w:rPr>
-        <w:t>Abstract</w:t>
-      </w:r>
-    </w:p>
-    <w:p>
-      <w:pPr>
-        <w:pStyle w:val="Kommentartext"/>
-        <w:ind w:left="1416"/>
-        <w:rPr>
-          <w:lang w:val="en-US"/>
-        </w:rPr>
-      </w:pPr>
-      <w:r>
-        <w:rPr>
-          <w:lang w:val="en-US"/>
-        </w:rPr>
-        <w:t>Introduction</w:t>
-      </w:r>
-    </w:p>
-    <w:p>
-      <w:pPr>
-        <w:pStyle w:val="Kommentartext"/>
-        <w:ind w:left="2832" w:firstLine="708"/>
-        <w:rPr>
-          <w:lang w:val="en-US"/>
-        </w:rPr>
-      </w:pPr>
-      <w:r>
-        <w:rPr>
-          <w:lang w:val="en-US"/>
-        </w:rPr>
-        <w:t>Purpose</w:t>
-      </w:r>
-    </w:p>
-    <w:p>
-      <w:pPr>
-        <w:pStyle w:val="Kommentartext"/>
-        <w:ind w:left="1416"/>
-        <w:rPr>
-          <w:lang w:val="en-US"/>
-        </w:rPr>
-      </w:pPr>
-      <w:r>
-        <w:rPr>
-          <w:lang w:val="en-US"/>
-        </w:rPr>
-        <w:t>Methods</w:t>
-      </w:r>
-    </w:p>
-    <w:p>
-      <w:pPr>
-        <w:pStyle w:val="Kommentartext"/>
-        <w:ind w:left="2832"/>
-        <w:rPr>
-          <w:lang w:val="en-US"/>
-        </w:rPr>
-      </w:pPr>
-      <w:r>
-        <w:rPr>
-          <w:lang w:val="en-US"/>
-        </w:rPr>
-        <w:t xml:space="preserve">Beh. data </w:t>
-      </w:r>
-    </w:p>
-    <w:p>
-      <w:pPr>
-        <w:pStyle w:val="Kommentartext"/>
-        <w:ind w:left="2832"/>
-        <w:rPr>
-          <w:lang w:val="en-US"/>
-        </w:rPr>
-      </w:pPr>
-      <w:r>
-        <w:rPr>
-          <w:lang w:val="en-US"/>
-        </w:rPr>
-        <w:t>Fmri data</w:t>
-      </w:r>
-    </w:p>
-    <w:p>
-      <w:pPr>
-        <w:pStyle w:val="Kommentartext"/>
-        <w:ind w:left="2832" w:firstLine="708"/>
-        <w:rPr>
-          <w:lang w:val="en-US"/>
-        </w:rPr>
-      </w:pPr>
-      <w:r>
-        <w:rPr>
-          <w:lang w:val="en-US"/>
-        </w:rPr>
-        <w:t>Requirements</w:t>
-      </w:r>
-    </w:p>
-    <w:p>
-      <w:pPr>
-        <w:pStyle w:val="Kommentartext"/>
-        <w:ind w:left="2832"/>
-        <w:rPr>
-          <w:lang w:val="en-US"/>
-        </w:rPr>
-      </w:pPr>
-      <w:r>
-        <w:rPr>
-          <w:lang w:val="en-US"/>
-        </w:rPr>
-        <w:t>D</w:t>
-      </w:r>
-      <w:r>
-        <w:rPr>
-          <w:lang w:val="en-US"/>
-        </w:rPr>
-        <w:t>eveloper Access, Licensing and Availability</w:t>
-      </w:r>
-    </w:p>
-    <w:p>
-      <w:pPr>
-        <w:pStyle w:val="Kommentartext"/>
-        <w:ind w:left="1416"/>
-        <w:rPr>
-          <w:lang w:val="en-US"/>
-        </w:rPr>
-      </w:pPr>
-      <w:r>
-        <w:rPr>
-          <w:lang w:val="en-US"/>
-        </w:rPr>
-        <w:t>Results</w:t>
-      </w:r>
-    </w:p>
-    <w:p>
-      <w:pPr>
-        <w:pStyle w:val="Kommentartext"/>
-        <w:ind w:left="1416"/>
-        <w:rPr>
-          <w:lang w:val="en-US"/>
-        </w:rPr>
-      </w:pPr>
-      <w:r>
-        <w:rPr>
-          <w:lang w:val="en-US"/>
-        </w:rPr>
-        <w:t>Conclusion</w:t>
-      </w:r>
-    </w:p>
-    <w:p>
-      <w:pPr>
-        <w:pStyle w:val="Kommentartext"/>
-        <w:rPr>
-          <w:lang w:val="en-US"/>
-        </w:rPr>
-      </w:pPr>
-    </w:p>
-    <w:p>
-      <w:pPr>
-        <w:pStyle w:val="Kommentartext"/>
-        <w:rPr>
-          <w:lang w:val="en-US"/>
-        </w:rPr>
-      </w:pPr>
-      <w:r>
-        <w:rPr>
-          <w:lang w:val="en-US"/>
-        </w:rPr>
-        <w:t>Option 2 would require some sort of result section I think</w:t>
-      </w:r>
-    </w:p>
-  </w:comment>
-</w:comments>
-</file>
-
-<file path=word/commentsExtended.xml><?xml version="1.0" encoding="utf-8"?>
-<w15:commentsEx xmlns:wpc="http://schemas.microsoft.com/office/word/2010/wordprocessingCanvas" xmlns:mc="http://schemas.openxmlformats.org/markup-compatibility/2006" xmlns:o="urn:schemas-microsoft-com:office:office" xmlns:r="http://schemas.openxmlformats.org/officeDocument/2006/relationships" xmlns:m="http://schemas.openxmlformats.org/officeDocument/2006/math" xmlns:v="urn:schemas-microsoft-com:vml" xmlns:wp14="http://schemas.microsoft.com/office/word/2010/wordprocessingDrawing" xmlns:wp="http://schemas.openxmlformats.org/drawingml/2006/wordprocessingDrawing" xmlns:w10="urn:schemas-microsoft-com:office:word" xmlns:w="http://schemas.openxmlformats.org/wordprocessingml/2006/main" xmlns:w14="http://schemas.microsoft.com/office/word/2010/wordml" xmlns:w15="http://schemas.microsoft.com/office/word/2012/wordml" xmlns:wpg="http://schemas.microsoft.com/office/word/2010/wordprocessingGroup" xmlns:wpi="http://schemas.microsoft.com/office/word/2010/wordprocessingInk" xmlns:wne="http://schemas.microsoft.com/office/word/2006/wordml" xmlns:wps="http://schemas.microsoft.com/office/word/2010/wordprocessingShape" mc:Ignorable="w14 w15 wp14">
-  <w15:commentEx w15:paraId="2135EF0E" w15:done="0"/>
-  <w15:commentEx w15:paraId="4E1FB4AF" w15:done="0"/>
-</w15:commentsEx>
 </file>
 
 <file path=word/commentsIds.xml><?xml version="1.0" encoding="utf-8"?>
@@ -2090,14 +1621,6 @@
     <w:abstractNumId w:val="1"/>
   </w:num>
 </w:numbering>
-</file>
-
-<file path=word/people.xml><?xml version="1.0" encoding="utf-8"?>
-<w15:people xmlns:wpc="http://schemas.microsoft.com/office/word/2010/wordprocessingCanvas" xmlns:mc="http://schemas.openxmlformats.org/markup-compatibility/2006" xmlns:o="urn:schemas-microsoft-com:office:office" xmlns:r="http://schemas.openxmlformats.org/officeDocument/2006/relationships" xmlns:m="http://schemas.openxmlformats.org/officeDocument/2006/math" xmlns:v="urn:schemas-microsoft-com:vml" xmlns:wp14="http://schemas.microsoft.com/office/word/2010/wordprocessingDrawing" xmlns:wp="http://schemas.openxmlformats.org/drawingml/2006/wordprocessingDrawing" xmlns:w10="urn:schemas-microsoft-com:office:word" xmlns:w="http://schemas.openxmlformats.org/wordprocessingml/2006/main" xmlns:w14="http://schemas.microsoft.com/office/word/2010/wordml" xmlns:w15="http://schemas.microsoft.com/office/word/2012/wordml" xmlns:wpg="http://schemas.microsoft.com/office/word/2010/wordprocessingGroup" xmlns:wpi="http://schemas.microsoft.com/office/word/2010/wordprocessingInk" xmlns:wne="http://schemas.microsoft.com/office/word/2006/wordml" xmlns:wps="http://schemas.microsoft.com/office/word/2010/wordprocessingShape" mc:Ignorable="w14 w15 wp14">
-  <w15:person w15:author="Anna V">
-    <w15:presenceInfo w15:providerId="None" w15:userId="Anna V"/>
-  </w15:person>
-</w15:people>
 </file>
 
 <file path=word/styles.xml><?xml version="1.0" encoding="utf-8"?>
@@ -2534,6 +2057,7 @@
   <w:style w:type="character" w:default="1" w:styleId="Absatz-Standardschriftart">
     <w:name w:val="Default Paragraph Font"/>
     <w:uiPriority w:val="1"/>
+    <w:semiHidden/>
     <w:unhideWhenUsed/>
   </w:style>
   <w:style w:type="table" w:default="1" w:styleId="NormaleTabelle">

</xml_diff>

<commit_message>
commit on 2022-05-31 - 13:03:55
</commit_message>
<xml_diff>
--- a/2022_manuscript/code manuscript.docx
+++ b/2022_manuscript/code manuscript.docx
@@ -5,117 +5,252 @@
     <w:p>
       <w:pPr>
         <w:pStyle w:val="berschrift1"/>
-        <w:spacing w:line="360" w:lineRule="auto"/>
-      </w:pPr>
-      <w:r>
-        <w:t xml:space="preserve">Title </w:t>
-      </w:r>
-    </w:p>
-    <w:p>
-      <w:pPr>
-        <w:pStyle w:val="Formatvorlage1"/>
-      </w:pPr>
-      <w:r>
-        <w:t>A custom analysis pipeline for fMRI data using Statistical Parametric Mapping software</w:t>
-      </w:r>
-    </w:p>
-    <w:p>
-      <w:pPr>
-        <w:pStyle w:val="Formatvorlage1"/>
-      </w:pPr>
-      <w:r>
-        <w:t>A custom analysis pipeline for data pertaining to two learning tasks</w:t>
-      </w:r>
-    </w:p>
-    <w:p>
-      <w:pPr>
-        <w:pStyle w:val="Formatvorlage1"/>
-      </w:pPr>
-      <w:r>
-        <w:t>Matlab pipeline for analysis of behavioral and hemodynamic data of two learning tasks</w:t>
-      </w:r>
+        <w:jc w:val="center"/>
+      </w:pPr>
+      <w:r>
+        <w:t>A custom analysis pipeline for fMRI data using</w:t>
+      </w:r>
+      <w:r>
+        <w:t xml:space="preserve"> the </w:t>
+      </w:r>
+      <w:r>
+        <w:t>Statistical Parametric Mapping software</w:t>
+      </w:r>
+    </w:p>
+    <w:p>
+      <w:pPr>
+        <w:pStyle w:val="Standard1"/>
+        <w:spacing w:line="240" w:lineRule="auto"/>
+        <w:jc w:val="center"/>
+        <w:rPr>
+          <w:i/>
+          <w:lang w:val="en-US"/>
+        </w:rPr>
+      </w:pPr>
+      <w:r>
+        <w:rPr>
+          <w:rFonts w:eastAsiaTheme="majorEastAsia"/>
+          <w:szCs w:val="24"/>
+          <w:lang w:val="en-US"/>
+        </w:rPr>
+        <w:t>A.</w:t>
+      </w:r>
+      <w:r>
+        <w:rPr>
+          <w:lang w:val="en-US"/>
+        </w:rPr>
+        <w:t xml:space="preserve"> </w:t>
+      </w:r>
+      <w:bookmarkStart w:id="0" w:name="_GoBack"/>
+      <w:bookmarkEnd w:id="0"/>
+      <w:proofErr w:type="spellStart"/>
+      <w:r>
+        <w:rPr>
+          <w:lang w:val="en-US"/>
+        </w:rPr>
+        <w:t>Vorreuther</w:t>
+      </w:r>
+      <w:proofErr w:type="spellEnd"/>
     </w:p>
     <w:p>
       <w:pPr>
         <w:pStyle w:val="berschrift1"/>
         <w:spacing w:line="360" w:lineRule="auto"/>
-        <w:rPr>
-          <w:lang w:val="de-DE"/>
-        </w:rPr>
-      </w:pPr>
-      <w:r>
-        <w:rPr>
-          <w:lang w:val="de-DE"/>
-        </w:rPr>
-        <w:t>Authors</w:t>
+      </w:pPr>
+      <w:r>
+        <w:t>Abstract</w:t>
+      </w:r>
+    </w:p>
+    <w:p>
+      <w:pPr>
+        <w:pStyle w:val="Formatvorlage1"/>
+      </w:pPr>
+      <w:r>
+        <w:t xml:space="preserve">The following short paper provides information about an analysis pipeline designed to analyze and display results pertaining to behavioral and hemodynamic data. Subjects performed two learning tasks, a procedural learning task, and an object location association task. Behavioral data is analyzed by means of scripted IBM SPSS syntax and </w:t>
+      </w:r>
+      <w:proofErr w:type="spellStart"/>
+      <w:r>
+        <w:t>Matlab</w:t>
+      </w:r>
+      <w:proofErr w:type="spellEnd"/>
+      <w:r>
+        <w:t xml:space="preserve">. Brain data analyses include preprocessing, first- and second-level analysis, and investigation of percentage of signal change. The pipeline moreover allows for manual configuration of analysis parameters, e.g., chosen region of interest. Code is implemented using the Statistical Parametric Mapping (SPM) and </w:t>
+      </w:r>
+      <w:proofErr w:type="spellStart"/>
+      <w:r>
+        <w:t>MarsBaR</w:t>
+      </w:r>
+      <w:proofErr w:type="spellEnd"/>
+      <w:r>
+        <w:t xml:space="preserve"> toolboxes for </w:t>
+      </w:r>
+      <w:proofErr w:type="spellStart"/>
+      <w:r>
+        <w:t>Matlab</w:t>
+      </w:r>
+      <w:proofErr w:type="spellEnd"/>
+      <w:r>
+        <w:t xml:space="preserve">. All </w:t>
+      </w:r>
+      <w:r>
+        <w:t xml:space="preserve">scripts can be found </w:t>
+      </w:r>
+      <w:proofErr w:type="gramStart"/>
+      <w:r>
+        <w:t xml:space="preserve">at </w:t>
+      </w:r>
+      <w:r>
+        <w:t xml:space="preserve"> https</w:t>
+      </w:r>
+      <w:proofErr w:type="gramEnd"/>
+      <w:r>
+        <w:t>://github.com/acv132/SPM_pipeline_learning_tasks</w:t>
+      </w:r>
+      <w:r>
+        <w:t xml:space="preserve">. </w:t>
+      </w:r>
+    </w:p>
+    <w:p>
+      <w:pPr>
+        <w:pStyle w:val="Formatvorlage1"/>
+      </w:pPr>
+      <w:r>
+        <w:t xml:space="preserve">Keywords: SPM, </w:t>
+      </w:r>
+      <w:proofErr w:type="spellStart"/>
+      <w:r>
+        <w:t>Matlab</w:t>
+      </w:r>
+      <w:proofErr w:type="spellEnd"/>
+      <w:r>
+        <w:t xml:space="preserve">, </w:t>
+      </w:r>
+      <w:proofErr w:type="spellStart"/>
+      <w:r>
+        <w:t>MarsBaR</w:t>
+      </w:r>
+      <w:proofErr w:type="spellEnd"/>
+      <w:r>
+        <w:t>, fMRI, procedural learning, object location association, spatial learning</w:t>
+      </w:r>
+    </w:p>
+    <w:p>
+      <w:pPr>
+        <w:pStyle w:val="berschrift1"/>
+        <w:spacing w:line="360" w:lineRule="auto"/>
+      </w:pPr>
+      <w:r>
+        <w:t>Intro</w:t>
+      </w:r>
+      <w:r>
+        <w:t>duction</w:t>
       </w:r>
     </w:p>
     <w:p>
       <w:pPr>
         <w:pStyle w:val="Standard1"/>
         <w:jc w:val="both"/>
-      </w:pPr>
-      <w:r>
-        <w:rPr>
-          <w:rFonts w:eastAsiaTheme="majorEastAsia"/>
-          <w:szCs w:val="24"/>
-        </w:rPr>
-        <w:t>A.</w:t>
-      </w:r>
-      <w:r>
-        <w:t xml:space="preserve"> Vorreuther, A. Kasparbauer, U. Ettinger</w:t>
+        <w:rPr>
+          <w:lang w:val="en-US"/>
+        </w:rPr>
+      </w:pPr>
+      <w:r>
+        <w:rPr>
+          <w:lang w:val="en-US"/>
+        </w:rPr>
+        <w:t xml:space="preserve">The given scripts </w:t>
+      </w:r>
+      <w:r>
+        <w:rPr>
+          <w:lang w:val="en-US"/>
+        </w:rPr>
+        <w:t>are supposed to serve</w:t>
+      </w:r>
+      <w:r>
+        <w:rPr>
+          <w:lang w:val="en-US"/>
+        </w:rPr>
+        <w:t xml:space="preserve"> </w:t>
+      </w:r>
+      <w:r>
+        <w:rPr>
+          <w:lang w:val="en-US"/>
+        </w:rPr>
+        <w:t xml:space="preserve">as an analysis pipeline for </w:t>
+      </w:r>
+      <w:r>
+        <w:rPr>
+          <w:lang w:val="en-US"/>
+        </w:rPr>
+        <w:t xml:space="preserve">behavioral and hemodynamic </w:t>
+      </w:r>
+      <w:r>
+        <w:rPr>
+          <w:lang w:val="en-US"/>
+        </w:rPr>
+        <w:t xml:space="preserve">functional magnetic resonance imaging (fMRI) </w:t>
+      </w:r>
+      <w:r>
+        <w:rPr>
+          <w:lang w:val="en-US"/>
+        </w:rPr>
+        <w:t xml:space="preserve">data </w:t>
+      </w:r>
+      <w:r>
+        <w:rPr>
+          <w:lang w:val="en-US"/>
+        </w:rPr>
+        <w:t>of a sample population performing two distinct learning tasks while being administered either of the two substances methylphenidate and nicotine, or a placebo. Using the provided code for analysis was meant to automate the process of obtaining results and make replication possible more easily. Subjects were healthy right-handed male non-smokers (</w:t>
+      </w:r>
+      <w:r>
+        <w:rPr>
+          <w:i/>
+          <w:lang w:val="en-US"/>
+        </w:rPr>
+        <w:t>N</w:t>
+      </w:r>
+      <w:r>
+        <w:rPr>
+          <w:lang w:val="en-US"/>
+        </w:rPr>
+        <w:t xml:space="preserve"> = 75). The first task consisted of a procedural learning (PL) task where subjects were asked to follow a moving asterisk on a screen in a blocked design with random and pattern trials </w:t>
+      </w:r>
+      <w:r>
+        <w:rPr>
+          <w:noProof/>
+          <w:lang w:val="en-US"/>
+        </w:rPr>
+        <w:t>(for details see Ettinger et al., 2013)</w:t>
+      </w:r>
+      <w:r>
+        <w:rPr>
+          <w:lang w:val="en-US"/>
+        </w:rPr>
+        <w:t xml:space="preserve">. The second task was an object location association (OLA) task with two phases. During the first phase, images of either artificial or natural objects were shown in one of four quadrants on a screen (encoding phase). The same images were presented together with a set of novel images during the second phase and subjects were asked to recall whether the image was generally familiar and in which quadrant it was presented </w:t>
+      </w:r>
+      <w:r>
+        <w:rPr>
+          <w:noProof/>
+          <w:lang w:val="en-US"/>
+        </w:rPr>
+        <w:t>([spatial context] retrieval phase; for details see Kukolja et al., 2009)</w:t>
+      </w:r>
+      <w:r>
+        <w:rPr>
+          <w:lang w:val="en-US"/>
+        </w:rPr>
+        <w:t>.</w:t>
       </w:r>
     </w:p>
     <w:p>
       <w:pPr>
         <w:pStyle w:val="berschrift1"/>
         <w:spacing w:line="360" w:lineRule="auto"/>
-        <w:rPr>
-          <w:lang w:val="de-DE"/>
-        </w:rPr>
-      </w:pPr>
-      <w:r>
-        <w:rPr>
-          <w:lang w:val="de-DE"/>
-        </w:rPr>
-        <w:t>Abstract</w:t>
-      </w:r>
-    </w:p>
-    <w:p>
-      <w:pPr>
-        <w:pStyle w:val="Formatvorlage1"/>
-      </w:pPr>
-      <w:r>
-        <w:t xml:space="preserve">The following short paper provides information about an analysis pipeline designed to analyze and display results pertaining to behavioral and hemodynamic data. Subjects performed two learning tasks, a procedural learning task, and an object location association task. Behavioral data is analyzed by means of scripted IBM SPSS syntax and Matlab. Brain data analyses include preprocessing, first- and second-level analysis, and investigation of percentage of signal change. The pipeline moreover allows for manual configuration of analysis parameters, e.g., chosen region of interest. Code is implemented using the Statistical Parametric Mapping (SPM) and MarsBaR toolboxes for Matlab. All </w:t>
-      </w:r>
-      <w:r>
-        <w:t xml:space="preserve">scripts can be found at </w:t>
-      </w:r>
-      <w:r>
-        <w:t xml:space="preserve"> https://github.com/acv132/SPM_pipeline_learning_tasks</w:t>
-      </w:r>
-      <w:r>
-        <w:t xml:space="preserve">. </w:t>
-      </w:r>
-    </w:p>
-    <w:p>
-      <w:pPr>
-        <w:pStyle w:val="Formatvorlage1"/>
-      </w:pPr>
-      <w:r>
-        <w:t>Keywords: SPM, Matlab, MarsBaR, fMRI, procedural learning, object location association, spatial learning</w:t>
-      </w:r>
-    </w:p>
-    <w:p>
-      <w:pPr>
-        <w:pStyle w:val="berschrift1"/>
-        <w:spacing w:line="360" w:lineRule="auto"/>
-      </w:pPr>
-      <w:r>
-        <w:t>Intro</w:t>
-      </w:r>
-      <w:r>
-        <w:t>duction</w:t>
+      </w:pPr>
+      <w:bookmarkStart w:id="1" w:name="_Ref104362554"/>
+      <w:r>
+        <w:lastRenderedPageBreak/>
+        <w:t>Methods</w:t>
       </w:r>
     </w:p>
     <w:p>
@@ -123,11 +258,12 @@
         <w:pStyle w:val="berschrift2"/>
       </w:pPr>
       <w:r>
-        <w:t>Purpose</w:t>
-      </w:r>
-      <w:r>
-        <w:t xml:space="preserve"> </w:t>
-      </w:r>
+        <w:t>Behavioral</w:t>
+      </w:r>
+      <w:r>
+        <w:t xml:space="preserve"> data</w:t>
+      </w:r>
+      <w:bookmarkEnd w:id="1"/>
     </w:p>
     <w:p>
       <w:pPr>
@@ -141,13 +277,64 @@
         <w:rPr>
           <w:lang w:val="en-US"/>
         </w:rPr>
-        <w:t xml:space="preserve">The given scripts </w:t>
-      </w:r>
-      <w:r>
-        <w:rPr>
-          <w:lang w:val="en-US"/>
-        </w:rPr>
-        <w:t>are supposed to serve</w:t>
+        <w:t xml:space="preserve">All analyses were written in </w:t>
+      </w:r>
+      <w:proofErr w:type="spellStart"/>
+      <w:r>
+        <w:rPr>
+          <w:lang w:val="en-US"/>
+        </w:rPr>
+        <w:t>Matlab</w:t>
+      </w:r>
+      <w:proofErr w:type="spellEnd"/>
+      <w:r>
+        <w:rPr>
+          <w:lang w:val="en-US"/>
+        </w:rPr>
+        <w:t xml:space="preserve"> (2021) and IBM SPSS </w:t>
+      </w:r>
+      <w:r>
+        <w:rPr>
+          <w:noProof/>
+          <w:lang w:val="en-US"/>
+        </w:rPr>
+        <w:t>(version 25, 2017)</w:t>
+      </w:r>
+      <w:r>
+        <w:rPr>
+          <w:lang w:val="en-US"/>
+        </w:rPr>
+        <w:t>. The available code is structured in two pipelines: behavioral data analysis and analysis of fMRI brain data. The first pipeline starts by creating a data frame holding relevant task variables. Descriptive statistics are collected for included subjects (</w:t>
+      </w:r>
+      <w:r>
+        <w:rPr>
+          <w:lang w:val="en-US"/>
+        </w:rPr>
+        <w:t>N</w:t>
+      </w:r>
+      <w:r>
+        <w:rPr>
+          <w:lang w:val="en-US"/>
+        </w:rPr>
+        <w:t xml:space="preserve"> = 71). A chi-square criterion was calculated to exclude subjects from the OLA analysis that statistically only guessed the correct spatial context rather than retrieving it. This can optionally be used to exclude some of the subjects from the OLA analyses. S</w:t>
+      </w:r>
+      <w:r>
+        <w:rPr>
+          <w:lang w:val="en-US"/>
+        </w:rPr>
+        <w:t xml:space="preserve">edation ratings </w:t>
+      </w:r>
+      <w:r>
+        <w:rPr>
+          <w:lang w:val="en-US"/>
+        </w:rPr>
+        <w:t xml:space="preserve">assessed by </w:t>
+      </w:r>
+      <w:r>
+        <w:rPr>
+          <w:lang w:val="en-US"/>
+        </w:rPr>
+        <w:t>visual analogue rating scales</w:t>
       </w:r>
       <w:r>
         <w:rPr>
@@ -157,73 +344,512 @@
       </w:r>
       <w:r>
         <w:rPr>
-          <w:lang w:val="en-US"/>
-        </w:rPr>
-        <w:t xml:space="preserve">as an analysis pipeline for </w:t>
-      </w:r>
-      <w:r>
-        <w:rPr>
-          <w:lang w:val="en-US"/>
-        </w:rPr>
-        <w:t xml:space="preserve">behavioral and hemodynamic </w:t>
-      </w:r>
-      <w:r>
-        <w:rPr>
-          <w:lang w:val="en-US"/>
-        </w:rPr>
-        <w:t xml:space="preserve">functional magnetic resonance imaging (fMRI) </w:t>
-      </w:r>
-      <w:r>
-        <w:rPr>
-          <w:lang w:val="en-US"/>
-        </w:rPr>
-        <w:t xml:space="preserve">data </w:t>
-      </w:r>
-      <w:r>
-        <w:rPr>
-          <w:lang w:val="en-US"/>
-        </w:rPr>
-        <w:t>of a sample population performing two distinct learning tasks while being administered either of the two substances methylphenidate and nicotine, or a placebo. Using the provided code for analysis was meant to automate the process of obtaining results and make replication possible more easily. Subjects were healthy right-handed male non-smokers (</w:t>
+          <w:noProof/>
+          <w:lang w:val="en-US"/>
+        </w:rPr>
+        <w:t>(Bond &amp; Lader, 1974)</w:t>
+      </w:r>
+      <w:r>
+        <w:rPr>
+          <w:lang w:val="en-US"/>
+        </w:rPr>
+        <w:t xml:space="preserve"> are</w:t>
+      </w:r>
+      <w:r>
+        <w:rPr>
+          <w:lang w:val="en-US"/>
+        </w:rPr>
+        <w:t xml:space="preserve"> processed and compared between </w:t>
+      </w:r>
+      <w:r>
+        <w:rPr>
+          <w:lang w:val="en-US"/>
+        </w:rPr>
+        <w:t xml:space="preserve">three </w:t>
+      </w:r>
+      <w:r>
+        <w:rPr>
+          <w:lang w:val="en-US"/>
+        </w:rPr>
+        <w:t>time points of measurement</w:t>
+      </w:r>
+      <w:r>
+        <w:rPr>
+          <w:lang w:val="en-US"/>
+        </w:rPr>
+        <w:t xml:space="preserve"> (pre-medication, pre-scanning, post-scanning)</w:t>
+      </w:r>
+      <w:r>
+        <w:rPr>
+          <w:lang w:val="en-US"/>
+        </w:rPr>
+        <w:t>.</w:t>
+      </w:r>
+      <w:r>
+        <w:rPr>
+          <w:lang w:val="en-US"/>
+        </w:rPr>
+        <w:tab/>
+      </w:r>
+      <w:r>
+        <w:rPr>
+          <w:lang w:val="en-US"/>
+        </w:rPr>
+        <w:br/>
+        <w:t xml:space="preserve"> </w:t>
+      </w:r>
+      <w:r>
+        <w:rPr>
+          <w:lang w:val="en-US"/>
+        </w:rPr>
+        <w:tab/>
+        <w:t xml:space="preserve">Subsequently, PL and OLA behavioral data is analyzed. For the PL task, mean reaction times (RTs), standard deviations (SDs), and coefficients of variation (CVs) of random and pattern trials are investigated using repeated measures analysis of variance (ANOVA) with trial type and block as within-subject factors </w:t>
+      </w:r>
+      <w:r>
+        <w:rPr>
+          <w:noProof/>
+          <w:lang w:val="en-US"/>
+        </w:rPr>
+        <w:t>(for details see Ettinger et al., 2013)</w:t>
+      </w:r>
+      <w:r>
+        <w:rPr>
+          <w:lang w:val="en-US"/>
+        </w:rPr>
+        <w:t>. A</w:t>
+      </w:r>
+      <w:r>
+        <w:rPr>
+          <w:lang w:val="en-US"/>
+        </w:rPr>
+        <w:t xml:space="preserve"> possible association between the amount of PL and </w:t>
+      </w:r>
+      <w:r>
+        <w:rPr>
+          <w:lang w:val="en-US"/>
+        </w:rPr>
+        <w:t>sedation ratings</w:t>
+      </w:r>
+      <w:r>
+        <w:rPr>
+          <w:lang w:val="en-US"/>
+        </w:rPr>
+        <w:t xml:space="preserve"> </w:t>
+      </w:r>
+      <w:r>
+        <w:rPr>
+          <w:lang w:val="en-US"/>
+        </w:rPr>
+        <w:t>is</w:t>
+      </w:r>
+      <w:r>
+        <w:rPr>
+          <w:lang w:val="en-US"/>
+        </w:rPr>
+        <w:t xml:space="preserve"> examined with correlational analysis (Pearson’s r).</w:t>
+      </w:r>
+      <w:r>
+        <w:rPr>
+          <w:lang w:val="en-US"/>
+        </w:rPr>
+        <w:tab/>
+      </w:r>
+      <w:r>
+        <w:rPr>
+          <w:lang w:val="en-US"/>
+        </w:rPr>
+        <w:br/>
+      </w:r>
+      <w:r>
+        <w:rPr>
+          <w:lang w:val="en-US"/>
+        </w:rPr>
+        <w:tab/>
+        <w:t xml:space="preserve">For the OLA task, encoding and retrieval phase are analyzed separately. </w:t>
+      </w:r>
+      <w:r>
+        <w:rPr>
+          <w:lang w:val="en-US"/>
+        </w:rPr>
+        <w:t xml:space="preserve">For the encoding session, three event types </w:t>
+      </w:r>
+      <w:r>
+        <w:rPr>
+          <w:lang w:val="en-US"/>
+        </w:rPr>
+        <w:t>are defined</w:t>
+      </w:r>
+      <w:r>
+        <w:rPr>
+          <w:lang w:val="en-US"/>
+        </w:rPr>
+        <w:t xml:space="preserve">, </w:t>
+      </w:r>
+      <w:r>
+        <w:rPr>
+          <w:lang w:val="en-US"/>
+        </w:rPr>
+        <w:t>c</w:t>
+      </w:r>
+      <w:r>
+        <w:rPr>
+          <w:lang w:val="en-US"/>
+        </w:rPr>
+        <w:t>onsisting of two effects of interest</w:t>
+      </w:r>
+      <w:r>
+        <w:rPr>
+          <w:lang w:val="en-US"/>
+        </w:rPr>
+        <w:t xml:space="preserve">, correctly and falsely encoded spatial context, respectively, </w:t>
+      </w:r>
+      <w:r>
+        <w:rPr>
+          <w:lang w:val="en-US"/>
+        </w:rPr>
+        <w:t>(</w:t>
+      </w:r>
+      <w:proofErr w:type="spellStart"/>
+      <w:r>
+        <w:rPr>
+          <w:lang w:val="en-US"/>
+        </w:rPr>
+        <w:t>CorSCE</w:t>
+      </w:r>
+      <w:proofErr w:type="spellEnd"/>
+      <w:r>
+        <w:rPr>
+          <w:lang w:val="en-US"/>
+        </w:rPr>
+        <w:t xml:space="preserve">, </w:t>
+      </w:r>
+      <w:proofErr w:type="spellStart"/>
+      <w:r>
+        <w:rPr>
+          <w:lang w:val="en-US"/>
+        </w:rPr>
+        <w:t>FalSCE</w:t>
+      </w:r>
+      <w:proofErr w:type="spellEnd"/>
+      <w:r>
+        <w:rPr>
+          <w:lang w:val="en-US"/>
+        </w:rPr>
+        <w:t>) and one effect of no interest</w:t>
+      </w:r>
+      <w:r>
+        <w:rPr>
+          <w:lang w:val="en-US"/>
+        </w:rPr>
+        <w:t xml:space="preserve"> </w:t>
+      </w:r>
+      <w:r>
+        <w:rPr>
+          <w:lang w:val="en-US"/>
+        </w:rPr>
+        <w:t xml:space="preserve">(comprising items presented during encoding but which </w:t>
+      </w:r>
+      <w:r>
+        <w:rPr>
+          <w:lang w:val="en-US"/>
+        </w:rPr>
+        <w:t>were</w:t>
+      </w:r>
+      <w:r>
+        <w:rPr>
+          <w:lang w:val="en-US"/>
+        </w:rPr>
+        <w:t xml:space="preserve"> classified as “new” during retrieval as well as missed responses in the encoding and retrieval sessions). </w:t>
+      </w:r>
+      <w:r>
+        <w:rPr>
+          <w:lang w:val="en-US"/>
+        </w:rPr>
+        <w:t xml:space="preserve">Similarly, </w:t>
+      </w:r>
+      <w:r>
+        <w:rPr>
+          <w:lang w:val="en-US"/>
+        </w:rPr>
+        <w:t xml:space="preserve">three event types </w:t>
+      </w:r>
+      <w:r>
+        <w:rPr>
+          <w:lang w:val="en-US"/>
+        </w:rPr>
+        <w:t>are</w:t>
+      </w:r>
+      <w:r>
+        <w:rPr>
+          <w:lang w:val="en-US"/>
+        </w:rPr>
+        <w:t xml:space="preserve"> defined</w:t>
+      </w:r>
+      <w:r>
+        <w:rPr>
+          <w:lang w:val="en-US"/>
+        </w:rPr>
+        <w:t xml:space="preserve"> for the retrieval session</w:t>
+      </w:r>
+      <w:r>
+        <w:rPr>
+          <w:lang w:val="en-US"/>
+        </w:rPr>
+        <w:t>: two effects of interest (</w:t>
+      </w:r>
+      <w:proofErr w:type="spellStart"/>
+      <w:r>
+        <w:rPr>
+          <w:lang w:val="en-US"/>
+        </w:rPr>
+        <w:t>CorSCR</w:t>
+      </w:r>
+      <w:proofErr w:type="spellEnd"/>
+      <w:r>
+        <w:rPr>
+          <w:lang w:val="en-US"/>
+        </w:rPr>
+        <w:t xml:space="preserve">, </w:t>
+      </w:r>
+      <w:proofErr w:type="spellStart"/>
+      <w:r>
+        <w:rPr>
+          <w:lang w:val="en-US"/>
+        </w:rPr>
+        <w:t>FalSCR</w:t>
+      </w:r>
+      <w:proofErr w:type="spellEnd"/>
+      <w:r>
+        <w:rPr>
+          <w:lang w:val="en-US"/>
+        </w:rPr>
+        <w:t>)</w:t>
+      </w:r>
+      <w:r>
+        <w:rPr>
+          <w:lang w:val="en-US"/>
+        </w:rPr>
+        <w:t xml:space="preserve"> </w:t>
+      </w:r>
+      <w:r>
+        <w:rPr>
+          <w:lang w:val="en-US"/>
+        </w:rPr>
+        <w:t>and one effect of no interest (including items shown during encoding but which were falsely attributed to be “new”,</w:t>
+      </w:r>
+      <w:r>
+        <w:rPr>
+          <w:lang w:val="en-US"/>
+        </w:rPr>
+        <w:t xml:space="preserve"> </w:t>
+      </w:r>
+      <w:r>
+        <w:rPr>
+          <w:lang w:val="en-US"/>
+        </w:rPr>
+        <w:t xml:space="preserve">new items correctly or incorrectly responded to, and missed responses). </w:t>
+      </w:r>
+      <w:r>
+        <w:rPr>
+          <w:lang w:val="en-US"/>
+        </w:rPr>
+        <w:t xml:space="preserve">A two-way </w:t>
+      </w:r>
+      <w:r>
+        <w:rPr>
+          <w:lang w:val="en-US"/>
+        </w:rPr>
+        <w:t>repeated measures ANOVA</w:t>
+      </w:r>
+      <w:r>
+        <w:rPr>
+          <w:lang w:val="en-US"/>
+        </w:rPr>
+        <w:t xml:space="preserve"> is then performed </w:t>
+      </w:r>
+      <w:r>
+        <w:rPr>
+          <w:lang w:val="en-US"/>
+        </w:rPr>
+        <w:t xml:space="preserve">on RTs for effect of </w:t>
+      </w:r>
+      <w:r>
+        <w:rPr>
+          <w:lang w:val="en-US"/>
+        </w:rPr>
+        <w:t>substance</w:t>
+      </w:r>
+      <w:r>
+        <w:rPr>
+          <w:lang w:val="en-US"/>
+        </w:rPr>
+        <w:t xml:space="preserve">, subsequent </w:t>
+      </w:r>
+      <w:r>
+        <w:rPr>
+          <w:lang w:val="en-US"/>
+        </w:rPr>
+        <w:t>source</w:t>
+      </w:r>
+      <w:r>
+        <w:rPr>
+          <w:lang w:val="en-US"/>
+        </w:rPr>
+        <w:t xml:space="preserve"> judgments</w:t>
+      </w:r>
+      <w:r>
+        <w:rPr>
+          <w:lang w:val="en-US"/>
+        </w:rPr>
+        <w:t>,</w:t>
+      </w:r>
+      <w:r>
+        <w:rPr>
+          <w:lang w:val="en-US"/>
+        </w:rPr>
+        <w:t xml:space="preserve"> or interaction between them</w:t>
+      </w:r>
+      <w:r>
+        <w:rPr>
+          <w:lang w:val="en-US"/>
+        </w:rPr>
+        <w:t xml:space="preserve">. </w:t>
+      </w:r>
+      <w:r>
+        <w:rPr>
+          <w:lang w:val="en-US"/>
+        </w:rPr>
+        <w:t xml:space="preserve">Additionally a signal detection analysis </w:t>
+      </w:r>
+      <w:r>
+        <w:rPr>
+          <w:lang w:val="en-US"/>
+        </w:rPr>
+        <w:t xml:space="preserve">is </w:t>
+      </w:r>
+      <w:r>
+        <w:rPr>
+          <w:lang w:val="en-US"/>
+        </w:rPr>
+        <w:t xml:space="preserve">applied to investigate </w:t>
+      </w:r>
+      <w:r>
+        <w:rPr>
+          <w:lang w:val="en-US"/>
+        </w:rPr>
+        <w:t>substance-</w:t>
+      </w:r>
+      <w:r>
+        <w:rPr>
+          <w:lang w:val="en-US"/>
+        </w:rPr>
+        <w:t>related differences in</w:t>
+      </w:r>
+      <w:r>
+        <w:rPr>
+          <w:lang w:val="en-US"/>
+        </w:rPr>
+        <w:t xml:space="preserve"> “old” versus “new” judgments. </w:t>
+      </w:r>
+      <w:r>
+        <w:rPr>
+          <w:lang w:val="en-US"/>
+        </w:rPr>
+        <w:t>This</w:t>
+      </w:r>
+      <w:r>
+        <w:rPr>
+          <w:lang w:val="en-US"/>
+        </w:rPr>
+        <w:t xml:space="preserve"> </w:t>
+      </w:r>
+      <w:r>
+        <w:rPr>
+          <w:lang w:val="en-US"/>
+        </w:rPr>
+        <w:t>anal</w:t>
+      </w:r>
+      <w:r>
+        <w:rPr>
+          <w:lang w:val="en-US"/>
+        </w:rPr>
+        <w:t>ysis determined the sensitivity</w:t>
+      </w:r>
+      <w:r>
+        <w:rPr>
+          <w:lang w:val="en-US"/>
+        </w:rPr>
+        <w:t xml:space="preserve"> </w:t>
       </w:r>
       <w:r>
         <w:rPr>
           <w:i/>
           <w:lang w:val="en-US"/>
         </w:rPr>
-        <w:t>N</w:t>
-      </w:r>
-      <w:r>
-        <w:rPr>
-          <w:lang w:val="en-US"/>
-        </w:rPr>
-        <w:t xml:space="preserve"> = 75). The first task consisted of a procedural learning (PL) task where subjects were asked to follow a moving asterisk on a screen in a blocked design with random and pattern trials </w:t>
+        <w:t>d'</w:t>
+      </w:r>
+      <w:r>
+        <w:rPr>
+          <w:lang w:val="en-US"/>
+        </w:rPr>
+        <w:t xml:space="preserve"> and the response bias</w:t>
+      </w:r>
+      <w:r>
+        <w:rPr>
+          <w:lang w:val="en-US"/>
+        </w:rPr>
+        <w:t xml:space="preserve"> </w:t>
+      </w:r>
+      <w:r>
+        <w:rPr>
+          <w:i/>
+          <w:lang w:val="en-US"/>
+        </w:rPr>
+        <w:t>c</w:t>
+      </w:r>
+      <w:r>
+        <w:rPr>
+          <w:lang w:val="en-US"/>
+        </w:rPr>
+        <w:t xml:space="preserve"> </w:t>
+      </w:r>
+      <w:r>
+        <w:rPr>
+          <w:lang w:val="en-US"/>
+        </w:rPr>
+        <w:t xml:space="preserve">and </w:t>
+      </w:r>
+      <w:r>
+        <w:rPr>
+          <w:i/>
+          <w:lang w:val="en-US"/>
+        </w:rPr>
+        <w:t>β</w:t>
+      </w:r>
+      <w:r>
+        <w:rPr>
+          <w:lang w:val="en-US"/>
+        </w:rPr>
+        <w:t xml:space="preserve"> </w:t>
+      </w:r>
+      <w:r>
+        <w:rPr>
+          <w:lang w:val="en-US"/>
+        </w:rPr>
+        <w:t>of classifying old items as “old”</w:t>
+      </w:r>
+      <w:r>
+        <w:rPr>
+          <w:lang w:val="en-US"/>
+        </w:rPr>
+        <w:t xml:space="preserve"> </w:t>
       </w:r>
       <w:r>
         <w:rPr>
           <w:noProof/>
           <w:lang w:val="en-US"/>
         </w:rPr>
-        <w:t>(for details see Ettinger et al., 2013)</w:t>
-      </w:r>
-      <w:r>
-        <w:rPr>
-          <w:lang w:val="en-US"/>
-        </w:rPr>
-        <w:t xml:space="preserve">. The second task was an object location association (OLA) task with two phases. During the first phase, images of either artificial or natural objects were shown in one of four quadrants on a screen (encoding phase). The same images were presented together with a set of novel </w:t>
-      </w:r>
-      <w:r>
-        <w:rPr>
-          <w:lang w:val="en-US"/>
-        </w:rPr>
-        <w:lastRenderedPageBreak/>
-        <w:t xml:space="preserve">images during the second phase and subjects were asked to recall whether the image was generally familiar and in which quadrant it was presented </w:t>
-      </w:r>
-      <w:r>
-        <w:rPr>
-          <w:noProof/>
-          <w:lang w:val="en-US"/>
-        </w:rPr>
-        <w:t>([spatial context] retrieval phase; for details see Kukolja et al., 2009)</w:t>
+        <w:t>(for details see Kukolja et al., 2009)</w:t>
       </w:r>
       <w:r>
         <w:rPr>
@@ -234,25 +860,11 @@
     </w:p>
     <w:p>
       <w:pPr>
-        <w:pStyle w:val="berschrift1"/>
-        <w:spacing w:line="360" w:lineRule="auto"/>
-      </w:pPr>
-      <w:bookmarkStart w:id="0" w:name="_Ref104362554"/>
-      <w:r>
-        <w:t>Methods</w:t>
-      </w:r>
-    </w:p>
-    <w:p>
-      <w:pPr>
         <w:pStyle w:val="berschrift2"/>
       </w:pPr>
       <w:r>
-        <w:t>Behavioral</w:t>
-      </w:r>
-      <w:r>
-        <w:t xml:space="preserve"> data</w:t>
-      </w:r>
-      <w:bookmarkEnd w:id="0"/>
+        <w:t>FMRI data</w:t>
+      </w:r>
     </w:p>
     <w:p>
       <w:pPr>
@@ -266,51 +878,101 @@
         <w:rPr>
           <w:lang w:val="en-US"/>
         </w:rPr>
-        <w:t xml:space="preserve">All analyses were written in Matlab (2021) and IBM SPSS </w:t>
+        <w:t xml:space="preserve">Further, the available code offers the possibility to run a scripted analysis of fMRI brain data with the Statistical Parametric Mapping (SPM) toolbox </w:t>
       </w:r>
       <w:r>
         <w:rPr>
           <w:noProof/>
           <w:lang w:val="en-US"/>
         </w:rPr>
-        <w:t>(version 25, 2017)</w:t>
-      </w:r>
-      <w:r>
-        <w:rPr>
-          <w:lang w:val="en-US"/>
-        </w:rPr>
-        <w:t>. The available code is structured in two pipelines: behavioral data analysis and analysis of fMRI brain data. The first pipeline starts by creating a data frame holding relevant task variables. Descriptive statistics are collected for included subjects (</w:t>
-      </w:r>
-      <w:r>
-        <w:rPr>
-          <w:lang w:val="en-US"/>
-        </w:rPr>
-        <w:t>N</w:t>
-      </w:r>
-      <w:r>
-        <w:rPr>
-          <w:lang w:val="en-US"/>
-        </w:rPr>
-        <w:t xml:space="preserve"> = 71). A chi-square criterion was calculated to exclude subjects from the OLA analysis that statistically only guessed the correct spatial context rather than retrieving it. This can optionally be used to exclude some of the subjects from the OLA analyses. S</w:t>
-      </w:r>
-      <w:r>
-        <w:rPr>
-          <w:lang w:val="en-US"/>
-        </w:rPr>
-        <w:t xml:space="preserve">edation ratings </w:t>
-      </w:r>
-      <w:r>
-        <w:rPr>
-          <w:lang w:val="en-US"/>
-        </w:rPr>
-        <w:t xml:space="preserve">assessed by </w:t>
-      </w:r>
-      <w:r>
-        <w:rPr>
-          <w:lang w:val="en-US"/>
-        </w:rPr>
-        <w:t>visual analogue rating scales</w:t>
-      </w:r>
+        <w:t>(version 12; Ashburner et al., 2014)</w:t>
+      </w:r>
+      <w:r>
+        <w:rPr>
+          <w:lang w:val="en-US"/>
+        </w:rPr>
+        <w:t xml:space="preserve">. </w:t>
+      </w:r>
+      <w:r>
+        <w:rPr>
+          <w:lang w:val="en-US"/>
+        </w:rPr>
+        <w:lastRenderedPageBreak/>
+        <w:t xml:space="preserve">Adjustments to analyses are made possible by configuration options implemented in functions pertaining to each analysis step. First, subjects’ hemodynamic data is preprocessed in a standard procedure including slice-realignment, slice time correction, co-registration and segmentation of images, normalization, and smoothing. After completion of all preprocessing steps, a first-level analysis is performed for both tasks. A full-factorial model is then estimated, and an ANOVA is performed for the PL task, OLA encoding, and OLA retrieval phase, respectively (see </w:t>
+      </w:r>
+      <w:r>
+        <w:rPr>
+          <w:lang w:val="en-US"/>
+        </w:rPr>
+        <w:fldChar w:fldCharType="begin"/>
+      </w:r>
+      <w:r>
+        <w:rPr>
+          <w:lang w:val="en-US"/>
+        </w:rPr>
+        <w:instrText xml:space="preserve"> REF _Ref104362554 \h  \* MERGEFORMAT </w:instrText>
+      </w:r>
+      <w:r>
+        <w:rPr>
+          <w:lang w:val="en-US"/>
+        </w:rPr>
+      </w:r>
+      <w:r>
+        <w:rPr>
+          <w:lang w:val="en-US"/>
+        </w:rPr>
+        <w:fldChar w:fldCharType="separate"/>
+      </w:r>
+      <w:r>
+        <w:rPr>
+          <w:lang w:val="en-US"/>
+        </w:rPr>
+        <w:t>Behavioral data</w:t>
+      </w:r>
+      <w:r>
+        <w:rPr>
+          <w:lang w:val="en-US"/>
+        </w:rPr>
+        <w:fldChar w:fldCharType="end"/>
+      </w:r>
+      <w:r>
+        <w:rPr>
+          <w:lang w:val="en-US"/>
+        </w:rPr>
+        <w:t xml:space="preserve"> for details). Six </w:t>
+      </w:r>
+      <w:r>
+        <w:rPr>
+          <w:lang w:val="en-US"/>
+        </w:rPr>
+        <w:t xml:space="preserve">head movement parameters </w:t>
+      </w:r>
+      <w:r>
+        <w:rPr>
+          <w:lang w:val="en-US"/>
+        </w:rPr>
+        <w:t>are</w:t>
+      </w:r>
+      <w:r>
+        <w:rPr>
+          <w:lang w:val="en-US"/>
+        </w:rPr>
+        <w:t xml:space="preserve"> included as confounds</w:t>
+      </w:r>
+      <w:r>
+        <w:rPr>
+          <w:lang w:val="en-US"/>
+        </w:rPr>
+        <w:t xml:space="preserve">. Further, a pipeline is constructed to display and save results with options to overlay different masks based on contrasts defined during analyses or regions of interest (ROIs). Finally, using the </w:t>
+      </w:r>
+      <w:proofErr w:type="spellStart"/>
+      <w:r>
+        <w:rPr>
+          <w:lang w:val="en-US"/>
+        </w:rPr>
+        <w:t>MarsBaR</w:t>
+      </w:r>
+      <w:proofErr w:type="spellEnd"/>
       <w:r>
         <w:rPr>
           <w:lang w:val="en-US"/>
@@ -319,46 +981,22 @@
       </w:r>
       <w:r>
         <w:rPr>
+          <w:lang w:val="en-US"/>
+        </w:rPr>
+        <w:t xml:space="preserve">toolbox </w:t>
+      </w:r>
+      <w:r>
+        <w:rPr>
           <w:noProof/>
           <w:lang w:val="en-US"/>
         </w:rPr>
-        <w:t>(Bond &amp; Lader, 1974)</w:t>
-      </w:r>
-      <w:r>
-        <w:rPr>
-          <w:lang w:val="en-US"/>
-        </w:rPr>
-        <w:t xml:space="preserve"> are</w:t>
-      </w:r>
-      <w:r>
-        <w:rPr>
-          <w:lang w:val="en-US"/>
-        </w:rPr>
-        <w:t xml:space="preserve"> processed and compared between </w:t>
-      </w:r>
-      <w:r>
-        <w:rPr>
-          <w:lang w:val="en-US"/>
-        </w:rPr>
-        <w:t xml:space="preserve">three </w:t>
-      </w:r>
-      <w:r>
-        <w:rPr>
-          <w:lang w:val="en-US"/>
-        </w:rPr>
-        <w:t>time points of measurement</w:t>
-      </w:r>
-      <w:r>
-        <w:rPr>
-          <w:lang w:val="en-US"/>
-        </w:rPr>
-        <w:t xml:space="preserve"> (pre-medication, pre-scanning, post-scanning)</w:t>
-      </w:r>
-      <w:r>
-        <w:rPr>
-          <w:lang w:val="en-US"/>
-        </w:rPr>
-        <w:t>.</w:t>
+        <w:t>(Brett et al., 2002)</w:t>
+      </w:r>
+      <w:r>
+        <w:rPr>
+          <w:lang w:val="en-US"/>
+        </w:rPr>
+        <w:t>, it is investigated what percentage of signal change occurred in specific ROIs during the individual tasks. The code allows for definition of a ROI from a given file and displays average results in form of bar graphs showing the signal change in each substance group.</w:t>
       </w:r>
       <w:r>
         <w:rPr>
@@ -370,411 +1008,7 @@
         <w:rPr>
           <w:lang w:val="en-US"/>
         </w:rPr>
-        <w:br/>
-        <w:t xml:space="preserve"> </w:t>
-      </w:r>
-      <w:r>
-        <w:rPr>
-          <w:lang w:val="en-US"/>
-        </w:rPr>
         <w:tab/>
-        <w:t xml:space="preserve">Subsequently, PL and OLA behavioral data is analyzed. For the PL task, mean reaction times (RTs), standard deviations (SDs), and coefficients of variation (CVs) of random and pattern trials are investigated using repeated measures analysis of variance (ANOVA) with trial type and block as within-subject factors </w:t>
-      </w:r>
-      <w:r>
-        <w:rPr>
-          <w:noProof/>
-          <w:lang w:val="en-US"/>
-        </w:rPr>
-        <w:t>(for details see Ettinger et al., 2013)</w:t>
-      </w:r>
-      <w:r>
-        <w:rPr>
-          <w:lang w:val="en-US"/>
-        </w:rPr>
-        <w:t>. A</w:t>
-      </w:r>
-      <w:r>
-        <w:rPr>
-          <w:lang w:val="en-US"/>
-        </w:rPr>
-        <w:t xml:space="preserve"> possible association between the amount of PL and </w:t>
-      </w:r>
-      <w:r>
-        <w:rPr>
-          <w:lang w:val="en-US"/>
-        </w:rPr>
-        <w:t>sedation ratings</w:t>
-      </w:r>
-      <w:r>
-        <w:rPr>
-          <w:lang w:val="en-US"/>
-        </w:rPr>
-        <w:t xml:space="preserve"> </w:t>
-      </w:r>
-      <w:r>
-        <w:rPr>
-          <w:lang w:val="en-US"/>
-        </w:rPr>
-        <w:t>is</w:t>
-      </w:r>
-      <w:r>
-        <w:rPr>
-          <w:lang w:val="en-US"/>
-        </w:rPr>
-        <w:t xml:space="preserve"> examined with correlational analysis (Pearson’s r).</w:t>
-      </w:r>
-      <w:r>
-        <w:rPr>
-          <w:lang w:val="en-US"/>
-        </w:rPr>
-        <w:tab/>
-      </w:r>
-      <w:r>
-        <w:rPr>
-          <w:lang w:val="en-US"/>
-        </w:rPr>
-        <w:br/>
-      </w:r>
-      <w:r>
-        <w:rPr>
-          <w:lang w:val="en-US"/>
-        </w:rPr>
-        <w:tab/>
-        <w:t xml:space="preserve">For the OLA task, encoding and retrieval phase are analyzed separately. </w:t>
-      </w:r>
-      <w:r>
-        <w:rPr>
-          <w:lang w:val="en-US"/>
-        </w:rPr>
-        <w:t xml:space="preserve">For the encoding session, three event types </w:t>
-      </w:r>
-      <w:r>
-        <w:rPr>
-          <w:lang w:val="en-US"/>
-        </w:rPr>
-        <w:t>are defined</w:t>
-      </w:r>
-      <w:r>
-        <w:rPr>
-          <w:lang w:val="en-US"/>
-        </w:rPr>
-        <w:t xml:space="preserve">, </w:t>
-      </w:r>
-      <w:r>
-        <w:rPr>
-          <w:lang w:val="en-US"/>
-        </w:rPr>
-        <w:t>c</w:t>
-      </w:r>
-      <w:r>
-        <w:rPr>
-          <w:lang w:val="en-US"/>
-        </w:rPr>
-        <w:t>onsisting of two effects of interest</w:t>
-      </w:r>
-      <w:r>
-        <w:rPr>
-          <w:lang w:val="en-US"/>
-        </w:rPr>
-        <w:t xml:space="preserve">, correctly and falsely encoded spatial context, respectively, </w:t>
-      </w:r>
-      <w:r>
-        <w:rPr>
-          <w:lang w:val="en-US"/>
-        </w:rPr>
-        <w:t>(CorSCE, FalSCE) and one effect of no interest</w:t>
-      </w:r>
-      <w:r>
-        <w:rPr>
-          <w:lang w:val="en-US"/>
-        </w:rPr>
-        <w:t xml:space="preserve"> </w:t>
-      </w:r>
-      <w:r>
-        <w:rPr>
-          <w:lang w:val="en-US"/>
-        </w:rPr>
-        <w:t xml:space="preserve">(comprising items presented during encoding but which </w:t>
-      </w:r>
-      <w:r>
-        <w:rPr>
-          <w:lang w:val="en-US"/>
-        </w:rPr>
-        <w:t>were</w:t>
-      </w:r>
-      <w:r>
-        <w:rPr>
-          <w:lang w:val="en-US"/>
-        </w:rPr>
-        <w:t xml:space="preserve"> classified as “new” during retrieval as well as missed responses in the encoding and retrieval sessions). </w:t>
-      </w:r>
-      <w:r>
-        <w:rPr>
-          <w:lang w:val="en-US"/>
-        </w:rPr>
-        <w:t xml:space="preserve">Similarly, </w:t>
-      </w:r>
-      <w:r>
-        <w:rPr>
-          <w:lang w:val="en-US"/>
-        </w:rPr>
-        <w:t xml:space="preserve">three event types </w:t>
-      </w:r>
-      <w:r>
-        <w:rPr>
-          <w:lang w:val="en-US"/>
-        </w:rPr>
-        <w:t>are</w:t>
-      </w:r>
-      <w:r>
-        <w:rPr>
-          <w:lang w:val="en-US"/>
-        </w:rPr>
-        <w:t xml:space="preserve"> defined</w:t>
-      </w:r>
-      <w:r>
-        <w:rPr>
-          <w:lang w:val="en-US"/>
-        </w:rPr>
-        <w:t xml:space="preserve"> for the retrieval session</w:t>
-      </w:r>
-      <w:r>
-        <w:rPr>
-          <w:lang w:val="en-US"/>
-        </w:rPr>
-        <w:t>: two effects of interest (CorSCR, FalSCR)</w:t>
-      </w:r>
-      <w:r>
-        <w:rPr>
-          <w:lang w:val="en-US"/>
-        </w:rPr>
-        <w:t xml:space="preserve"> </w:t>
-      </w:r>
-      <w:r>
-        <w:rPr>
-          <w:lang w:val="en-US"/>
-        </w:rPr>
-        <w:t>and one effect of no interest (including items shown during encoding but which were falsely attributed to be “new”,</w:t>
-      </w:r>
-      <w:r>
-        <w:rPr>
-          <w:lang w:val="en-US"/>
-        </w:rPr>
-        <w:t xml:space="preserve"> </w:t>
-      </w:r>
-      <w:r>
-        <w:rPr>
-          <w:lang w:val="en-US"/>
-        </w:rPr>
-        <w:t xml:space="preserve">new items correctly or incorrectly responded to, and missed responses). </w:t>
-      </w:r>
-      <w:r>
-        <w:rPr>
-          <w:lang w:val="en-US"/>
-        </w:rPr>
-        <w:t xml:space="preserve">A two-way </w:t>
-      </w:r>
-      <w:r>
-        <w:rPr>
-          <w:lang w:val="en-US"/>
-        </w:rPr>
-        <w:t>repeated measures ANOVA</w:t>
-      </w:r>
-      <w:r>
-        <w:rPr>
-          <w:lang w:val="en-US"/>
-        </w:rPr>
-        <w:t xml:space="preserve"> is then performed </w:t>
-      </w:r>
-      <w:r>
-        <w:rPr>
-          <w:lang w:val="en-US"/>
-        </w:rPr>
-        <w:t xml:space="preserve">on RTs for effect of </w:t>
-      </w:r>
-      <w:r>
-        <w:rPr>
-          <w:lang w:val="en-US"/>
-        </w:rPr>
-        <w:t>substance</w:t>
-      </w:r>
-      <w:r>
-        <w:rPr>
-          <w:lang w:val="en-US"/>
-        </w:rPr>
-        <w:t xml:space="preserve">, subsequent </w:t>
-      </w:r>
-      <w:r>
-        <w:rPr>
-          <w:lang w:val="en-US"/>
-        </w:rPr>
-        <w:t>source</w:t>
-      </w:r>
-      <w:r>
-        <w:rPr>
-          <w:lang w:val="en-US"/>
-        </w:rPr>
-        <w:t xml:space="preserve"> judgments</w:t>
-      </w:r>
-      <w:r>
-        <w:rPr>
-          <w:lang w:val="en-US"/>
-        </w:rPr>
-        <w:t>,</w:t>
-      </w:r>
-      <w:r>
-        <w:rPr>
-          <w:lang w:val="en-US"/>
-        </w:rPr>
-        <w:t xml:space="preserve"> or interaction between them</w:t>
-      </w:r>
-      <w:r>
-        <w:rPr>
-          <w:lang w:val="en-US"/>
-        </w:rPr>
-        <w:t xml:space="preserve">. </w:t>
-      </w:r>
-      <w:r>
-        <w:rPr>
-          <w:lang w:val="en-US"/>
-        </w:rPr>
-        <w:t xml:space="preserve">Additionally a signal detection analysis </w:t>
-      </w:r>
-      <w:r>
-        <w:rPr>
-          <w:lang w:val="en-US"/>
-        </w:rPr>
-        <w:t xml:space="preserve">is </w:t>
-      </w:r>
-      <w:r>
-        <w:rPr>
-          <w:lang w:val="en-US"/>
-        </w:rPr>
-        <w:t xml:space="preserve">applied to investigate </w:t>
-      </w:r>
-      <w:r>
-        <w:rPr>
-          <w:lang w:val="en-US"/>
-        </w:rPr>
-        <w:t>substance-</w:t>
-      </w:r>
-      <w:r>
-        <w:rPr>
-          <w:lang w:val="en-US"/>
-        </w:rPr>
-        <w:t>related differences in</w:t>
-      </w:r>
-      <w:r>
-        <w:rPr>
-          <w:lang w:val="en-US"/>
-        </w:rPr>
-        <w:t xml:space="preserve"> “old” versus “new” judgments. </w:t>
-      </w:r>
-      <w:r>
-        <w:rPr>
-          <w:lang w:val="en-US"/>
-        </w:rPr>
-        <w:t>This</w:t>
-      </w:r>
-      <w:r>
-        <w:rPr>
-          <w:lang w:val="en-US"/>
-        </w:rPr>
-        <w:t xml:space="preserve"> </w:t>
-      </w:r>
-      <w:r>
-        <w:rPr>
-          <w:lang w:val="en-US"/>
-        </w:rPr>
-        <w:t>anal</w:t>
-      </w:r>
-      <w:r>
-        <w:rPr>
-          <w:lang w:val="en-US"/>
-        </w:rPr>
-        <w:t>ysis determined the sensitivity</w:t>
-      </w:r>
-      <w:r>
-        <w:rPr>
-          <w:lang w:val="en-US"/>
-        </w:rPr>
-        <w:t xml:space="preserve"> </w:t>
-      </w:r>
-      <w:r>
-        <w:rPr>
-          <w:i/>
-          <w:lang w:val="en-US"/>
-        </w:rPr>
-        <w:t>d'</w:t>
-      </w:r>
-      <w:r>
-        <w:rPr>
-          <w:lang w:val="en-US"/>
-        </w:rPr>
-        <w:t xml:space="preserve"> and the response bias</w:t>
-      </w:r>
-      <w:r>
-        <w:rPr>
-          <w:lang w:val="en-US"/>
-        </w:rPr>
-        <w:t xml:space="preserve"> </w:t>
-      </w:r>
-      <w:r>
-        <w:rPr>
-          <w:i/>
-          <w:lang w:val="en-US"/>
-        </w:rPr>
-        <w:t>c</w:t>
-      </w:r>
-      <w:r>
-        <w:rPr>
-          <w:lang w:val="en-US"/>
-        </w:rPr>
-        <w:t xml:space="preserve"> </w:t>
-      </w:r>
-      <w:r>
-        <w:rPr>
-          <w:lang w:val="en-US"/>
-        </w:rPr>
-        <w:t xml:space="preserve">and </w:t>
-      </w:r>
-      <w:r>
-        <w:rPr>
-          <w:i/>
-          <w:lang w:val="en-US"/>
-        </w:rPr>
-        <w:t>β</w:t>
-      </w:r>
-      <w:r>
-        <w:rPr>
-          <w:lang w:val="en-US"/>
-        </w:rPr>
-        <w:t xml:space="preserve"> </w:t>
-      </w:r>
-      <w:r>
-        <w:rPr>
-          <w:lang w:val="en-US"/>
-        </w:rPr>
-        <w:t>of classifying old items as “old”</w:t>
-      </w:r>
-      <w:r>
-        <w:rPr>
-          <w:lang w:val="en-US"/>
-        </w:rPr>
-        <w:t xml:space="preserve"> </w:t>
-      </w:r>
-      <w:r>
-        <w:rPr>
-          <w:noProof/>
-          <w:lang w:val="en-US"/>
-        </w:rPr>
-        <w:t>(for details see Kukolja et al., 2009)</w:t>
-      </w:r>
-      <w:r>
-        <w:rPr>
-          <w:lang w:val="en-US"/>
-        </w:rPr>
-        <w:t>.</w:t>
       </w:r>
     </w:p>
     <w:p>
@@ -782,147 +1016,7 @@
         <w:pStyle w:val="berschrift2"/>
       </w:pPr>
       <w:r>
-        <w:lastRenderedPageBreak/>
-        <w:t>FMRI data</w:t>
-      </w:r>
-    </w:p>
-    <w:p>
-      <w:pPr>
-        <w:pStyle w:val="Standard1"/>
-        <w:jc w:val="both"/>
-        <w:rPr>
-          <w:lang w:val="en-US"/>
-        </w:rPr>
-      </w:pPr>
-      <w:r>
-        <w:rPr>
-          <w:lang w:val="en-US"/>
-        </w:rPr>
-        <w:t xml:space="preserve">Further, the available code offers the possibility to run a scripted analysis of fMRI brain data with the Statistical Parametric Mapping (SPM) toolbox </w:t>
-      </w:r>
-      <w:r>
-        <w:rPr>
-          <w:noProof/>
-          <w:lang w:val="en-US"/>
-        </w:rPr>
-        <w:t>(version 12; Ashburner et al., 2014)</w:t>
-      </w:r>
-      <w:r>
-        <w:rPr>
-          <w:lang w:val="en-US"/>
-        </w:rPr>
-        <w:t xml:space="preserve">. Adjustments to analyses are made possible by configuration options implemented in functions pertaining to each analysis step. First, subjects’ hemodynamic data is preprocessed in a standard procedure including slice-realignment, slice time correction, co-registration and segmentation of images, normalization, and smoothing. After completion of all preprocessing steps, a first-level analysis is performed for both tasks. A full-factorial model is then estimated, and an ANOVA is performed for the PL task, OLA encoding, and OLA retrieval phase, respectively (see </w:t>
-      </w:r>
-      <w:r>
-        <w:rPr>
-          <w:lang w:val="en-US"/>
-        </w:rPr>
-        <w:fldChar w:fldCharType="begin"/>
-      </w:r>
-      <w:r>
-        <w:rPr>
-          <w:lang w:val="en-US"/>
-        </w:rPr>
-        <w:instrText xml:space="preserve"> REF _Ref104362554 \h  \* MERGEFORMAT </w:instrText>
-      </w:r>
-      <w:r>
-        <w:rPr>
-          <w:lang w:val="en-US"/>
-        </w:rPr>
-      </w:r>
-      <w:r>
-        <w:rPr>
-          <w:lang w:val="en-US"/>
-        </w:rPr>
-        <w:fldChar w:fldCharType="separate"/>
-      </w:r>
-      <w:r>
-        <w:rPr>
-          <w:lang w:val="en-US"/>
-        </w:rPr>
-        <w:t>Behavioral data</w:t>
-      </w:r>
-      <w:r>
-        <w:rPr>
-          <w:lang w:val="en-US"/>
-        </w:rPr>
-        <w:fldChar w:fldCharType="end"/>
-      </w:r>
-      <w:r>
-        <w:rPr>
-          <w:lang w:val="en-US"/>
-        </w:rPr>
-        <w:t xml:space="preserve"> for details). Six </w:t>
-      </w:r>
-      <w:r>
-        <w:rPr>
-          <w:lang w:val="en-US"/>
-        </w:rPr>
-        <w:t xml:space="preserve">head movement parameters </w:t>
-      </w:r>
-      <w:r>
-        <w:rPr>
-          <w:lang w:val="en-US"/>
-        </w:rPr>
-        <w:t>are</w:t>
-      </w:r>
-      <w:r>
-        <w:rPr>
-          <w:lang w:val="en-US"/>
-        </w:rPr>
-        <w:t xml:space="preserve"> included as confounds</w:t>
-      </w:r>
-      <w:r>
-        <w:rPr>
-          <w:lang w:val="en-US"/>
-        </w:rPr>
-        <w:t xml:space="preserve">. Further, a pipeline is constructed to display and save results with options to overlay different masks based on contrasts defined during analyses or regions of interest (ROIs). Finally, using the </w:t>
-      </w:r>
-      <w:r>
-        <w:rPr>
-          <w:lang w:val="en-US"/>
-        </w:rPr>
-        <w:t xml:space="preserve">MarsBaR </w:t>
-      </w:r>
-      <w:r>
-        <w:rPr>
-          <w:lang w:val="en-US"/>
-        </w:rPr>
-        <w:t xml:space="preserve">toolbox </w:t>
-      </w:r>
-      <w:r>
-        <w:rPr>
-          <w:noProof/>
-          <w:lang w:val="en-US"/>
-        </w:rPr>
-        <w:t>(Brett et al., 2002)</w:t>
-      </w:r>
-      <w:r>
-        <w:rPr>
-          <w:lang w:val="en-US"/>
-        </w:rPr>
-        <w:t>, it is investigated what percentage of signal change occurred in specific ROIs during the individual tasks. The code allows for definition of a ROI from a given file and displays average results in form of bar graphs showing the signal change in each substance group.</w:t>
-      </w:r>
-      <w:r>
-        <w:rPr>
-          <w:lang w:val="en-US"/>
-        </w:rPr>
-        <w:tab/>
-      </w:r>
-      <w:r>
-        <w:rPr>
-          <w:lang w:val="en-US"/>
-        </w:rPr>
-        <w:tab/>
-      </w:r>
-    </w:p>
-    <w:p>
-      <w:pPr>
-        <w:pStyle w:val="berschrift2"/>
-      </w:pPr>
-      <w:r>
-        <w:lastRenderedPageBreak/>
-        <w:t xml:space="preserve">Requirements </w:t>
+        <w:t>Requirements</w:t>
       </w:r>
     </w:p>
     <w:p>
@@ -955,10 +1049,18 @@
         <w:t>(version 25, 2017)</w:t>
       </w:r>
       <w:r>
-        <w:t>, M</w:t>
-      </w:r>
-      <w:r>
-        <w:t>atlab (</w:t>
+        <w:t xml:space="preserve">, </w:t>
+      </w:r>
+      <w:proofErr w:type="spellStart"/>
+      <w:r>
+        <w:t>M</w:t>
+      </w:r>
+      <w:r>
+        <w:t>atlab</w:t>
+      </w:r>
+      <w:proofErr w:type="spellEnd"/>
+      <w:r>
+        <w:t xml:space="preserve"> (</w:t>
       </w:r>
       <w:r>
         <w:rPr>
@@ -997,8 +1099,13 @@
       <w:r>
         <w:t xml:space="preserve">and related toolboxes </w:t>
       </w:r>
-      <w:r>
-        <w:t xml:space="preserve">MarsBaR </w:t>
+      <w:proofErr w:type="spellStart"/>
+      <w:r>
+        <w:t>MarsBaR</w:t>
+      </w:r>
+      <w:proofErr w:type="spellEnd"/>
+      <w:r>
+        <w:t xml:space="preserve"> </w:t>
       </w:r>
       <w:r>
         <w:rPr>
@@ -1021,9 +1128,11 @@
         </w:rPr>
         <w:t xml:space="preserve">; </w:t>
       </w:r>
+      <w:proofErr w:type="spellStart"/>
       <w:r>
         <w:t>Tzourio-Mazoyer</w:t>
       </w:r>
+      <w:proofErr w:type="spellEnd"/>
       <w:r>
         <w:t xml:space="preserve"> et al., 2002</w:t>
       </w:r>
@@ -1071,8 +1180,6 @@
       <w:r>
         <w:t>https://github.com/acv132/SPM_pipeline_learning_tasks</w:t>
       </w:r>
-      <w:bookmarkStart w:id="1" w:name="_GoBack"/>
-      <w:bookmarkEnd w:id="1"/>
       <w:r>
         <w:t xml:space="preserve">. </w:t>
       </w:r>
@@ -1117,10 +1224,25 @@
     </w:p>
     <w:p>
       <w:pPr>
+        <w:rPr>
+          <w:rFonts w:ascii="Times New Roman" w:eastAsiaTheme="majorEastAsia" w:hAnsi="Times New Roman" w:cs="Times New Roman"/>
+          <w:b/>
+          <w:sz w:val="24"/>
+          <w:szCs w:val="24"/>
+          <w:lang w:val="en-US"/>
+        </w:rPr>
+      </w:pPr>
+      <w:r>
+        <w:br w:type="page"/>
+      </w:r>
+    </w:p>
+    <w:p>
+      <w:pPr>
         <w:pStyle w:val="berschrift1"/>
         <w:spacing w:line="360" w:lineRule="auto"/>
       </w:pPr>
       <w:r>
+        <w:lastRenderedPageBreak/>
         <w:t>References</w:t>
       </w:r>
     </w:p>
@@ -1247,7 +1369,6 @@
         </w:rPr>
       </w:pPr>
       <w:r>
-        <w:lastRenderedPageBreak/>
         <w:t xml:space="preserve">Maldjian, J. A., Laurienti, P. J., &amp; Burdette, J. H. (2004). Precentral gyrus discrepancy in electronic versions of the Talairach atlas. </w:t>
       </w:r>
       <w:r>
@@ -1326,7 +1447,15 @@
         <w:t>version 9.11.0 (R2021b)</w:t>
       </w:r>
       <w:r>
-        <w:t>. Natick, Massachusetts: The MathWorks Inc.</w:t>
+        <w:t xml:space="preserve">. Natick, Massachusetts: The </w:t>
+      </w:r>
+      <w:proofErr w:type="spellStart"/>
+      <w:r>
+        <w:t>MathWorks</w:t>
+      </w:r>
+      <w:proofErr w:type="spellEnd"/>
+      <w:r>
+        <w:t xml:space="preserve"> Inc.</w:t>
       </w:r>
     </w:p>
     <w:p>
@@ -1362,36 +1491,6 @@
       <w:r>
         <w:t>MNI MRI single-subject brain. Neuroimage. 2002; 15(1):273-89.</w:t>
       </w:r>
-    </w:p>
-    <w:p>
-      <w:pPr>
-        <w:pStyle w:val="berschrift1"/>
-        <w:spacing w:line="360" w:lineRule="auto"/>
-      </w:pPr>
-      <w:r>
-        <w:t>Appendix</w:t>
-      </w:r>
-    </w:p>
-    <w:p>
-      <w:pPr>
-        <w:pStyle w:val="berschrift2"/>
-      </w:pPr>
-      <w:r>
-        <w:t>Usage examples</w:t>
-      </w:r>
-    </w:p>
-    <w:p>
-      <w:pPr>
-        <w:pStyle w:val="berschrift2"/>
-      </w:pPr>
-    </w:p>
-    <w:p>
-      <w:pPr>
-        <w:spacing w:line="360" w:lineRule="auto"/>
-        <w:rPr>
-          <w:lang w:val="en-US"/>
-        </w:rPr>
-      </w:pPr>
     </w:p>
     <w:sectPr>
       <w:pgSz w:w="11906" w:h="16838"/>

</xml_diff>